<commit_message>
adjuntando los scripts en el word de la generación de los reportes
</commit_message>
<xml_diff>
--- a/Plan de Pruebas José Luis García Quinayás.docx
+++ b/Plan de Pruebas José Luis García Quinayás.docx
@@ -118,18 +118,8 @@
           <w:sz w:val="24"/>
           <w:szCs w:val="24"/>
         </w:rPr>
-        <w:t xml:space="preserve">a la información suministrada por el equipo de </w:t>
-      </w:r>
-      <w:proofErr w:type="spellStart"/>
-      <w:r>
-        <w:rPr>
-          <w:rFonts w:ascii="Roboto" w:eastAsia="Roboto" w:hAnsi="Roboto" w:cs="Roboto"/>
-          <w:sz w:val="24"/>
-          <w:szCs w:val="24"/>
-        </w:rPr>
-        <w:t>DataKnow</w:t>
-      </w:r>
-      <w:proofErr w:type="spellEnd"/>
+        <w:t>a la información suministrada por el equipo de DataKnow</w:t>
+      </w:r>
       <w:r>
         <w:rPr>
           <w:rFonts w:ascii="Roboto" w:eastAsia="Roboto" w:hAnsi="Roboto" w:cs="Roboto"/>
@@ -218,7 +208,6 @@
           <w:rFonts w:ascii="Roboto" w:eastAsia="Roboto" w:hAnsi="Roboto" w:cs="Roboto"/>
         </w:rPr>
       </w:pPr>
-      <w:proofErr w:type="spellStart"/>
       <w:r>
         <w:rPr>
           <w:rFonts w:ascii="Roboto Mono" w:eastAsia="Roboto Mono" w:hAnsi="Roboto Mono" w:cs="Roboto Mono"/>
@@ -226,7 +215,6 @@
         </w:rPr>
         <w:t>fecha_venta</w:t>
       </w:r>
-      <w:proofErr w:type="spellEnd"/>
       <w:r>
         <w:rPr>
           <w:rFonts w:ascii="Roboto" w:eastAsia="Roboto" w:hAnsi="Roboto" w:cs="Roboto"/>
@@ -251,21 +239,19 @@
         <w:rPr>
           <w:rFonts w:ascii="Roboto" w:eastAsia="Roboto" w:hAnsi="Roboto" w:cs="Roboto"/>
         </w:rPr>
-        <w:t xml:space="preserve">): Fecha en que se realizó la </w:t>
-      </w:r>
-      <w:proofErr w:type="gramStart"/>
+        <w:t>): Fecha en que se realizó la venta</w:t>
+      </w:r>
       <w:r>
         <w:rPr>
           <w:rFonts w:ascii="Roboto" w:eastAsia="Roboto" w:hAnsi="Roboto" w:cs="Roboto"/>
         </w:rPr>
-        <w:t>venta(</w:t>
-      </w:r>
-      <w:proofErr w:type="gramEnd"/>
+        <w:t xml:space="preserve"> </w:t>
+      </w:r>
       <w:r>
         <w:rPr>
           <w:rFonts w:ascii="Roboto" w:eastAsia="Roboto" w:hAnsi="Roboto" w:cs="Roboto"/>
         </w:rPr>
-        <w:t>YYYY-MM-DD)</w:t>
+        <w:t>(YYYY-MM-DD)</w:t>
       </w:r>
     </w:p>
     <w:p>
@@ -279,7 +265,6 @@
           <w:rFonts w:ascii="Roboto" w:eastAsia="Roboto" w:hAnsi="Roboto" w:cs="Roboto"/>
         </w:rPr>
       </w:pPr>
-      <w:proofErr w:type="spellStart"/>
       <w:r>
         <w:rPr>
           <w:rFonts w:ascii="Roboto Mono" w:eastAsia="Roboto Mono" w:hAnsi="Roboto Mono" w:cs="Roboto Mono"/>
@@ -287,7 +272,6 @@
         </w:rPr>
         <w:t>id_producto</w:t>
       </w:r>
-      <w:proofErr w:type="spellEnd"/>
       <w:r>
         <w:rPr>
           <w:rFonts w:ascii="Roboto" w:eastAsia="Roboto" w:hAnsi="Roboto" w:cs="Roboto"/>
@@ -326,7 +310,6 @@
           <w:rFonts w:ascii="Roboto" w:eastAsia="Roboto" w:hAnsi="Roboto" w:cs="Roboto"/>
         </w:rPr>
       </w:pPr>
-      <w:proofErr w:type="spellStart"/>
       <w:r>
         <w:rPr>
           <w:rFonts w:ascii="Roboto Mono" w:eastAsia="Roboto Mono" w:hAnsi="Roboto Mono" w:cs="Roboto Mono"/>
@@ -334,7 +317,6 @@
         </w:rPr>
         <w:t>nombre_producto</w:t>
       </w:r>
-      <w:proofErr w:type="spellEnd"/>
       <w:r>
         <w:rPr>
           <w:rFonts w:ascii="Roboto" w:eastAsia="Roboto" w:hAnsi="Roboto" w:cs="Roboto"/>
@@ -348,7 +330,6 @@
         </w:rPr>
         <w:t>(</w:t>
       </w:r>
-      <w:proofErr w:type="spellStart"/>
       <w:r>
         <w:rPr>
           <w:rFonts w:ascii="Roboto" w:eastAsia="Roboto" w:hAnsi="Roboto" w:cs="Roboto"/>
@@ -356,7 +337,6 @@
         </w:rPr>
         <w:t>String</w:t>
       </w:r>
-      <w:proofErr w:type="spellEnd"/>
       <w:r>
         <w:rPr>
           <w:rFonts w:ascii="Roboto" w:eastAsia="Roboto" w:hAnsi="Roboto" w:cs="Roboto"/>
@@ -375,7 +355,6 @@
           <w:rFonts w:ascii="Roboto" w:eastAsia="Roboto" w:hAnsi="Roboto" w:cs="Roboto"/>
         </w:rPr>
       </w:pPr>
-      <w:proofErr w:type="spellStart"/>
       <w:r>
         <w:rPr>
           <w:rFonts w:ascii="Roboto Mono" w:eastAsia="Roboto Mono" w:hAnsi="Roboto Mono" w:cs="Roboto Mono"/>
@@ -383,7 +362,6 @@
         </w:rPr>
         <w:t>categoria</w:t>
       </w:r>
-      <w:proofErr w:type="spellEnd"/>
       <w:r>
         <w:rPr>
           <w:rFonts w:ascii="Roboto" w:eastAsia="Roboto" w:hAnsi="Roboto" w:cs="Roboto"/>
@@ -397,7 +375,6 @@
         </w:rPr>
         <w:t>(</w:t>
       </w:r>
-      <w:proofErr w:type="spellStart"/>
       <w:r>
         <w:rPr>
           <w:rFonts w:ascii="Roboto" w:eastAsia="Roboto" w:hAnsi="Roboto" w:cs="Roboto"/>
@@ -405,7 +382,6 @@
         </w:rPr>
         <w:t>String</w:t>
       </w:r>
-      <w:proofErr w:type="spellEnd"/>
       <w:r>
         <w:rPr>
           <w:rFonts w:ascii="Roboto" w:eastAsia="Roboto" w:hAnsi="Roboto" w:cs="Roboto"/>
@@ -469,7 +445,6 @@
           <w:rFonts w:ascii="Roboto" w:eastAsia="Roboto" w:hAnsi="Roboto" w:cs="Roboto"/>
         </w:rPr>
       </w:pPr>
-      <w:proofErr w:type="spellStart"/>
       <w:r>
         <w:rPr>
           <w:rFonts w:ascii="Roboto Mono" w:eastAsia="Roboto Mono" w:hAnsi="Roboto Mono" w:cs="Roboto Mono"/>
@@ -477,7 +452,6 @@
         </w:rPr>
         <w:t>cantidad_vendida</w:t>
       </w:r>
-      <w:proofErr w:type="spellEnd"/>
       <w:r>
         <w:rPr>
           <w:rFonts w:ascii="Roboto" w:eastAsia="Roboto" w:hAnsi="Roboto" w:cs="Roboto"/>
@@ -516,7 +490,6 @@
           <w:rFonts w:ascii="Roboto" w:eastAsia="Roboto" w:hAnsi="Roboto" w:cs="Roboto"/>
         </w:rPr>
       </w:pPr>
-      <w:proofErr w:type="spellStart"/>
       <w:r>
         <w:rPr>
           <w:rFonts w:ascii="Roboto Mono" w:eastAsia="Roboto Mono" w:hAnsi="Roboto Mono" w:cs="Roboto Mono"/>
@@ -524,7 +497,6 @@
         </w:rPr>
         <w:t>total_venta</w:t>
       </w:r>
-      <w:proofErr w:type="spellEnd"/>
       <w:r>
         <w:rPr>
           <w:rFonts w:ascii="Roboto" w:eastAsia="Roboto" w:hAnsi="Roboto" w:cs="Roboto"/>
@@ -563,7 +535,6 @@
           <w:rFonts w:ascii="Roboto" w:eastAsia="Roboto" w:hAnsi="Roboto" w:cs="Roboto"/>
         </w:rPr>
       </w:pPr>
-      <w:proofErr w:type="spellStart"/>
       <w:r>
         <w:rPr>
           <w:rFonts w:ascii="Roboto Mono" w:eastAsia="Roboto Mono" w:hAnsi="Roboto Mono" w:cs="Roboto Mono"/>
@@ -571,7 +542,6 @@
         </w:rPr>
         <w:t>nombre_cliente</w:t>
       </w:r>
-      <w:proofErr w:type="spellEnd"/>
       <w:r>
         <w:rPr>
           <w:rFonts w:ascii="Roboto" w:eastAsia="Roboto" w:hAnsi="Roboto" w:cs="Roboto"/>
@@ -585,7 +555,6 @@
         </w:rPr>
         <w:t>(</w:t>
       </w:r>
-      <w:proofErr w:type="spellStart"/>
       <w:r>
         <w:rPr>
           <w:rFonts w:ascii="Roboto" w:eastAsia="Roboto" w:hAnsi="Roboto" w:cs="Roboto"/>
@@ -593,7 +562,6 @@
         </w:rPr>
         <w:t>String</w:t>
       </w:r>
-      <w:proofErr w:type="spellEnd"/>
       <w:r>
         <w:rPr>
           <w:rFonts w:ascii="Roboto" w:eastAsia="Roboto" w:hAnsi="Roboto" w:cs="Roboto"/>
@@ -612,7 +580,6 @@
           <w:rFonts w:ascii="Roboto" w:eastAsia="Roboto" w:hAnsi="Roboto" w:cs="Roboto"/>
         </w:rPr>
       </w:pPr>
-      <w:proofErr w:type="spellStart"/>
       <w:r>
         <w:rPr>
           <w:rFonts w:ascii="Roboto Mono" w:eastAsia="Roboto Mono" w:hAnsi="Roboto Mono" w:cs="Roboto Mono"/>
@@ -620,7 +587,6 @@
         </w:rPr>
         <w:t>region</w:t>
       </w:r>
-      <w:proofErr w:type="spellEnd"/>
       <w:r>
         <w:rPr>
           <w:rFonts w:ascii="Roboto" w:eastAsia="Roboto" w:hAnsi="Roboto" w:cs="Roboto"/>
@@ -634,7 +600,6 @@
         </w:rPr>
         <w:t>(</w:t>
       </w:r>
-      <w:proofErr w:type="spellStart"/>
       <w:r>
         <w:rPr>
           <w:rFonts w:ascii="Roboto" w:eastAsia="Roboto" w:hAnsi="Roboto" w:cs="Roboto"/>
@@ -642,7 +607,6 @@
         </w:rPr>
         <w:t>String</w:t>
       </w:r>
-      <w:proofErr w:type="spellEnd"/>
       <w:r>
         <w:rPr>
           <w:rFonts w:ascii="Roboto" w:eastAsia="Roboto" w:hAnsi="Roboto" w:cs="Roboto"/>
@@ -661,7 +625,6 @@
           <w:rFonts w:ascii="Roboto" w:eastAsia="Roboto" w:hAnsi="Roboto" w:cs="Roboto"/>
         </w:rPr>
       </w:pPr>
-      <w:proofErr w:type="spellStart"/>
       <w:r>
         <w:rPr>
           <w:rFonts w:ascii="Roboto Mono" w:eastAsia="Roboto Mono" w:hAnsi="Roboto Mono" w:cs="Roboto Mono"/>
@@ -669,7 +632,6 @@
         </w:rPr>
         <w:t>metodo_pago</w:t>
       </w:r>
-      <w:proofErr w:type="spellEnd"/>
       <w:r>
         <w:rPr>
           <w:rFonts w:ascii="Roboto" w:eastAsia="Roboto" w:hAnsi="Roboto" w:cs="Roboto"/>
@@ -683,7 +645,6 @@
         </w:rPr>
         <w:t>(</w:t>
       </w:r>
-      <w:proofErr w:type="spellStart"/>
       <w:r>
         <w:rPr>
           <w:rFonts w:ascii="Roboto" w:eastAsia="Roboto" w:hAnsi="Roboto" w:cs="Roboto"/>
@@ -691,49 +652,12 @@
         </w:rPr>
         <w:t>String</w:t>
       </w:r>
-      <w:proofErr w:type="spellEnd"/>
       <w:r>
         <w:rPr>
           <w:rFonts w:ascii="Roboto" w:eastAsia="Roboto" w:hAnsi="Roboto" w:cs="Roboto"/>
         </w:rPr>
         <w:t>): Método de pago utilizado.</w:t>
       </w:r>
-    </w:p>
-    <w:p>
-      <w:pPr>
-        <w:spacing w:before="240" w:after="240"/>
-        <w:ind w:left="720"/>
-        <w:rPr>
-          <w:rFonts w:ascii="Roboto" w:eastAsia="Roboto" w:hAnsi="Roboto" w:cs="Roboto"/>
-        </w:rPr>
-      </w:pPr>
-    </w:p>
-    <w:p>
-      <w:pPr>
-        <w:spacing w:before="240" w:after="240"/>
-        <w:ind w:left="720"/>
-        <w:rPr>
-          <w:rFonts w:ascii="Roboto" w:eastAsia="Roboto" w:hAnsi="Roboto" w:cs="Roboto"/>
-        </w:rPr>
-      </w:pPr>
-    </w:p>
-    <w:p>
-      <w:pPr>
-        <w:spacing w:before="240" w:after="240"/>
-        <w:ind w:left="720"/>
-        <w:rPr>
-          <w:rFonts w:ascii="Roboto" w:eastAsia="Roboto" w:hAnsi="Roboto" w:cs="Roboto"/>
-        </w:rPr>
-      </w:pPr>
-    </w:p>
-    <w:p>
-      <w:pPr>
-        <w:spacing w:before="240" w:after="240"/>
-        <w:ind w:left="720"/>
-        <w:rPr>
-          <w:rFonts w:ascii="Roboto" w:eastAsia="Roboto" w:hAnsi="Roboto" w:cs="Roboto"/>
-        </w:rPr>
-      </w:pPr>
     </w:p>
     <w:p>
       <w:pPr>
@@ -936,6 +860,7 @@
           <w:sz w:val="24"/>
           <w:szCs w:val="24"/>
         </w:rPr>
+        <w:lastRenderedPageBreak/>
         <w:t>Detectar problemas de calidad en información crucial para el análisis y decisiones comerciales</w:t>
       </w:r>
     </w:p>
@@ -1070,13 +995,8 @@
         <w:ind w:left="1080"/>
       </w:pPr>
       <w:r>
-        <w:t xml:space="preserve">Entre las herramientas usadas están Python, Pandas, Excel, </w:t>
-      </w:r>
-      <w:proofErr w:type="spellStart"/>
-      <w:r>
-        <w:t>Csv</w:t>
-      </w:r>
-      <w:proofErr w:type="spellEnd"/>
+        <w:t>Entre las herramientas usadas están Python, Pandas, Excel, Csv</w:t>
+      </w:r>
       <w:r>
         <w:t>.</w:t>
       </w:r>
@@ -1202,25 +1122,7 @@
                 <w:sz w:val="24"/>
                 <w:szCs w:val="24"/>
               </w:rPr>
-              <w:t>Como usuario, quiero que el campo '</w:t>
-            </w:r>
-            <w:proofErr w:type="spellStart"/>
-            <w:r>
-              <w:rPr>
-                <w:rFonts w:ascii="Roboto" w:eastAsia="Roboto" w:hAnsi="Roboto" w:cs="Roboto"/>
-                <w:sz w:val="24"/>
-                <w:szCs w:val="24"/>
-              </w:rPr>
-              <w:t>fecha_venta</w:t>
-            </w:r>
-            <w:proofErr w:type="spellEnd"/>
-            <w:r>
-              <w:rPr>
-                <w:rFonts w:ascii="Roboto" w:eastAsia="Roboto" w:hAnsi="Roboto" w:cs="Roboto"/>
-                <w:sz w:val="24"/>
-                <w:szCs w:val="24"/>
-              </w:rPr>
-              <w:t>' esté en el formato YYYY-MM-DD para garantizar la coherencia en el registro de fechas.</w:t>
+              <w:t>Como usuario, quiero que el campo 'fecha_venta' esté en el formato YYYY-MM-DD para garantizar la coherencia en el registro de fechas.</w:t>
             </w:r>
           </w:p>
         </w:tc>
@@ -1266,61 +1168,7 @@
                 <w:sz w:val="24"/>
                 <w:szCs w:val="24"/>
               </w:rPr>
-              <w:t>Como usuario, quiero asegurarme de que los campos '</w:t>
-            </w:r>
-            <w:proofErr w:type="spellStart"/>
-            <w:r>
-              <w:rPr>
-                <w:rFonts w:ascii="Roboto" w:eastAsia="Roboto" w:hAnsi="Roboto" w:cs="Roboto"/>
-                <w:sz w:val="24"/>
-                <w:szCs w:val="24"/>
-              </w:rPr>
-              <w:t>id_producto</w:t>
-            </w:r>
-            <w:proofErr w:type="spellEnd"/>
-            <w:r>
-              <w:rPr>
-                <w:rFonts w:ascii="Roboto" w:eastAsia="Roboto" w:hAnsi="Roboto" w:cs="Roboto"/>
-                <w:sz w:val="24"/>
-                <w:szCs w:val="24"/>
-              </w:rPr>
-              <w:t>', 'precio', '</w:t>
-            </w:r>
-            <w:proofErr w:type="spellStart"/>
-            <w:r>
-              <w:rPr>
-                <w:rFonts w:ascii="Roboto" w:eastAsia="Roboto" w:hAnsi="Roboto" w:cs="Roboto"/>
-                <w:sz w:val="24"/>
-                <w:szCs w:val="24"/>
-              </w:rPr>
-              <w:t>cantidad_vendida</w:t>
-            </w:r>
-            <w:proofErr w:type="spellEnd"/>
-            <w:r>
-              <w:rPr>
-                <w:rFonts w:ascii="Roboto" w:eastAsia="Roboto" w:hAnsi="Roboto" w:cs="Roboto"/>
-                <w:sz w:val="24"/>
-                <w:szCs w:val="24"/>
-              </w:rPr>
-              <w:t>', y '</w:t>
-            </w:r>
-            <w:proofErr w:type="spellStart"/>
-            <w:r>
-              <w:rPr>
-                <w:rFonts w:ascii="Roboto" w:eastAsia="Roboto" w:hAnsi="Roboto" w:cs="Roboto"/>
-                <w:sz w:val="24"/>
-                <w:szCs w:val="24"/>
-              </w:rPr>
-              <w:t>total_venta</w:t>
-            </w:r>
-            <w:proofErr w:type="spellEnd"/>
-            <w:r>
-              <w:rPr>
-                <w:rFonts w:ascii="Roboto" w:eastAsia="Roboto" w:hAnsi="Roboto" w:cs="Roboto"/>
-                <w:sz w:val="24"/>
-                <w:szCs w:val="24"/>
-              </w:rPr>
-              <w:t>' contengan únicamente valores numéricos positivos para evitar registros incorrectos y garantizar datos precisos.</w:t>
+              <w:t>Como usuario, quiero asegurarme de que los campos 'id_producto', 'precio', 'cantidad_vendida', y 'total_venta' contengan únicamente valores numéricos positivos para evitar registros incorrectos y garantizar datos precisos.</w:t>
             </w:r>
           </w:p>
         </w:tc>
@@ -1366,106 +1214,7 @@
                 <w:sz w:val="24"/>
                 <w:szCs w:val="24"/>
               </w:rPr>
-              <w:t>Como usuario, quiero asegurarme de que los campos '</w:t>
-            </w:r>
-            <w:proofErr w:type="spellStart"/>
-            <w:r>
-              <w:rPr>
-                <w:rFonts w:ascii="Roboto" w:eastAsia="Roboto" w:hAnsi="Roboto" w:cs="Roboto"/>
-                <w:sz w:val="24"/>
-                <w:szCs w:val="24"/>
-              </w:rPr>
-              <w:t>nombre_cliente</w:t>
-            </w:r>
-            <w:proofErr w:type="spellEnd"/>
-            <w:r>
-              <w:rPr>
-                <w:rFonts w:ascii="Roboto" w:eastAsia="Roboto" w:hAnsi="Roboto" w:cs="Roboto"/>
-                <w:sz w:val="24"/>
-                <w:szCs w:val="24"/>
-              </w:rPr>
-              <w:t>', '</w:t>
-            </w:r>
-            <w:proofErr w:type="spellStart"/>
-            <w:r>
-              <w:rPr>
-                <w:rFonts w:ascii="Roboto" w:eastAsia="Roboto" w:hAnsi="Roboto" w:cs="Roboto"/>
-                <w:sz w:val="24"/>
-                <w:szCs w:val="24"/>
-              </w:rPr>
-              <w:t>nombre_producto</w:t>
-            </w:r>
-            <w:proofErr w:type="spellEnd"/>
-            <w:r>
-              <w:rPr>
-                <w:rFonts w:ascii="Roboto" w:eastAsia="Roboto" w:hAnsi="Roboto" w:cs="Roboto"/>
-                <w:sz w:val="24"/>
-                <w:szCs w:val="24"/>
-              </w:rPr>
-              <w:t>', '</w:t>
-            </w:r>
-            <w:proofErr w:type="spellStart"/>
-            <w:r>
-              <w:rPr>
-                <w:rFonts w:ascii="Roboto" w:eastAsia="Roboto" w:hAnsi="Roboto" w:cs="Roboto"/>
-                <w:sz w:val="24"/>
-                <w:szCs w:val="24"/>
-              </w:rPr>
-              <w:t>categoria</w:t>
-            </w:r>
-            <w:proofErr w:type="spellEnd"/>
-            <w:r>
-              <w:rPr>
-                <w:rFonts w:ascii="Roboto" w:eastAsia="Roboto" w:hAnsi="Roboto" w:cs="Roboto"/>
-                <w:sz w:val="24"/>
-                <w:szCs w:val="24"/>
-              </w:rPr>
-              <w:t>', '</w:t>
-            </w:r>
-            <w:proofErr w:type="spellStart"/>
-            <w:r>
-              <w:rPr>
-                <w:rFonts w:ascii="Roboto" w:eastAsia="Roboto" w:hAnsi="Roboto" w:cs="Roboto"/>
-                <w:sz w:val="24"/>
-                <w:szCs w:val="24"/>
-              </w:rPr>
-              <w:t>region</w:t>
-            </w:r>
-            <w:proofErr w:type="spellEnd"/>
-            <w:r>
-              <w:rPr>
-                <w:rFonts w:ascii="Roboto" w:eastAsia="Roboto" w:hAnsi="Roboto" w:cs="Roboto"/>
-                <w:sz w:val="24"/>
-                <w:szCs w:val="24"/>
-              </w:rPr>
-              <w:t xml:space="preserve">' y </w:t>
-            </w:r>
-            <w:r>
-              <w:rPr>
-                <w:rFonts w:ascii="Roboto" w:eastAsia="Roboto" w:hAnsi="Roboto" w:cs="Roboto"/>
-                <w:sz w:val="24"/>
-                <w:szCs w:val="24"/>
-              </w:rPr>
-              <w:lastRenderedPageBreak/>
-              <w:t>'</w:t>
-            </w:r>
-            <w:proofErr w:type="spellStart"/>
-            <w:r>
-              <w:rPr>
-                <w:rFonts w:ascii="Roboto" w:eastAsia="Roboto" w:hAnsi="Roboto" w:cs="Roboto"/>
-                <w:sz w:val="24"/>
-                <w:szCs w:val="24"/>
-              </w:rPr>
-              <w:t>metodo_pago</w:t>
-            </w:r>
-            <w:proofErr w:type="spellEnd"/>
-            <w:r>
-              <w:rPr>
-                <w:rFonts w:ascii="Roboto" w:eastAsia="Roboto" w:hAnsi="Roboto" w:cs="Roboto"/>
-                <w:sz w:val="24"/>
-                <w:szCs w:val="24"/>
-              </w:rPr>
-              <w:t>' no contengan números para preservar la integridad de los datos.</w:t>
+              <w:t>Como usuario, quiero asegurarme de que los campos 'nombre_cliente', 'nombre_producto', 'categoria', 'region' y 'metodo_pago' no contengan números para preservar la integridad de los datos.</w:t>
             </w:r>
           </w:p>
         </w:tc>
@@ -1489,174 +1238,38 @@
                 <w:sz w:val="24"/>
                 <w:szCs w:val="24"/>
               </w:rPr>
+              <w:t>4</w:t>
+            </w:r>
+          </w:p>
+        </w:tc>
+        <w:tc>
+          <w:tcPr>
+            <w:tcW w:w="6565" w:type="dxa"/>
+          </w:tcPr>
+          <w:p>
+            <w:pPr>
+              <w:rPr>
+                <w:rFonts w:ascii="Roboto" w:eastAsia="Roboto" w:hAnsi="Roboto" w:cs="Roboto"/>
+                <w:sz w:val="24"/>
+                <w:szCs w:val="24"/>
+              </w:rPr>
+            </w:pPr>
+            <w:r>
+              <w:rPr>
+                <w:rFonts w:ascii="Roboto" w:eastAsia="Roboto" w:hAnsi="Roboto" w:cs="Roboto"/>
+                <w:sz w:val="24"/>
+                <w:szCs w:val="24"/>
+              </w:rPr>
+              <w:t xml:space="preserve">Como usuario, quiero verificar que los campos 'fecha_venta', 'nombre_producto', 'categoria', 'precio', 'cantidad_vendida', 'total_venta', 'nombre_cliente', 'region' y </w:t>
+            </w:r>
+            <w:r>
+              <w:rPr>
+                <w:rFonts w:ascii="Roboto" w:eastAsia="Roboto" w:hAnsi="Roboto" w:cs="Roboto"/>
+                <w:sz w:val="24"/>
+                <w:szCs w:val="24"/>
+              </w:rPr>
               <w:lastRenderedPageBreak/>
-              <w:t>4</w:t>
-            </w:r>
-          </w:p>
-        </w:tc>
-        <w:tc>
-          <w:tcPr>
-            <w:tcW w:w="6565" w:type="dxa"/>
-          </w:tcPr>
-          <w:p>
-            <w:pPr>
-              <w:rPr>
-                <w:rFonts w:ascii="Roboto" w:eastAsia="Roboto" w:hAnsi="Roboto" w:cs="Roboto"/>
-                <w:sz w:val="24"/>
-                <w:szCs w:val="24"/>
-              </w:rPr>
-            </w:pPr>
-            <w:r>
-              <w:rPr>
-                <w:rFonts w:ascii="Roboto" w:eastAsia="Roboto" w:hAnsi="Roboto" w:cs="Roboto"/>
-                <w:sz w:val="24"/>
-                <w:szCs w:val="24"/>
-              </w:rPr>
-              <w:t>Como usuario, quiero verificar que los campos '</w:t>
-            </w:r>
-            <w:proofErr w:type="spellStart"/>
-            <w:r>
-              <w:rPr>
-                <w:rFonts w:ascii="Roboto" w:eastAsia="Roboto" w:hAnsi="Roboto" w:cs="Roboto"/>
-                <w:sz w:val="24"/>
-                <w:szCs w:val="24"/>
-              </w:rPr>
-              <w:t>fecha_venta</w:t>
-            </w:r>
-            <w:proofErr w:type="spellEnd"/>
-            <w:r>
-              <w:rPr>
-                <w:rFonts w:ascii="Roboto" w:eastAsia="Roboto" w:hAnsi="Roboto" w:cs="Roboto"/>
-                <w:sz w:val="24"/>
-                <w:szCs w:val="24"/>
-              </w:rPr>
-              <w:t>', '</w:t>
-            </w:r>
-            <w:proofErr w:type="spellStart"/>
-            <w:r>
-              <w:rPr>
-                <w:rFonts w:ascii="Roboto" w:eastAsia="Roboto" w:hAnsi="Roboto" w:cs="Roboto"/>
-                <w:sz w:val="24"/>
-                <w:szCs w:val="24"/>
-              </w:rPr>
-              <w:t>nombre_producto</w:t>
-            </w:r>
-            <w:proofErr w:type="spellEnd"/>
-            <w:r>
-              <w:rPr>
-                <w:rFonts w:ascii="Roboto" w:eastAsia="Roboto" w:hAnsi="Roboto" w:cs="Roboto"/>
-                <w:sz w:val="24"/>
-                <w:szCs w:val="24"/>
-              </w:rPr>
-              <w:t>', '</w:t>
-            </w:r>
-            <w:proofErr w:type="spellStart"/>
-            <w:r>
-              <w:rPr>
-                <w:rFonts w:ascii="Roboto" w:eastAsia="Roboto" w:hAnsi="Roboto" w:cs="Roboto"/>
-                <w:sz w:val="24"/>
-                <w:szCs w:val="24"/>
-              </w:rPr>
-              <w:t>categoria</w:t>
-            </w:r>
-            <w:proofErr w:type="spellEnd"/>
-            <w:r>
-              <w:rPr>
-                <w:rFonts w:ascii="Roboto" w:eastAsia="Roboto" w:hAnsi="Roboto" w:cs="Roboto"/>
-                <w:sz w:val="24"/>
-                <w:szCs w:val="24"/>
-              </w:rPr>
-              <w:t>', 'precio', '</w:t>
-            </w:r>
-            <w:proofErr w:type="spellStart"/>
-            <w:r>
-              <w:rPr>
-                <w:rFonts w:ascii="Roboto" w:eastAsia="Roboto" w:hAnsi="Roboto" w:cs="Roboto"/>
-                <w:sz w:val="24"/>
-                <w:szCs w:val="24"/>
-              </w:rPr>
-              <w:t>cantidad_vendida</w:t>
-            </w:r>
-            <w:proofErr w:type="spellEnd"/>
-            <w:r>
-              <w:rPr>
-                <w:rFonts w:ascii="Roboto" w:eastAsia="Roboto" w:hAnsi="Roboto" w:cs="Roboto"/>
-                <w:sz w:val="24"/>
-                <w:szCs w:val="24"/>
-              </w:rPr>
-              <w:t>', '</w:t>
-            </w:r>
-            <w:proofErr w:type="spellStart"/>
-            <w:r>
-              <w:rPr>
-                <w:rFonts w:ascii="Roboto" w:eastAsia="Roboto" w:hAnsi="Roboto" w:cs="Roboto"/>
-                <w:sz w:val="24"/>
-                <w:szCs w:val="24"/>
-              </w:rPr>
-              <w:t>total_venta</w:t>
-            </w:r>
-            <w:proofErr w:type="spellEnd"/>
-            <w:r>
-              <w:rPr>
-                <w:rFonts w:ascii="Roboto" w:eastAsia="Roboto" w:hAnsi="Roboto" w:cs="Roboto"/>
-                <w:sz w:val="24"/>
-                <w:szCs w:val="24"/>
-              </w:rPr>
-              <w:t>', '</w:t>
-            </w:r>
-            <w:proofErr w:type="spellStart"/>
-            <w:r>
-              <w:rPr>
-                <w:rFonts w:ascii="Roboto" w:eastAsia="Roboto" w:hAnsi="Roboto" w:cs="Roboto"/>
-                <w:sz w:val="24"/>
-                <w:szCs w:val="24"/>
-              </w:rPr>
-              <w:t>nombre_cliente</w:t>
-            </w:r>
-            <w:proofErr w:type="spellEnd"/>
-            <w:r>
-              <w:rPr>
-                <w:rFonts w:ascii="Roboto" w:eastAsia="Roboto" w:hAnsi="Roboto" w:cs="Roboto"/>
-                <w:sz w:val="24"/>
-                <w:szCs w:val="24"/>
-              </w:rPr>
-              <w:t>', '</w:t>
-            </w:r>
-            <w:proofErr w:type="spellStart"/>
-            <w:r>
-              <w:rPr>
-                <w:rFonts w:ascii="Roboto" w:eastAsia="Roboto" w:hAnsi="Roboto" w:cs="Roboto"/>
-                <w:sz w:val="24"/>
-                <w:szCs w:val="24"/>
-              </w:rPr>
-              <w:t>region</w:t>
-            </w:r>
-            <w:proofErr w:type="spellEnd"/>
-            <w:r>
-              <w:rPr>
-                <w:rFonts w:ascii="Roboto" w:eastAsia="Roboto" w:hAnsi="Roboto" w:cs="Roboto"/>
-                <w:sz w:val="24"/>
-                <w:szCs w:val="24"/>
-              </w:rPr>
-              <w:t>' y '</w:t>
-            </w:r>
-            <w:proofErr w:type="spellStart"/>
-            <w:r>
-              <w:rPr>
-                <w:rFonts w:ascii="Roboto" w:eastAsia="Roboto" w:hAnsi="Roboto" w:cs="Roboto"/>
-                <w:sz w:val="24"/>
-                <w:szCs w:val="24"/>
-              </w:rPr>
-              <w:t>metodo_pago</w:t>
-            </w:r>
-            <w:proofErr w:type="spellEnd"/>
-            <w:r>
-              <w:rPr>
-                <w:rFonts w:ascii="Roboto" w:eastAsia="Roboto" w:hAnsi="Roboto" w:cs="Roboto"/>
-                <w:sz w:val="24"/>
-                <w:szCs w:val="24"/>
-              </w:rPr>
-              <w:t>' no tengan datos vacíos o nulos para asegurar la completitud de la información.</w:t>
+              <w:t>'metodo_pago' no tengan datos vacíos o nulos para asegurar la completitud de la información.</w:t>
             </w:r>
           </w:p>
         </w:tc>
@@ -1680,6 +1293,7 @@
                 <w:sz w:val="24"/>
                 <w:szCs w:val="24"/>
               </w:rPr>
+              <w:lastRenderedPageBreak/>
               <w:t>5</w:t>
             </w:r>
           </w:p>
@@ -1702,25 +1316,7 @@
                 <w:sz w:val="24"/>
                 <w:szCs w:val="24"/>
               </w:rPr>
-              <w:t xml:space="preserve">Como usuario, quiero asegurarme de que en los campos de tipo de dato </w:t>
-            </w:r>
-            <w:proofErr w:type="spellStart"/>
-            <w:r>
-              <w:rPr>
-                <w:rFonts w:ascii="Roboto" w:eastAsia="Roboto" w:hAnsi="Roboto" w:cs="Roboto"/>
-                <w:sz w:val="24"/>
-                <w:szCs w:val="24"/>
-              </w:rPr>
-              <w:t>string</w:t>
-            </w:r>
-            <w:proofErr w:type="spellEnd"/>
-            <w:r>
-              <w:rPr>
-                <w:rFonts w:ascii="Roboto" w:eastAsia="Roboto" w:hAnsi="Roboto" w:cs="Roboto"/>
-                <w:sz w:val="24"/>
-                <w:szCs w:val="24"/>
-              </w:rPr>
-              <w:t xml:space="preserve"> no haya caracteres especiales para mantener la coherencia y prevenir errores de formato.</w:t>
+              <w:t>Como usuario, quiero asegurarme de que en los campos de tipo de dato string no haya caracteres especiales para mantener la coherencia y prevenir errores de formato.</w:t>
             </w:r>
           </w:p>
         </w:tc>
@@ -1766,25 +1362,7 @@
                 <w:sz w:val="24"/>
                 <w:szCs w:val="24"/>
               </w:rPr>
-              <w:t>Como usuario, quiero que en el campo '</w:t>
-            </w:r>
-            <w:proofErr w:type="spellStart"/>
-            <w:r>
-              <w:rPr>
-                <w:rFonts w:ascii="Roboto" w:eastAsia="Roboto" w:hAnsi="Roboto" w:cs="Roboto"/>
-                <w:sz w:val="24"/>
-                <w:szCs w:val="24"/>
-              </w:rPr>
-              <w:t>region</w:t>
-            </w:r>
-            <w:proofErr w:type="spellEnd"/>
-            <w:r>
-              <w:rPr>
-                <w:rFonts w:ascii="Roboto" w:eastAsia="Roboto" w:hAnsi="Roboto" w:cs="Roboto"/>
-                <w:sz w:val="24"/>
-                <w:szCs w:val="24"/>
-              </w:rPr>
-              <w:t>' solo existan las opciones Norte, Sur, Este, Oeste y Centro para asegurar la precisión en la ubicación de las ventas</w:t>
+              <w:t>Como usuario, quiero que en el campo 'region' solo existan las opciones Norte, Sur, Este, Oeste y Centro para asegurar la precisión en la ubicación de las ventas</w:t>
             </w:r>
           </w:p>
         </w:tc>
@@ -1830,25 +1408,7 @@
                 <w:sz w:val="24"/>
                 <w:szCs w:val="24"/>
               </w:rPr>
-              <w:t>Como usuario, quiero que el campo '</w:t>
-            </w:r>
-            <w:proofErr w:type="spellStart"/>
-            <w:r>
-              <w:rPr>
-                <w:rFonts w:ascii="Roboto" w:eastAsia="Roboto" w:hAnsi="Roboto" w:cs="Roboto"/>
-                <w:sz w:val="24"/>
-                <w:szCs w:val="24"/>
-              </w:rPr>
-              <w:t>metodo_pago</w:t>
-            </w:r>
-            <w:proofErr w:type="spellEnd"/>
-            <w:r>
-              <w:rPr>
-                <w:rFonts w:ascii="Roboto" w:eastAsia="Roboto" w:hAnsi="Roboto" w:cs="Roboto"/>
-                <w:sz w:val="24"/>
-                <w:szCs w:val="24"/>
-              </w:rPr>
-              <w:t>' contenga únicamente las opciones Efectivo y Transferencia Bancaria para garantizar la claridad en los métodos de pago aceptados.</w:t>
+              <w:t>Como usuario, quiero que el campo 'metodo_pago' contenga únicamente las opciones Efectivo y Transferencia Bancaria para garantizar la claridad en los métodos de pago aceptados.</w:t>
             </w:r>
           </w:p>
         </w:tc>
@@ -1894,25 +1454,7 @@
                 <w:sz w:val="24"/>
                 <w:szCs w:val="24"/>
               </w:rPr>
-              <w:t>Como usuario, quiero asegurarme de que en el campo '</w:t>
-            </w:r>
-            <w:proofErr w:type="spellStart"/>
-            <w:r>
-              <w:rPr>
-                <w:rFonts w:ascii="Roboto" w:eastAsia="Roboto" w:hAnsi="Roboto" w:cs="Roboto"/>
-                <w:sz w:val="24"/>
-                <w:szCs w:val="24"/>
-              </w:rPr>
-              <w:t>metodo_pago</w:t>
-            </w:r>
-            <w:proofErr w:type="spellEnd"/>
-            <w:r>
-              <w:rPr>
-                <w:rFonts w:ascii="Roboto" w:eastAsia="Roboto" w:hAnsi="Roboto" w:cs="Roboto"/>
-                <w:sz w:val="24"/>
-                <w:szCs w:val="24"/>
-              </w:rPr>
-              <w:t>' exista una opción con acentuación ortográfica para cumplir con las normas gramaticales.</w:t>
+              <w:t>Como usuario, quiero asegurarme de que en el campo 'metodo_pago' exista una opción con acentuación ortográfica para cumplir con las normas gramaticales.</w:t>
             </w:r>
           </w:p>
         </w:tc>
@@ -1958,25 +1500,7 @@
                 <w:sz w:val="24"/>
                 <w:szCs w:val="24"/>
               </w:rPr>
-              <w:t>Como usuario, quiero asegurarme de que el campo '</w:t>
-            </w:r>
-            <w:proofErr w:type="spellStart"/>
-            <w:r>
-              <w:rPr>
-                <w:rFonts w:ascii="Roboto" w:eastAsia="Roboto" w:hAnsi="Roboto" w:cs="Roboto"/>
-                <w:sz w:val="24"/>
-                <w:szCs w:val="24"/>
-              </w:rPr>
-              <w:t>nombre_cliente</w:t>
-            </w:r>
-            <w:proofErr w:type="spellEnd"/>
-            <w:r>
-              <w:rPr>
-                <w:rFonts w:ascii="Roboto" w:eastAsia="Roboto" w:hAnsi="Roboto" w:cs="Roboto"/>
-                <w:sz w:val="24"/>
-                <w:szCs w:val="24"/>
-              </w:rPr>
-              <w:t>' no contenga números o caracteres especiales para mantener la integridad y consistencia de los datos.</w:t>
+              <w:t>Como usuario, quiero asegurarme de que el campo 'nombre_cliente' no contenga números o caracteres especiales para mantener la integridad y consistencia de los datos.</w:t>
             </w:r>
           </w:p>
         </w:tc>
@@ -2022,25 +1546,7 @@
                 <w:sz w:val="24"/>
                 <w:szCs w:val="24"/>
               </w:rPr>
-              <w:t>Como usuario, quiero asegurarme de que el campo '</w:t>
-            </w:r>
-            <w:proofErr w:type="spellStart"/>
-            <w:r>
-              <w:rPr>
-                <w:rFonts w:ascii="Roboto" w:eastAsia="Roboto" w:hAnsi="Roboto" w:cs="Roboto"/>
-                <w:sz w:val="24"/>
-                <w:szCs w:val="24"/>
-              </w:rPr>
-              <w:t>nombre_producto</w:t>
-            </w:r>
-            <w:proofErr w:type="spellEnd"/>
-            <w:r>
-              <w:rPr>
-                <w:rFonts w:ascii="Roboto" w:eastAsia="Roboto" w:hAnsi="Roboto" w:cs="Roboto"/>
-                <w:sz w:val="24"/>
-                <w:szCs w:val="24"/>
-              </w:rPr>
-              <w:t>' no contenga números o caracteres especiales para preservar la coherencia en el nombre de los productos.</w:t>
+              <w:t>Como usuario, quiero asegurarme de que el campo 'nombre_producto' no contenga números o caracteres especiales para preservar la coherencia en el nombre de los productos.</w:t>
             </w:r>
           </w:p>
         </w:tc>
@@ -2086,25 +1592,7 @@
                 <w:sz w:val="24"/>
                 <w:szCs w:val="24"/>
               </w:rPr>
-              <w:t>Como usuario, quiero asegurarme de que el campo '</w:t>
-            </w:r>
-            <w:proofErr w:type="spellStart"/>
-            <w:r>
-              <w:rPr>
-                <w:rFonts w:ascii="Roboto" w:eastAsia="Roboto" w:hAnsi="Roboto" w:cs="Roboto"/>
-                <w:sz w:val="24"/>
-                <w:szCs w:val="24"/>
-              </w:rPr>
-              <w:t>categoria</w:t>
-            </w:r>
-            <w:proofErr w:type="spellEnd"/>
-            <w:r>
-              <w:rPr>
-                <w:rFonts w:ascii="Roboto" w:eastAsia="Roboto" w:hAnsi="Roboto" w:cs="Roboto"/>
-                <w:sz w:val="24"/>
-                <w:szCs w:val="24"/>
-              </w:rPr>
-              <w:t>' no contenga números o caracteres especiales para mantener la claridad y precisión de las categorías de productos.</w:t>
+              <w:t>Como usuario, quiero asegurarme de que el campo 'categoria' no contenga números o caracteres especiales para mantener la claridad y precisión de las categorías de productos.</w:t>
             </w:r>
           </w:p>
         </w:tc>
@@ -2150,25 +1638,7 @@
                 <w:sz w:val="24"/>
                 <w:szCs w:val="24"/>
               </w:rPr>
-              <w:t>Como usuario, quiero asegurarme de que el campo '</w:t>
-            </w:r>
-            <w:proofErr w:type="spellStart"/>
-            <w:r>
-              <w:rPr>
-                <w:rFonts w:ascii="Roboto" w:eastAsia="Roboto" w:hAnsi="Roboto" w:cs="Roboto"/>
-                <w:sz w:val="24"/>
-                <w:szCs w:val="24"/>
-              </w:rPr>
-              <w:t>categoria</w:t>
-            </w:r>
-            <w:proofErr w:type="spellEnd"/>
-            <w:r>
-              <w:rPr>
-                <w:rFonts w:ascii="Roboto" w:eastAsia="Roboto" w:hAnsi="Roboto" w:cs="Roboto"/>
-                <w:sz w:val="24"/>
-                <w:szCs w:val="24"/>
-              </w:rPr>
-              <w:t>' no contenga números o caracteres especiales para mantener la claridad y precisión de las categorías de productos.</w:t>
+              <w:t>Como usuario, quiero asegurarme de que el campo 'categoria' no contenga números o caracteres especiales para mantener la claridad y precisión de las categorías de productos.</w:t>
             </w:r>
           </w:p>
         </w:tc>
@@ -2271,6 +1741,7 @@
         </w:numPr>
       </w:pPr>
       <w:r>
+        <w:lastRenderedPageBreak/>
         <w:t>Casos de Prueba</w:t>
       </w:r>
       <w:r>
@@ -2717,34 +2188,7 @@
                 <w:sz w:val="24"/>
                 <w:szCs w:val="24"/>
               </w:rPr>
-              <w:t xml:space="preserve">campos como ‘precio’, </w:t>
-            </w:r>
-            <w:r>
-              <w:rPr>
-                <w:rFonts w:ascii="Roboto" w:eastAsia="Roboto" w:hAnsi="Roboto" w:cs="Roboto"/>
-                <w:sz w:val="24"/>
-                <w:szCs w:val="24"/>
-              </w:rPr>
-              <w:lastRenderedPageBreak/>
-              <w:t>‘</w:t>
-            </w:r>
-            <w:proofErr w:type="spellStart"/>
-            <w:r>
-              <w:rPr>
-                <w:rFonts w:ascii="Roboto" w:eastAsia="Roboto" w:hAnsi="Roboto" w:cs="Roboto"/>
-                <w:sz w:val="24"/>
-                <w:szCs w:val="24"/>
-              </w:rPr>
-              <w:t>cantidad_vendida</w:t>
-            </w:r>
-            <w:proofErr w:type="spellEnd"/>
-            <w:r>
-              <w:rPr>
-                <w:rFonts w:ascii="Roboto" w:eastAsia="Roboto" w:hAnsi="Roboto" w:cs="Roboto"/>
-                <w:sz w:val="24"/>
-                <w:szCs w:val="24"/>
-              </w:rPr>
-              <w:t>_’ o ‘total venta’</w:t>
+              <w:t>campos como ‘precio’, ‘cantidad_vendida_’ o ‘total venta’</w:t>
             </w:r>
           </w:p>
         </w:tc>
@@ -2771,7 +2215,6 @@
                 <w:sz w:val="24"/>
                 <w:szCs w:val="24"/>
               </w:rPr>
-              <w:lastRenderedPageBreak/>
               <w:t>Los valores que sean positivos deben pasar la verificación</w:t>
             </w:r>
           </w:p>
@@ -2794,16 +2237,7 @@
                 <w:sz w:val="24"/>
                 <w:szCs w:val="24"/>
               </w:rPr>
-              <w:t xml:space="preserve">Los valores negativos, o vacíos </w:t>
-            </w:r>
-            <w:r>
-              <w:rPr>
-                <w:rFonts w:ascii="Roboto" w:eastAsia="Roboto" w:hAnsi="Roboto" w:cs="Roboto"/>
-                <w:sz w:val="24"/>
-                <w:szCs w:val="24"/>
-              </w:rPr>
-              <w:lastRenderedPageBreak/>
-              <w:t>debe ser identificados como errores</w:t>
+              <w:t>Los valores negativos, o vacíos debe ser identificados como errores</w:t>
             </w:r>
           </w:p>
         </w:tc>
@@ -2877,97 +2311,7 @@
                 <w:sz w:val="24"/>
                 <w:szCs w:val="24"/>
               </w:rPr>
-              <w:t xml:space="preserve">Los campos </w:t>
-            </w:r>
-            <w:proofErr w:type="spellStart"/>
-            <w:r>
-              <w:rPr>
-                <w:rFonts w:ascii="Roboto" w:eastAsia="Roboto" w:hAnsi="Roboto" w:cs="Roboto"/>
-                <w:sz w:val="24"/>
-                <w:szCs w:val="24"/>
-              </w:rPr>
-              <w:t>string</w:t>
-            </w:r>
-            <w:proofErr w:type="spellEnd"/>
-            <w:r>
-              <w:rPr>
-                <w:rFonts w:ascii="Roboto" w:eastAsia="Roboto" w:hAnsi="Roboto" w:cs="Roboto"/>
-                <w:sz w:val="24"/>
-                <w:szCs w:val="24"/>
-              </w:rPr>
-              <w:t xml:space="preserve"> como ‘</w:t>
-            </w:r>
-            <w:proofErr w:type="spellStart"/>
-            <w:r>
-              <w:rPr>
-                <w:rFonts w:ascii="Roboto" w:eastAsia="Roboto" w:hAnsi="Roboto" w:cs="Roboto"/>
-                <w:sz w:val="24"/>
-                <w:szCs w:val="24"/>
-              </w:rPr>
-              <w:t>nombre_cliente</w:t>
-            </w:r>
-            <w:proofErr w:type="spellEnd"/>
-            <w:r>
-              <w:rPr>
-                <w:rFonts w:ascii="Roboto" w:eastAsia="Roboto" w:hAnsi="Roboto" w:cs="Roboto"/>
-                <w:sz w:val="24"/>
-                <w:szCs w:val="24"/>
-              </w:rPr>
-              <w:t>’, ‘</w:t>
-            </w:r>
-            <w:proofErr w:type="spellStart"/>
-            <w:r>
-              <w:rPr>
-                <w:rFonts w:ascii="Roboto" w:eastAsia="Roboto" w:hAnsi="Roboto" w:cs="Roboto"/>
-                <w:sz w:val="24"/>
-                <w:szCs w:val="24"/>
-              </w:rPr>
-              <w:t>nombre_producto</w:t>
-            </w:r>
-            <w:proofErr w:type="spellEnd"/>
-            <w:r>
-              <w:rPr>
-                <w:rFonts w:ascii="Roboto" w:eastAsia="Roboto" w:hAnsi="Roboto" w:cs="Roboto"/>
-                <w:sz w:val="24"/>
-                <w:szCs w:val="24"/>
-              </w:rPr>
-              <w:t>’, ‘</w:t>
-            </w:r>
-            <w:proofErr w:type="spellStart"/>
-            <w:r>
-              <w:rPr>
-                <w:rFonts w:ascii="Roboto" w:eastAsia="Roboto" w:hAnsi="Roboto" w:cs="Roboto"/>
-                <w:sz w:val="24"/>
-                <w:szCs w:val="24"/>
-              </w:rPr>
-              <w:t>categoria</w:t>
-            </w:r>
-            <w:proofErr w:type="spellEnd"/>
-            <w:r>
-              <w:rPr>
-                <w:rFonts w:ascii="Roboto" w:eastAsia="Roboto" w:hAnsi="Roboto" w:cs="Roboto"/>
-                <w:sz w:val="24"/>
-                <w:szCs w:val="24"/>
-              </w:rPr>
-              <w:t>’ y ‘</w:t>
-            </w:r>
-            <w:proofErr w:type="spellStart"/>
-            <w:r>
-              <w:rPr>
-                <w:rFonts w:ascii="Roboto" w:eastAsia="Roboto" w:hAnsi="Roboto" w:cs="Roboto"/>
-                <w:sz w:val="24"/>
-                <w:szCs w:val="24"/>
-              </w:rPr>
-              <w:t>metodo_pago</w:t>
-            </w:r>
-            <w:proofErr w:type="spellEnd"/>
-            <w:r>
-              <w:rPr>
-                <w:rFonts w:ascii="Roboto" w:eastAsia="Roboto" w:hAnsi="Roboto" w:cs="Roboto"/>
-                <w:sz w:val="24"/>
-                <w:szCs w:val="24"/>
-              </w:rPr>
-              <w:t>’, no deben tener números o caracteres especiales</w:t>
+              <w:t>Los campos string como ‘nombre_cliente’, ‘nombre_producto’, ‘categoria’ y ‘metodo_pago’, no deben tener números o caracteres especiales</w:t>
             </w:r>
           </w:p>
         </w:tc>
@@ -3208,16 +2552,7 @@
                 <w:sz w:val="24"/>
                 <w:szCs w:val="24"/>
               </w:rPr>
-              <w:t xml:space="preserve">Los campos con campos vacíos o nulos deben ser reportados </w:t>
-            </w:r>
-            <w:r>
-              <w:rPr>
-                <w:rFonts w:ascii="Roboto" w:eastAsia="Roboto" w:hAnsi="Roboto" w:cs="Roboto"/>
-                <w:sz w:val="24"/>
-                <w:szCs w:val="24"/>
-              </w:rPr>
-              <w:lastRenderedPageBreak/>
-              <w:t>como errores</w:t>
+              <w:t>Los campos con campos vacíos o nulos deben ser reportados como errores</w:t>
             </w:r>
           </w:p>
         </w:tc>
@@ -3241,41 +2576,39 @@
                 <w:sz w:val="24"/>
                 <w:szCs w:val="24"/>
               </w:rPr>
+              <w:t>5</w:t>
+            </w:r>
+          </w:p>
+        </w:tc>
+        <w:tc>
+          <w:tcPr>
+            <w:tcW w:w="2207" w:type="dxa"/>
+          </w:tcPr>
+          <w:p>
+            <w:pPr>
+              <w:rPr>
+                <w:rFonts w:ascii="Roboto" w:eastAsia="Roboto" w:hAnsi="Roboto" w:cs="Roboto"/>
+                <w:sz w:val="24"/>
+                <w:szCs w:val="24"/>
+              </w:rPr>
+            </w:pPr>
+            <w:r>
+              <w:rPr>
+                <w:rFonts w:ascii="Roboto" w:eastAsia="Roboto" w:hAnsi="Roboto" w:cs="Roboto"/>
+                <w:sz w:val="24"/>
+                <w:szCs w:val="24"/>
+              </w:rPr>
+              <w:t xml:space="preserve">Verificar caracteres </w:t>
+            </w:r>
+            <w:r>
+              <w:rPr>
+                <w:rFonts w:ascii="Roboto" w:eastAsia="Roboto" w:hAnsi="Roboto" w:cs="Roboto"/>
+                <w:sz w:val="24"/>
+                <w:szCs w:val="24"/>
+              </w:rPr>
               <w:lastRenderedPageBreak/>
-              <w:t>5</w:t>
-            </w:r>
-          </w:p>
-        </w:tc>
-        <w:tc>
-          <w:tcPr>
-            <w:tcW w:w="2207" w:type="dxa"/>
-          </w:tcPr>
-          <w:p>
-            <w:pPr>
-              <w:rPr>
-                <w:rFonts w:ascii="Roboto" w:eastAsia="Roboto" w:hAnsi="Roboto" w:cs="Roboto"/>
-                <w:sz w:val="24"/>
-                <w:szCs w:val="24"/>
-              </w:rPr>
-            </w:pPr>
-            <w:r>
-              <w:rPr>
-                <w:rFonts w:ascii="Roboto" w:eastAsia="Roboto" w:hAnsi="Roboto" w:cs="Roboto"/>
-                <w:sz w:val="24"/>
-                <w:szCs w:val="24"/>
-              </w:rPr>
-              <w:t xml:space="preserve">Verificar caracteres especiales en campos </w:t>
-            </w:r>
-            <w:proofErr w:type="spellStart"/>
-            <w:r>
-              <w:rPr>
-                <w:rFonts w:ascii="Roboto" w:eastAsia="Roboto" w:hAnsi="Roboto" w:cs="Roboto"/>
-                <w:sz w:val="24"/>
-                <w:szCs w:val="24"/>
-              </w:rPr>
-              <w:t>string</w:t>
-            </w:r>
-            <w:proofErr w:type="spellEnd"/>
+              <w:t>especiales en campos string</w:t>
+            </w:r>
           </w:p>
         </w:tc>
         <w:tc>
@@ -3301,105 +2634,25 @@
                 <w:sz w:val="24"/>
                 <w:szCs w:val="24"/>
               </w:rPr>
-              <w:t xml:space="preserve">Los campos de </w:t>
-            </w:r>
-            <w:proofErr w:type="spellStart"/>
-            <w:r>
-              <w:rPr>
-                <w:rFonts w:ascii="Roboto" w:eastAsia="Roboto" w:hAnsi="Roboto" w:cs="Roboto"/>
-                <w:sz w:val="24"/>
-                <w:szCs w:val="24"/>
-              </w:rPr>
-              <w:t>string</w:t>
-            </w:r>
-            <w:proofErr w:type="spellEnd"/>
-            <w:r>
-              <w:rPr>
-                <w:rFonts w:ascii="Roboto" w:eastAsia="Roboto" w:hAnsi="Roboto" w:cs="Roboto"/>
-                <w:sz w:val="24"/>
-                <w:szCs w:val="24"/>
-              </w:rPr>
-              <w:t xml:space="preserve"> ‘</w:t>
-            </w:r>
-            <w:proofErr w:type="spellStart"/>
-            <w:r>
-              <w:rPr>
-                <w:rFonts w:ascii="Roboto" w:eastAsia="Roboto" w:hAnsi="Roboto" w:cs="Roboto"/>
-                <w:sz w:val="24"/>
-                <w:szCs w:val="24"/>
-              </w:rPr>
-              <w:t>nombre_cliente</w:t>
-            </w:r>
-            <w:proofErr w:type="spellEnd"/>
-            <w:r>
-              <w:rPr>
-                <w:rFonts w:ascii="Roboto" w:eastAsia="Roboto" w:hAnsi="Roboto" w:cs="Roboto"/>
-                <w:sz w:val="24"/>
-                <w:szCs w:val="24"/>
-              </w:rPr>
-              <w:t xml:space="preserve">’, </w:t>
-            </w:r>
-            <w:r>
-              <w:rPr>
-                <w:rFonts w:ascii="Roboto" w:eastAsia="Roboto" w:hAnsi="Roboto" w:cs="Roboto"/>
-                <w:sz w:val="24"/>
-                <w:szCs w:val="24"/>
-              </w:rPr>
-              <w:t>‘</w:t>
-            </w:r>
-            <w:proofErr w:type="spellStart"/>
-            <w:r>
-              <w:rPr>
-                <w:rFonts w:ascii="Roboto" w:eastAsia="Roboto" w:hAnsi="Roboto" w:cs="Roboto"/>
-                <w:sz w:val="24"/>
-                <w:szCs w:val="24"/>
-              </w:rPr>
-              <w:t>nombre_producto</w:t>
-            </w:r>
-            <w:proofErr w:type="spellEnd"/>
-            <w:r>
-              <w:rPr>
-                <w:rFonts w:ascii="Roboto" w:eastAsia="Roboto" w:hAnsi="Roboto" w:cs="Roboto"/>
-                <w:sz w:val="24"/>
-                <w:szCs w:val="24"/>
-              </w:rPr>
-              <w:t>’, ‘</w:t>
-            </w:r>
-            <w:proofErr w:type="spellStart"/>
-            <w:r>
-              <w:rPr>
-                <w:rFonts w:ascii="Roboto" w:eastAsia="Roboto" w:hAnsi="Roboto" w:cs="Roboto"/>
-                <w:sz w:val="24"/>
-                <w:szCs w:val="24"/>
-              </w:rPr>
-              <w:t>categoria</w:t>
-            </w:r>
-            <w:proofErr w:type="spellEnd"/>
-            <w:r>
-              <w:rPr>
-                <w:rFonts w:ascii="Roboto" w:eastAsia="Roboto" w:hAnsi="Roboto" w:cs="Roboto"/>
-                <w:sz w:val="24"/>
-                <w:szCs w:val="24"/>
-              </w:rPr>
-              <w:t>’, y ‘</w:t>
-            </w:r>
-            <w:proofErr w:type="spellStart"/>
-            <w:r>
-              <w:rPr>
-                <w:rFonts w:ascii="Roboto" w:eastAsia="Roboto" w:hAnsi="Roboto" w:cs="Roboto"/>
-                <w:sz w:val="24"/>
-                <w:szCs w:val="24"/>
-              </w:rPr>
-              <w:t>metodo_pago</w:t>
-            </w:r>
-            <w:proofErr w:type="spellEnd"/>
-            <w:r>
-              <w:rPr>
-                <w:rFonts w:ascii="Roboto" w:eastAsia="Roboto" w:hAnsi="Roboto" w:cs="Roboto"/>
-                <w:sz w:val="24"/>
-                <w:szCs w:val="24"/>
-              </w:rPr>
-              <w:t>’ no deben contener caracteres especiales</w:t>
+              <w:lastRenderedPageBreak/>
+              <w:t xml:space="preserve">Los campos de string </w:t>
+            </w:r>
+            <w:r>
+              <w:rPr>
+                <w:rFonts w:ascii="Roboto" w:eastAsia="Roboto" w:hAnsi="Roboto" w:cs="Roboto"/>
+                <w:sz w:val="24"/>
+                <w:szCs w:val="24"/>
+              </w:rPr>
+              <w:lastRenderedPageBreak/>
+              <w:t xml:space="preserve">‘nombre_cliente’, </w:t>
+            </w:r>
+            <w:r>
+              <w:rPr>
+                <w:rFonts w:ascii="Roboto" w:eastAsia="Roboto" w:hAnsi="Roboto" w:cs="Roboto"/>
+                <w:sz w:val="24"/>
+                <w:szCs w:val="24"/>
+              </w:rPr>
+              <w:t>‘nombre_producto’, ‘categoria’, y ‘metodo_pago’ no deben contener caracteres especiales</w:t>
             </w:r>
           </w:p>
         </w:tc>
@@ -3426,7 +2679,17 @@
                 <w:sz w:val="24"/>
                 <w:szCs w:val="24"/>
               </w:rPr>
-              <w:t xml:space="preserve">Los campos de texto sin caracteres especiales </w:t>
+              <w:lastRenderedPageBreak/>
+              <w:t xml:space="preserve">Los campos de </w:t>
+            </w:r>
+            <w:r>
+              <w:rPr>
+                <w:rFonts w:ascii="Roboto" w:eastAsia="Roboto" w:hAnsi="Roboto" w:cs="Roboto"/>
+                <w:sz w:val="24"/>
+                <w:szCs w:val="24"/>
+              </w:rPr>
+              <w:lastRenderedPageBreak/>
+              <w:t xml:space="preserve">texto sin caracteres especiales </w:t>
             </w:r>
             <w:r>
               <w:rPr>
@@ -3480,6 +2743,7 @@
                 <w:sz w:val="24"/>
                 <w:szCs w:val="24"/>
               </w:rPr>
+              <w:lastRenderedPageBreak/>
               <w:t>6</w:t>
             </w:r>
           </w:p>
@@ -3529,25 +2793,7 @@
                 <w:sz w:val="24"/>
                 <w:szCs w:val="24"/>
               </w:rPr>
-              <w:t>Los valores en el campo ‘</w:t>
-            </w:r>
-            <w:proofErr w:type="spellStart"/>
-            <w:r>
-              <w:rPr>
-                <w:rFonts w:ascii="Roboto" w:eastAsia="Roboto" w:hAnsi="Roboto" w:cs="Roboto"/>
-                <w:sz w:val="24"/>
-                <w:szCs w:val="24"/>
-              </w:rPr>
-              <w:t>region</w:t>
-            </w:r>
-            <w:proofErr w:type="spellEnd"/>
-            <w:r>
-              <w:rPr>
-                <w:rFonts w:ascii="Roboto" w:eastAsia="Roboto" w:hAnsi="Roboto" w:cs="Roboto"/>
-                <w:sz w:val="24"/>
-                <w:szCs w:val="24"/>
-              </w:rPr>
-              <w:t>’ debe pertenecer a una lista de datos predefinida y válidas</w:t>
+              <w:t>Los valores en el campo ‘region’ debe pertenecer a una lista de datos predefinida y válidas</w:t>
             </w:r>
             <w:r>
               <w:rPr>
@@ -3582,25 +2828,7 @@
                 <w:sz w:val="24"/>
                 <w:szCs w:val="24"/>
               </w:rPr>
-              <w:t>Los registros con valores de ‘</w:t>
-            </w:r>
-            <w:proofErr w:type="spellStart"/>
-            <w:r>
-              <w:rPr>
-                <w:rFonts w:ascii="Roboto" w:eastAsia="Roboto" w:hAnsi="Roboto" w:cs="Roboto"/>
-                <w:sz w:val="24"/>
-                <w:szCs w:val="24"/>
-              </w:rPr>
-              <w:t>region</w:t>
-            </w:r>
-            <w:proofErr w:type="spellEnd"/>
-            <w:r>
-              <w:rPr>
-                <w:rFonts w:ascii="Roboto" w:eastAsia="Roboto" w:hAnsi="Roboto" w:cs="Roboto"/>
-                <w:sz w:val="24"/>
-                <w:szCs w:val="24"/>
-              </w:rPr>
-              <w:t>’ que pertenecen a la lista de regiones validas deben pasar la prueba</w:t>
+              <w:t>Los registros con valores de ‘region’ que pertenecen a la lista de regiones validas deben pasar la prueba</w:t>
             </w:r>
           </w:p>
         </w:tc>
@@ -3673,25 +2901,7 @@
                 <w:sz w:val="24"/>
                 <w:szCs w:val="24"/>
               </w:rPr>
-              <w:t>El campo ‘</w:t>
-            </w:r>
-            <w:proofErr w:type="spellStart"/>
-            <w:r>
-              <w:rPr>
-                <w:rFonts w:ascii="Roboto" w:eastAsia="Roboto" w:hAnsi="Roboto" w:cs="Roboto"/>
-                <w:sz w:val="24"/>
-                <w:szCs w:val="24"/>
-              </w:rPr>
-              <w:t>metodo_pago</w:t>
-            </w:r>
-            <w:proofErr w:type="spellEnd"/>
-            <w:r>
-              <w:rPr>
-                <w:rFonts w:ascii="Roboto" w:eastAsia="Roboto" w:hAnsi="Roboto" w:cs="Roboto"/>
-                <w:sz w:val="24"/>
-                <w:szCs w:val="24"/>
-              </w:rPr>
-              <w:t>’ únicamente debe tener opciones válidas</w:t>
+              <w:t>El campo ‘metodo_pago’ únicamente debe tener opciones válidas</w:t>
             </w:r>
             <w:r>
               <w:rPr>
@@ -3726,34 +2936,7 @@
                 <w:sz w:val="24"/>
                 <w:szCs w:val="24"/>
               </w:rPr>
-              <w:t>Los registros con opciones de ‘</w:t>
-            </w:r>
-            <w:proofErr w:type="spellStart"/>
-            <w:r>
-              <w:rPr>
-                <w:rFonts w:ascii="Roboto" w:eastAsia="Roboto" w:hAnsi="Roboto" w:cs="Roboto"/>
-                <w:sz w:val="24"/>
-                <w:szCs w:val="24"/>
-              </w:rPr>
-              <w:t>metodo_pago</w:t>
-            </w:r>
-            <w:proofErr w:type="spellEnd"/>
-            <w:r>
-              <w:rPr>
-                <w:rFonts w:ascii="Roboto" w:eastAsia="Roboto" w:hAnsi="Roboto" w:cs="Roboto"/>
-                <w:sz w:val="24"/>
-                <w:szCs w:val="24"/>
-              </w:rPr>
-              <w:t xml:space="preserve">’ validas y que existan en la lista </w:t>
-            </w:r>
-            <w:r>
-              <w:rPr>
-                <w:rFonts w:ascii="Roboto" w:eastAsia="Roboto" w:hAnsi="Roboto" w:cs="Roboto"/>
-                <w:sz w:val="24"/>
-                <w:szCs w:val="24"/>
-              </w:rPr>
-              <w:lastRenderedPageBreak/>
-              <w:t>predefinida deben pasar la prueba</w:t>
+              <w:t>Los registros con opciones de ‘metodo_pago’ validas y que existan en la lista predefinida deben pasar la prueba</w:t>
             </w:r>
           </w:p>
           <w:p>
@@ -3775,6 +2958,7 @@
                 <w:sz w:val="24"/>
                 <w:szCs w:val="24"/>
               </w:rPr>
+              <w:lastRenderedPageBreak/>
               <w:t>Los registros que tengan valores distintos a los de la lista deben ser reportados como errores</w:t>
             </w:r>
           </w:p>
@@ -3822,18 +3006,8 @@
                 <w:sz w:val="24"/>
                 <w:szCs w:val="24"/>
               </w:rPr>
-              <w:t xml:space="preserve">Verificar opciones acentuadas en </w:t>
-            </w:r>
-            <w:proofErr w:type="spellStart"/>
-            <w:r>
-              <w:rPr>
-                <w:rFonts w:ascii="Roboto" w:eastAsia="Roboto" w:hAnsi="Roboto" w:cs="Roboto"/>
-                <w:sz w:val="24"/>
-                <w:szCs w:val="24"/>
-              </w:rPr>
-              <w:t>metodo_pago</w:t>
-            </w:r>
-            <w:proofErr w:type="spellEnd"/>
+              <w:t>Verificar opciones acentuadas en metodo_pago</w:t>
+            </w:r>
           </w:p>
         </w:tc>
         <w:tc>
@@ -3859,36 +3033,8 @@
                 <w:sz w:val="24"/>
                 <w:szCs w:val="24"/>
               </w:rPr>
-              <w:t>El campo ‘</w:t>
-            </w:r>
-            <w:proofErr w:type="spellStart"/>
-            <w:r>
-              <w:rPr>
-                <w:rFonts w:ascii="Roboto" w:eastAsia="Roboto" w:hAnsi="Roboto" w:cs="Roboto"/>
-                <w:sz w:val="24"/>
-                <w:szCs w:val="24"/>
-              </w:rPr>
-              <w:t>metodo_pago</w:t>
-            </w:r>
-            <w:proofErr w:type="spellEnd"/>
-            <w:r>
-              <w:rPr>
-                <w:rFonts w:ascii="Roboto" w:eastAsia="Roboto" w:hAnsi="Roboto" w:cs="Roboto"/>
-                <w:sz w:val="24"/>
-                <w:szCs w:val="24"/>
-              </w:rPr>
-              <w:t xml:space="preserve">’ debe aceptar opciones con acentos </w:t>
-            </w:r>
-            <w:proofErr w:type="spellStart"/>
-            <w:r>
-              <w:rPr>
-                <w:rFonts w:ascii="Roboto" w:eastAsia="Roboto" w:hAnsi="Roboto" w:cs="Roboto"/>
-                <w:sz w:val="24"/>
-                <w:szCs w:val="24"/>
-              </w:rPr>
-              <w:t>corectos</w:t>
-            </w:r>
-            <w:proofErr w:type="spellEnd"/>
+              <w:t>El campo ‘metodo_pago’ debe aceptar opciones con acentos corectos</w:t>
+            </w:r>
           </w:p>
         </w:tc>
         <w:tc>
@@ -3914,25 +3060,7 @@
                 <w:sz w:val="24"/>
                 <w:szCs w:val="24"/>
               </w:rPr>
-              <w:t>Los registros del campo ‘</w:t>
-            </w:r>
-            <w:proofErr w:type="spellStart"/>
-            <w:r>
-              <w:rPr>
-                <w:rFonts w:ascii="Roboto" w:eastAsia="Roboto" w:hAnsi="Roboto" w:cs="Roboto"/>
-                <w:sz w:val="24"/>
-                <w:szCs w:val="24"/>
-              </w:rPr>
-              <w:t>metodo_pago</w:t>
-            </w:r>
-            <w:proofErr w:type="spellEnd"/>
-            <w:r>
-              <w:rPr>
-                <w:rFonts w:ascii="Roboto" w:eastAsia="Roboto" w:hAnsi="Roboto" w:cs="Roboto"/>
-                <w:sz w:val="24"/>
-                <w:szCs w:val="24"/>
-              </w:rPr>
-              <w:t xml:space="preserve">’ que tengan </w:t>
+              <w:t xml:space="preserve">Los registros del campo ‘metodo_pago’ que tengan </w:t>
             </w:r>
             <w:r>
               <w:rPr>
@@ -3956,16 +3084,14 @@
                 <w:szCs w:val="24"/>
               </w:rPr>
             </w:pPr>
-            <w:proofErr w:type="gramStart"/>
-            <w:r>
-              <w:rPr>
-                <w:rFonts w:ascii="Roboto" w:eastAsia="Roboto" w:hAnsi="Roboto" w:cs="Roboto"/>
-                <w:sz w:val="24"/>
-                <w:szCs w:val="24"/>
-              </w:rPr>
-              <w:t>Los registros con errores de acentuación debe</w:t>
-            </w:r>
-            <w:proofErr w:type="gramEnd"/>
+            <w:r>
+              <w:rPr>
+                <w:rFonts w:ascii="Roboto" w:eastAsia="Roboto" w:hAnsi="Roboto" w:cs="Roboto"/>
+                <w:sz w:val="24"/>
+                <w:szCs w:val="24"/>
+              </w:rPr>
+              <w:t>Los registros con errores de acentuación deben</w:t>
+            </w:r>
             <w:r>
               <w:rPr>
                 <w:rFonts w:ascii="Roboto" w:eastAsia="Roboto" w:hAnsi="Roboto" w:cs="Roboto"/>
@@ -4018,25 +3144,7 @@
                 <w:sz w:val="24"/>
                 <w:szCs w:val="24"/>
               </w:rPr>
-              <w:t>Verificar que '</w:t>
-            </w:r>
-            <w:proofErr w:type="spellStart"/>
-            <w:r>
-              <w:rPr>
-                <w:rFonts w:ascii="Roboto" w:eastAsia="Roboto" w:hAnsi="Roboto" w:cs="Roboto"/>
-                <w:sz w:val="24"/>
-                <w:szCs w:val="24"/>
-              </w:rPr>
-              <w:t>nombre_cliente</w:t>
-            </w:r>
-            <w:proofErr w:type="spellEnd"/>
-            <w:r>
-              <w:rPr>
-                <w:rFonts w:ascii="Roboto" w:eastAsia="Roboto" w:hAnsi="Roboto" w:cs="Roboto"/>
-                <w:sz w:val="24"/>
-                <w:szCs w:val="24"/>
-              </w:rPr>
-              <w:t>' no contenga números o caracteres especiales</w:t>
+              <w:t>Verificar que 'nombre_cliente' no contenga números o caracteres especiales</w:t>
             </w:r>
           </w:p>
         </w:tc>
@@ -4063,25 +3171,15 @@
                 <w:sz w:val="24"/>
                 <w:szCs w:val="24"/>
               </w:rPr>
-              <w:t>El campo ‘</w:t>
-            </w:r>
-            <w:proofErr w:type="spellStart"/>
-            <w:r>
-              <w:rPr>
-                <w:rFonts w:ascii="Roboto" w:eastAsia="Roboto" w:hAnsi="Roboto" w:cs="Roboto"/>
-                <w:sz w:val="24"/>
-                <w:szCs w:val="24"/>
-              </w:rPr>
-              <w:t>nombre_cliente</w:t>
-            </w:r>
-            <w:proofErr w:type="spellEnd"/>
-            <w:r>
-              <w:rPr>
-                <w:rFonts w:ascii="Roboto" w:eastAsia="Roboto" w:hAnsi="Roboto" w:cs="Roboto"/>
-                <w:sz w:val="24"/>
-                <w:szCs w:val="24"/>
-              </w:rPr>
-              <w:t xml:space="preserve">’ debe estar libre de números y caracteres </w:t>
+              <w:t>El campo ‘nombre_cliente’ debe estar libre de números y caracteres especiales</w:t>
+            </w:r>
+            <w:r>
+              <w:rPr>
+                <w:rFonts w:ascii="Roboto" w:eastAsia="Roboto" w:hAnsi="Roboto" w:cs="Roboto"/>
+                <w:sz w:val="24"/>
+                <w:szCs w:val="24"/>
+              </w:rPr>
+              <w:t xml:space="preserve">, únicamente debe contener </w:t>
             </w:r>
             <w:r>
               <w:rPr>
@@ -4090,15 +3188,7 @@
                 <w:szCs w:val="24"/>
               </w:rPr>
               <w:lastRenderedPageBreak/>
-              <w:t>especiales</w:t>
-            </w:r>
-            <w:r>
-              <w:rPr>
-                <w:rFonts w:ascii="Roboto" w:eastAsia="Roboto" w:hAnsi="Roboto" w:cs="Roboto"/>
-                <w:sz w:val="24"/>
-                <w:szCs w:val="24"/>
-              </w:rPr>
-              <w:t>, únicamente debe contener letras y espacios</w:t>
+              <w:t>letras y espacios</w:t>
             </w:r>
           </w:p>
         </w:tc>
@@ -4134,7 +3224,23 @@
                 <w:sz w:val="24"/>
                 <w:szCs w:val="24"/>
               </w:rPr>
-              <w:t xml:space="preserve"> de los clientes que solo tengan </w:t>
+              <w:t xml:space="preserve"> de los clientes que solo tengan espacios y letras </w:t>
+            </w:r>
+            <w:r>
+              <w:rPr>
+                <w:rFonts w:ascii="Roboto" w:eastAsia="Roboto" w:hAnsi="Roboto" w:cs="Roboto"/>
+                <w:sz w:val="24"/>
+                <w:szCs w:val="24"/>
+              </w:rPr>
+              <w:t>deben</w:t>
+            </w:r>
+            <w:r>
+              <w:rPr>
+                <w:rFonts w:ascii="Roboto" w:eastAsia="Roboto" w:hAnsi="Roboto" w:cs="Roboto"/>
+                <w:sz w:val="24"/>
+                <w:szCs w:val="24"/>
+              </w:rPr>
+              <w:t xml:space="preserve"> </w:t>
             </w:r>
             <w:r>
               <w:rPr>
@@ -4143,25 +3249,7 @@
                 <w:szCs w:val="24"/>
               </w:rPr>
               <w:lastRenderedPageBreak/>
-              <w:t xml:space="preserve">espacios y letras </w:t>
-            </w:r>
-            <w:proofErr w:type="gramStart"/>
-            <w:r>
-              <w:rPr>
-                <w:rFonts w:ascii="Roboto" w:eastAsia="Roboto" w:hAnsi="Roboto" w:cs="Roboto"/>
-                <w:sz w:val="24"/>
-                <w:szCs w:val="24"/>
-              </w:rPr>
-              <w:t>debe</w:t>
-            </w:r>
-            <w:proofErr w:type="gramEnd"/>
-            <w:r>
-              <w:rPr>
-                <w:rFonts w:ascii="Roboto" w:eastAsia="Roboto" w:hAnsi="Roboto" w:cs="Roboto"/>
-                <w:sz w:val="24"/>
-                <w:szCs w:val="24"/>
-              </w:rPr>
-              <w:t xml:space="preserve"> pasar la prueba</w:t>
+              <w:t>pasar la prueba</w:t>
             </w:r>
           </w:p>
           <w:p>
@@ -4238,25 +3326,7 @@
                 <w:sz w:val="24"/>
                 <w:szCs w:val="24"/>
               </w:rPr>
-              <w:t>Verificar que '</w:t>
-            </w:r>
-            <w:proofErr w:type="spellStart"/>
-            <w:r>
-              <w:rPr>
-                <w:rFonts w:ascii="Roboto" w:eastAsia="Roboto" w:hAnsi="Roboto" w:cs="Roboto"/>
-                <w:sz w:val="24"/>
-                <w:szCs w:val="24"/>
-              </w:rPr>
-              <w:t>nombre_producto</w:t>
-            </w:r>
-            <w:proofErr w:type="spellEnd"/>
-            <w:r>
-              <w:rPr>
-                <w:rFonts w:ascii="Roboto" w:eastAsia="Roboto" w:hAnsi="Roboto" w:cs="Roboto"/>
-                <w:sz w:val="24"/>
-                <w:szCs w:val="24"/>
-              </w:rPr>
-              <w:t>' no contenga números o caracteres especiales</w:t>
+              <w:t>Verificar que 'nombre_producto' no contenga números o caracteres especiales</w:t>
             </w:r>
           </w:p>
         </w:tc>
@@ -4283,25 +3353,7 @@
                 <w:sz w:val="24"/>
                 <w:szCs w:val="24"/>
               </w:rPr>
-              <w:t>El campo ‘</w:t>
-            </w:r>
-            <w:proofErr w:type="spellStart"/>
-            <w:r>
-              <w:rPr>
-                <w:rFonts w:ascii="Roboto" w:eastAsia="Roboto" w:hAnsi="Roboto" w:cs="Roboto"/>
-                <w:sz w:val="24"/>
-                <w:szCs w:val="24"/>
-              </w:rPr>
-              <w:t>nombre_producto</w:t>
-            </w:r>
-            <w:proofErr w:type="spellEnd"/>
-            <w:r>
-              <w:rPr>
-                <w:rFonts w:ascii="Roboto" w:eastAsia="Roboto" w:hAnsi="Roboto" w:cs="Roboto"/>
-                <w:sz w:val="24"/>
-                <w:szCs w:val="24"/>
-              </w:rPr>
-              <w:t>’ debe estar libre de números y caracteres especiales</w:t>
+              <w:t>El campo ‘nombre_producto’ debe estar libre de números y caracteres especiales</w:t>
             </w:r>
           </w:p>
         </w:tc>
@@ -4346,16 +3398,14 @@
               </w:rPr>
               <w:t xml:space="preserve"> que solo tengan espacios y letras </w:t>
             </w:r>
-            <w:proofErr w:type="gramStart"/>
-            <w:r>
-              <w:rPr>
-                <w:rFonts w:ascii="Roboto" w:eastAsia="Roboto" w:hAnsi="Roboto" w:cs="Roboto"/>
-                <w:sz w:val="24"/>
-                <w:szCs w:val="24"/>
-              </w:rPr>
-              <w:t>debe</w:t>
-            </w:r>
-            <w:proofErr w:type="gramEnd"/>
+            <w:r>
+              <w:rPr>
+                <w:rFonts w:ascii="Roboto" w:eastAsia="Roboto" w:hAnsi="Roboto" w:cs="Roboto"/>
+                <w:sz w:val="24"/>
+                <w:szCs w:val="24"/>
+              </w:rPr>
+              <w:t>deben</w:t>
+            </w:r>
             <w:r>
               <w:rPr>
                 <w:rFonts w:ascii="Roboto" w:eastAsia="Roboto" w:hAnsi="Roboto" w:cs="Roboto"/>
@@ -4446,25 +3496,7 @@
                 <w:sz w:val="24"/>
                 <w:szCs w:val="24"/>
               </w:rPr>
-              <w:t>Verificar que '</w:t>
-            </w:r>
-            <w:proofErr w:type="spellStart"/>
-            <w:r>
-              <w:rPr>
-                <w:rFonts w:ascii="Roboto" w:eastAsia="Roboto" w:hAnsi="Roboto" w:cs="Roboto"/>
-                <w:sz w:val="24"/>
-                <w:szCs w:val="24"/>
-              </w:rPr>
-              <w:t>categoria</w:t>
-            </w:r>
-            <w:proofErr w:type="spellEnd"/>
-            <w:r>
-              <w:rPr>
-                <w:rFonts w:ascii="Roboto" w:eastAsia="Roboto" w:hAnsi="Roboto" w:cs="Roboto"/>
-                <w:sz w:val="24"/>
-                <w:szCs w:val="24"/>
-              </w:rPr>
-              <w:t xml:space="preserve">' no contenga números o </w:t>
+              <w:t xml:space="preserve">Verificar que 'categoria' no contenga números o </w:t>
             </w:r>
             <w:r>
               <w:rPr>
@@ -4501,25 +3533,7 @@
                 <w:szCs w:val="24"/>
               </w:rPr>
               <w:lastRenderedPageBreak/>
-              <w:t>El campo ‘</w:t>
-            </w:r>
-            <w:proofErr w:type="spellStart"/>
-            <w:r>
-              <w:rPr>
-                <w:rFonts w:ascii="Roboto" w:eastAsia="Roboto" w:hAnsi="Roboto" w:cs="Roboto"/>
-                <w:sz w:val="24"/>
-                <w:szCs w:val="24"/>
-              </w:rPr>
-              <w:t>categoria</w:t>
-            </w:r>
-            <w:proofErr w:type="spellEnd"/>
-            <w:r>
-              <w:rPr>
-                <w:rFonts w:ascii="Roboto" w:eastAsia="Roboto" w:hAnsi="Roboto" w:cs="Roboto"/>
-                <w:sz w:val="24"/>
-                <w:szCs w:val="24"/>
-              </w:rPr>
-              <w:t xml:space="preserve">’ no debe tener números ni </w:t>
+              <w:t xml:space="preserve">El campo ‘categoria’ no debe tener números ni caracteres </w:t>
             </w:r>
             <w:r>
               <w:rPr>
@@ -4528,7 +3542,7 @@
                 <w:szCs w:val="24"/>
               </w:rPr>
               <w:lastRenderedPageBreak/>
-              <w:t>caracteres especiales, únicamente letras</w:t>
+              <w:t>especiales, únicamente letras</w:t>
             </w:r>
           </w:p>
         </w:tc>
@@ -4556,7 +3570,7 @@
                 <w:szCs w:val="24"/>
               </w:rPr>
               <w:lastRenderedPageBreak/>
-              <w:t>Las categorías que únicament</w:t>
+              <w:t xml:space="preserve">Las categorías que únicamente tengan </w:t>
             </w:r>
             <w:r>
               <w:rPr>
@@ -4565,7 +3579,7 @@
                 <w:szCs w:val="24"/>
               </w:rPr>
               <w:lastRenderedPageBreak/>
-              <w:t>e tengan letras deben pasar la prueba</w:t>
+              <w:t>letras deben pasar la prueba</w:t>
             </w:r>
           </w:p>
           <w:p>
@@ -4650,25 +3664,7 @@
                 <w:sz w:val="24"/>
                 <w:szCs w:val="24"/>
               </w:rPr>
-              <w:t>Verificar que '</w:t>
-            </w:r>
-            <w:proofErr w:type="spellStart"/>
-            <w:r>
-              <w:rPr>
-                <w:rFonts w:ascii="Roboto" w:eastAsia="Roboto" w:hAnsi="Roboto" w:cs="Roboto"/>
-                <w:sz w:val="24"/>
-                <w:szCs w:val="24"/>
-              </w:rPr>
-              <w:t>metodo_pago</w:t>
-            </w:r>
-            <w:proofErr w:type="spellEnd"/>
-            <w:r>
-              <w:rPr>
-                <w:rFonts w:ascii="Roboto" w:eastAsia="Roboto" w:hAnsi="Roboto" w:cs="Roboto"/>
-                <w:sz w:val="24"/>
-                <w:szCs w:val="24"/>
-              </w:rPr>
-              <w:t>' no contenga números o caracteres especiales</w:t>
+              <w:t>Verificar que 'metodo_pago' no contenga números o caracteres especiales</w:t>
             </w:r>
           </w:p>
         </w:tc>
@@ -4695,25 +3691,7 @@
                 <w:sz w:val="24"/>
                 <w:szCs w:val="24"/>
               </w:rPr>
-              <w:t>El campo ‘</w:t>
-            </w:r>
-            <w:proofErr w:type="spellStart"/>
-            <w:r>
-              <w:rPr>
-                <w:rFonts w:ascii="Roboto" w:eastAsia="Roboto" w:hAnsi="Roboto" w:cs="Roboto"/>
-                <w:sz w:val="24"/>
-                <w:szCs w:val="24"/>
-              </w:rPr>
-              <w:t>metodo_pago</w:t>
-            </w:r>
-            <w:proofErr w:type="spellEnd"/>
-            <w:r>
-              <w:rPr>
-                <w:rFonts w:ascii="Roboto" w:eastAsia="Roboto" w:hAnsi="Roboto" w:cs="Roboto"/>
-                <w:sz w:val="24"/>
-                <w:szCs w:val="24"/>
-              </w:rPr>
-              <w:t>’ no debe contener números ni caracteres especiales, únicamente letras</w:t>
+              <w:t>El campo ‘metodo_pago’ no debe contener números ni caracteres especiales, únicamente letras</w:t>
             </w:r>
           </w:p>
         </w:tc>
@@ -4770,18 +3748,16 @@
                 <w:sz w:val="24"/>
                 <w:szCs w:val="24"/>
               </w:rPr>
-              <w:t xml:space="preserve">números o caracteres especiales </w:t>
-            </w:r>
-            <w:proofErr w:type="gramStart"/>
-            <w:r>
-              <w:rPr>
-                <w:rFonts w:ascii="Roboto" w:eastAsia="Roboto" w:hAnsi="Roboto" w:cs="Roboto"/>
-                <w:sz w:val="24"/>
-                <w:szCs w:val="24"/>
-              </w:rPr>
-              <w:t>debe</w:t>
-            </w:r>
-            <w:proofErr w:type="gramEnd"/>
+              <w:t>números o caracteres especiales debe</w:t>
+            </w:r>
+            <w:r>
+              <w:rPr>
+                <w:rFonts w:ascii="Roboto" w:eastAsia="Roboto" w:hAnsi="Roboto" w:cs="Roboto"/>
+                <w:sz w:val="24"/>
+                <w:szCs w:val="24"/>
+              </w:rPr>
+              <w:t>n</w:t>
+            </w:r>
             <w:r>
               <w:rPr>
                 <w:rFonts w:ascii="Roboto" w:eastAsia="Roboto" w:hAnsi="Roboto" w:cs="Roboto"/>
@@ -4847,6 +3823,7 @@
         </w:numPr>
       </w:pPr>
       <w:r>
+        <w:lastRenderedPageBreak/>
         <w:t>Evidencias de los casos de prueba</w:t>
       </w:r>
     </w:p>
@@ -5154,15 +4131,7 @@
                 <w:sz w:val="24"/>
                 <w:szCs w:val="24"/>
               </w:rPr>
-              <w:t>Las fechas que tengan el formato YYYY-MM-DD y sean válidas pueden pasar la verificació</w:t>
-            </w:r>
-            <w:r>
-              <w:rPr>
-                <w:rFonts w:ascii="Roboto" w:eastAsia="Roboto" w:hAnsi="Roboto" w:cs="Roboto"/>
-                <w:sz w:val="24"/>
-                <w:szCs w:val="24"/>
-              </w:rPr>
-              <w:t>n</w:t>
+              <w:t>Las fechas que tengan el formato YYYY-MM-DD y sean válidas pueden pasar la verificación</w:t>
             </w:r>
           </w:p>
           <w:p>
@@ -5638,26 +4607,7 @@
                 <w:sz w:val="24"/>
                 <w:szCs w:val="24"/>
               </w:rPr>
-              <w:lastRenderedPageBreak/>
-              <w:t>No se permiten números negativos en campos como ‘precio’, ‘</w:t>
-            </w:r>
-            <w:proofErr w:type="spellStart"/>
-            <w:r>
-              <w:rPr>
-                <w:rFonts w:ascii="Roboto" w:eastAsia="Roboto" w:hAnsi="Roboto" w:cs="Roboto"/>
-                <w:sz w:val="24"/>
-                <w:szCs w:val="24"/>
-              </w:rPr>
-              <w:t>cantidad_vendida</w:t>
-            </w:r>
-            <w:proofErr w:type="spellEnd"/>
-            <w:r>
-              <w:rPr>
-                <w:rFonts w:ascii="Roboto" w:eastAsia="Roboto" w:hAnsi="Roboto" w:cs="Roboto"/>
-                <w:sz w:val="24"/>
-                <w:szCs w:val="24"/>
-              </w:rPr>
-              <w:t>_’ o ‘total venta’</w:t>
+              <w:t>No se permiten números negativos en campos como ‘precio’, ‘cantidad_vendida_’ o ‘total venta’</w:t>
             </w:r>
           </w:p>
         </w:tc>
@@ -5713,36 +4663,8 @@
                 <w:szCs w:val="24"/>
               </w:rPr>
               <w:tab/>
-              <w:t xml:space="preserve">Los valores que sean positivos deben </w:t>
-            </w:r>
-            <w:proofErr w:type="spellStart"/>
-            <w:r>
-              <w:rPr>
-                <w:rFonts w:ascii="Roboto" w:hAnsi="Roboto"/>
-                <w:sz w:val="24"/>
-                <w:szCs w:val="24"/>
-              </w:rPr>
-              <w:t>pa-sar</w:t>
-            </w:r>
-            <w:proofErr w:type="spellEnd"/>
-            <w:r>
-              <w:rPr>
-                <w:rFonts w:ascii="Roboto" w:hAnsi="Roboto"/>
-                <w:sz w:val="24"/>
-                <w:szCs w:val="24"/>
-              </w:rPr>
-              <w:t xml:space="preserve"> la veri-</w:t>
-            </w:r>
-            <w:proofErr w:type="spellStart"/>
-            <w:r>
-              <w:rPr>
-                <w:rFonts w:ascii="Roboto" w:hAnsi="Roboto"/>
-                <w:sz w:val="24"/>
-                <w:szCs w:val="24"/>
-              </w:rPr>
-              <w:t>ficación</w:t>
-            </w:r>
-            <w:proofErr w:type="spellEnd"/>
+              <w:t>Los valores que sean positivos deben pa-sar la veri-ficación</w:t>
+            </w:r>
           </w:p>
           <w:p>
             <w:pPr>
@@ -6190,97 +5112,7 @@
                 <w:sz w:val="24"/>
                 <w:szCs w:val="24"/>
               </w:rPr>
-              <w:t xml:space="preserve">Los campos </w:t>
-            </w:r>
-            <w:proofErr w:type="spellStart"/>
-            <w:r>
-              <w:rPr>
-                <w:rFonts w:ascii="Roboto" w:eastAsia="Roboto" w:hAnsi="Roboto" w:cs="Roboto"/>
-                <w:sz w:val="24"/>
-                <w:szCs w:val="24"/>
-              </w:rPr>
-              <w:t>string</w:t>
-            </w:r>
-            <w:proofErr w:type="spellEnd"/>
-            <w:r>
-              <w:rPr>
-                <w:rFonts w:ascii="Roboto" w:eastAsia="Roboto" w:hAnsi="Roboto" w:cs="Roboto"/>
-                <w:sz w:val="24"/>
-                <w:szCs w:val="24"/>
-              </w:rPr>
-              <w:t xml:space="preserve"> como ‘</w:t>
-            </w:r>
-            <w:proofErr w:type="spellStart"/>
-            <w:r>
-              <w:rPr>
-                <w:rFonts w:ascii="Roboto" w:eastAsia="Roboto" w:hAnsi="Roboto" w:cs="Roboto"/>
-                <w:sz w:val="24"/>
-                <w:szCs w:val="24"/>
-              </w:rPr>
-              <w:t>nombre_cliente</w:t>
-            </w:r>
-            <w:proofErr w:type="spellEnd"/>
-            <w:r>
-              <w:rPr>
-                <w:rFonts w:ascii="Roboto" w:eastAsia="Roboto" w:hAnsi="Roboto" w:cs="Roboto"/>
-                <w:sz w:val="24"/>
-                <w:szCs w:val="24"/>
-              </w:rPr>
-              <w:t>’, ‘</w:t>
-            </w:r>
-            <w:proofErr w:type="spellStart"/>
-            <w:r>
-              <w:rPr>
-                <w:rFonts w:ascii="Roboto" w:eastAsia="Roboto" w:hAnsi="Roboto" w:cs="Roboto"/>
-                <w:sz w:val="24"/>
-                <w:szCs w:val="24"/>
-              </w:rPr>
-              <w:t>nombre_producto</w:t>
-            </w:r>
-            <w:proofErr w:type="spellEnd"/>
-            <w:r>
-              <w:rPr>
-                <w:rFonts w:ascii="Roboto" w:eastAsia="Roboto" w:hAnsi="Roboto" w:cs="Roboto"/>
-                <w:sz w:val="24"/>
-                <w:szCs w:val="24"/>
-              </w:rPr>
-              <w:t>’, ‘</w:t>
-            </w:r>
-            <w:proofErr w:type="spellStart"/>
-            <w:r>
-              <w:rPr>
-                <w:rFonts w:ascii="Roboto" w:eastAsia="Roboto" w:hAnsi="Roboto" w:cs="Roboto"/>
-                <w:sz w:val="24"/>
-                <w:szCs w:val="24"/>
-              </w:rPr>
-              <w:t>categoria</w:t>
-            </w:r>
-            <w:proofErr w:type="spellEnd"/>
-            <w:r>
-              <w:rPr>
-                <w:rFonts w:ascii="Roboto" w:eastAsia="Roboto" w:hAnsi="Roboto" w:cs="Roboto"/>
-                <w:sz w:val="24"/>
-                <w:szCs w:val="24"/>
-              </w:rPr>
-              <w:t>’ y ‘</w:t>
-            </w:r>
-            <w:proofErr w:type="spellStart"/>
-            <w:r>
-              <w:rPr>
-                <w:rFonts w:ascii="Roboto" w:eastAsia="Roboto" w:hAnsi="Roboto" w:cs="Roboto"/>
-                <w:sz w:val="24"/>
-                <w:szCs w:val="24"/>
-              </w:rPr>
-              <w:t>metodo_pago</w:t>
-            </w:r>
-            <w:proofErr w:type="spellEnd"/>
-            <w:r>
-              <w:rPr>
-                <w:rFonts w:ascii="Roboto" w:eastAsia="Roboto" w:hAnsi="Roboto" w:cs="Roboto"/>
-                <w:sz w:val="24"/>
-                <w:szCs w:val="24"/>
-              </w:rPr>
-              <w:t>’, no deben tener números o caracteres especiales</w:t>
+              <w:t>Los campos string como ‘nombre_cliente’, ‘nombre_producto’, ‘categoria’ y ‘metodo_pago’, no deben tener números o caracteres especiales</w:t>
             </w:r>
           </w:p>
         </w:tc>
@@ -6574,7 +5406,6 @@
         <w:pStyle w:val="Ttulo2"/>
       </w:pPr>
       <w:r>
-        <w:lastRenderedPageBreak/>
         <w:t xml:space="preserve">Caso </w:t>
       </w:r>
       <w:r>
@@ -6658,6 +5489,7 @@
                 <w:sz w:val="24"/>
                 <w:szCs w:val="24"/>
               </w:rPr>
+              <w:lastRenderedPageBreak/>
               <w:t>Caso de prueba</w:t>
             </w:r>
           </w:p>
@@ -6850,15 +5682,7 @@
                 <w:sz w:val="24"/>
                 <w:szCs w:val="24"/>
               </w:rPr>
-              <w:t>Los campos sin valores vacíos o nulos deben pasar la prueb</w:t>
-            </w:r>
-            <w:r>
-              <w:rPr>
-                <w:rFonts w:ascii="Roboto" w:eastAsia="Roboto" w:hAnsi="Roboto" w:cs="Roboto"/>
-                <w:sz w:val="24"/>
-                <w:szCs w:val="24"/>
-              </w:rPr>
-              <w:t>a</w:t>
+              <w:t>Los campos sin valores vacíos o nulos deben pasar la prueba</w:t>
             </w:r>
           </w:p>
           <w:p>
@@ -7215,18 +6039,8 @@
                 <w:sz w:val="24"/>
                 <w:szCs w:val="24"/>
               </w:rPr>
-              <w:t xml:space="preserve">Verificar caracteres especiales en campos </w:t>
-            </w:r>
-            <w:proofErr w:type="spellStart"/>
-            <w:r>
-              <w:rPr>
-                <w:rFonts w:ascii="Roboto" w:eastAsia="Roboto" w:hAnsi="Roboto" w:cs="Roboto"/>
-                <w:sz w:val="24"/>
-                <w:szCs w:val="24"/>
-              </w:rPr>
-              <w:t>string</w:t>
-            </w:r>
-            <w:proofErr w:type="spellEnd"/>
+              <w:t>Verificar caracteres especiales en campos string</w:t>
+            </w:r>
           </w:p>
         </w:tc>
       </w:tr>
@@ -7322,97 +6136,7 @@
                 <w:sz w:val="24"/>
                 <w:szCs w:val="24"/>
               </w:rPr>
-              <w:t xml:space="preserve">Los campos de </w:t>
-            </w:r>
-            <w:proofErr w:type="spellStart"/>
-            <w:r>
-              <w:rPr>
-                <w:rFonts w:ascii="Roboto" w:eastAsia="Roboto" w:hAnsi="Roboto" w:cs="Roboto"/>
-                <w:sz w:val="24"/>
-                <w:szCs w:val="24"/>
-              </w:rPr>
-              <w:t>string</w:t>
-            </w:r>
-            <w:proofErr w:type="spellEnd"/>
-            <w:r>
-              <w:rPr>
-                <w:rFonts w:ascii="Roboto" w:eastAsia="Roboto" w:hAnsi="Roboto" w:cs="Roboto"/>
-                <w:sz w:val="24"/>
-                <w:szCs w:val="24"/>
-              </w:rPr>
-              <w:t xml:space="preserve"> ‘</w:t>
-            </w:r>
-            <w:proofErr w:type="spellStart"/>
-            <w:r>
-              <w:rPr>
-                <w:rFonts w:ascii="Roboto" w:eastAsia="Roboto" w:hAnsi="Roboto" w:cs="Roboto"/>
-                <w:sz w:val="24"/>
-                <w:szCs w:val="24"/>
-              </w:rPr>
-              <w:t>nombre_cliente</w:t>
-            </w:r>
-            <w:proofErr w:type="spellEnd"/>
-            <w:r>
-              <w:rPr>
-                <w:rFonts w:ascii="Roboto" w:eastAsia="Roboto" w:hAnsi="Roboto" w:cs="Roboto"/>
-                <w:sz w:val="24"/>
-                <w:szCs w:val="24"/>
-              </w:rPr>
-              <w:t>’, ‘</w:t>
-            </w:r>
-            <w:proofErr w:type="spellStart"/>
-            <w:r>
-              <w:rPr>
-                <w:rFonts w:ascii="Roboto" w:eastAsia="Roboto" w:hAnsi="Roboto" w:cs="Roboto"/>
-                <w:sz w:val="24"/>
-                <w:szCs w:val="24"/>
-              </w:rPr>
-              <w:t>nombre_producto</w:t>
-            </w:r>
-            <w:proofErr w:type="spellEnd"/>
-            <w:r>
-              <w:rPr>
-                <w:rFonts w:ascii="Roboto" w:eastAsia="Roboto" w:hAnsi="Roboto" w:cs="Roboto"/>
-                <w:sz w:val="24"/>
-                <w:szCs w:val="24"/>
-              </w:rPr>
-              <w:t>’, ‘</w:t>
-            </w:r>
-            <w:proofErr w:type="spellStart"/>
-            <w:r>
-              <w:rPr>
-                <w:rFonts w:ascii="Roboto" w:eastAsia="Roboto" w:hAnsi="Roboto" w:cs="Roboto"/>
-                <w:sz w:val="24"/>
-                <w:szCs w:val="24"/>
-              </w:rPr>
-              <w:t>categoria</w:t>
-            </w:r>
-            <w:proofErr w:type="spellEnd"/>
-            <w:r>
-              <w:rPr>
-                <w:rFonts w:ascii="Roboto" w:eastAsia="Roboto" w:hAnsi="Roboto" w:cs="Roboto"/>
-                <w:sz w:val="24"/>
-                <w:szCs w:val="24"/>
-              </w:rPr>
-              <w:t>’, y ‘</w:t>
-            </w:r>
-            <w:proofErr w:type="spellStart"/>
-            <w:r>
-              <w:rPr>
-                <w:rFonts w:ascii="Roboto" w:eastAsia="Roboto" w:hAnsi="Roboto" w:cs="Roboto"/>
-                <w:sz w:val="24"/>
-                <w:szCs w:val="24"/>
-              </w:rPr>
-              <w:t>metodo_pago</w:t>
-            </w:r>
-            <w:proofErr w:type="spellEnd"/>
-            <w:r>
-              <w:rPr>
-                <w:rFonts w:ascii="Roboto" w:eastAsia="Roboto" w:hAnsi="Roboto" w:cs="Roboto"/>
-                <w:sz w:val="24"/>
-                <w:szCs w:val="24"/>
-              </w:rPr>
-              <w:t>’ no deben contener caracteres especiales</w:t>
+              <w:t>Los campos de string ‘nombre_cliente’, ‘nombre_producto’, ‘categoria’, y ‘metodo_pago’ no deben contener caracteres especiales</w:t>
             </w:r>
           </w:p>
         </w:tc>
@@ -7509,7 +6233,6 @@
                 <w:sz w:val="24"/>
                 <w:szCs w:val="24"/>
               </w:rPr>
-              <w:lastRenderedPageBreak/>
               <w:t>Resultado obtenido</w:t>
             </w:r>
           </w:p>
@@ -7556,6 +6279,7 @@
                 <w:sz w:val="24"/>
                 <w:szCs w:val="24"/>
               </w:rPr>
+              <w:lastRenderedPageBreak/>
               <w:t>Estado de la prueba</w:t>
             </w:r>
           </w:p>
@@ -7918,25 +6642,7 @@
                 <w:sz w:val="24"/>
                 <w:szCs w:val="24"/>
               </w:rPr>
-              <w:t>Los valores en el campo ‘</w:t>
-            </w:r>
-            <w:proofErr w:type="spellStart"/>
-            <w:r>
-              <w:rPr>
-                <w:rFonts w:ascii="Roboto" w:eastAsia="Roboto" w:hAnsi="Roboto" w:cs="Roboto"/>
-                <w:sz w:val="24"/>
-                <w:szCs w:val="24"/>
-              </w:rPr>
-              <w:t>region</w:t>
-            </w:r>
-            <w:proofErr w:type="spellEnd"/>
-            <w:r>
-              <w:rPr>
-                <w:rFonts w:ascii="Roboto" w:eastAsia="Roboto" w:hAnsi="Roboto" w:cs="Roboto"/>
-                <w:sz w:val="24"/>
-                <w:szCs w:val="24"/>
-              </w:rPr>
-              <w:t>’ debe pertenecer a una lista de datos predefinida y válidas, ejemplo: “Norte”, “Sur”, “Este”, “Oeste”, “Centro”</w:t>
+              <w:t>Los valores en el campo ‘region’ debe pertenecer a una lista de datos predefinida y válidas, ejemplo: “Norte”, “Sur”, “Este”, “Oeste”, “Centro”</w:t>
             </w:r>
           </w:p>
         </w:tc>
@@ -7987,25 +6693,7 @@
                 <w:sz w:val="24"/>
                 <w:szCs w:val="24"/>
               </w:rPr>
-              <w:t>Los registros con valores de ‘</w:t>
-            </w:r>
-            <w:proofErr w:type="spellStart"/>
-            <w:r>
-              <w:rPr>
-                <w:rFonts w:ascii="Roboto" w:eastAsia="Roboto" w:hAnsi="Roboto" w:cs="Roboto"/>
-                <w:sz w:val="24"/>
-                <w:szCs w:val="24"/>
-              </w:rPr>
-              <w:t>region</w:t>
-            </w:r>
-            <w:proofErr w:type="spellEnd"/>
-            <w:r>
-              <w:rPr>
-                <w:rFonts w:ascii="Roboto" w:eastAsia="Roboto" w:hAnsi="Roboto" w:cs="Roboto"/>
-                <w:sz w:val="24"/>
-                <w:szCs w:val="24"/>
-              </w:rPr>
-              <w:t>’ que pertenecen a la lista de regiones validas deben pasar la prueba</w:t>
+              <w:t>Los registros con valores de ‘region’ que pertenecen a la lista de regiones validas deben pasar la prueba</w:t>
             </w:r>
           </w:p>
         </w:tc>
@@ -8437,52 +7125,7 @@
                 <w:sz w:val="24"/>
                 <w:szCs w:val="24"/>
               </w:rPr>
-              <w:t>El campo ‘meto-</w:t>
-            </w:r>
-            <w:proofErr w:type="spellStart"/>
-            <w:r>
-              <w:rPr>
-                <w:rFonts w:ascii="Roboto" w:hAnsi="Roboto"/>
-                <w:sz w:val="24"/>
-                <w:szCs w:val="24"/>
-              </w:rPr>
-              <w:t>do_pago</w:t>
-            </w:r>
-            <w:proofErr w:type="spellEnd"/>
-            <w:r>
-              <w:rPr>
-                <w:rFonts w:ascii="Roboto" w:hAnsi="Roboto"/>
-                <w:sz w:val="24"/>
-                <w:szCs w:val="24"/>
-              </w:rPr>
-              <w:t xml:space="preserve">’ únicamente debe tener </w:t>
-            </w:r>
-            <w:r>
-              <w:rPr>
-                <w:rFonts w:ascii="Roboto" w:hAnsi="Roboto"/>
-                <w:sz w:val="24"/>
-                <w:szCs w:val="24"/>
-              </w:rPr>
-              <w:lastRenderedPageBreak/>
-              <w:t>opciones válidas como: “Efectivo”, “</w:t>
-            </w:r>
-            <w:proofErr w:type="spellStart"/>
-            <w:r>
-              <w:rPr>
-                <w:rFonts w:ascii="Roboto" w:hAnsi="Roboto"/>
-                <w:sz w:val="24"/>
-                <w:szCs w:val="24"/>
-              </w:rPr>
-              <w:t>Transfe-rencia</w:t>
-            </w:r>
-            <w:proofErr w:type="spellEnd"/>
-            <w:r>
-              <w:rPr>
-                <w:rFonts w:ascii="Roboto" w:hAnsi="Roboto"/>
-                <w:sz w:val="24"/>
-                <w:szCs w:val="24"/>
-              </w:rPr>
-              <w:t>”</w:t>
+              <w:t>El campo ‘meto-do_pago’ únicamente debe tener opciones válidas como: “Efectivo”, “Transfe-rencia”</w:t>
             </w:r>
           </w:p>
         </w:tc>
@@ -8534,25 +7177,7 @@
                 <w:sz w:val="24"/>
                 <w:szCs w:val="24"/>
               </w:rPr>
-              <w:t>Los registros con opciones de ‘</w:t>
-            </w:r>
-            <w:proofErr w:type="spellStart"/>
-            <w:r>
-              <w:rPr>
-                <w:rFonts w:ascii="Roboto" w:eastAsia="Roboto" w:hAnsi="Roboto" w:cs="Roboto"/>
-                <w:sz w:val="24"/>
-                <w:szCs w:val="24"/>
-              </w:rPr>
-              <w:t>metodo_pago</w:t>
-            </w:r>
-            <w:proofErr w:type="spellEnd"/>
-            <w:r>
-              <w:rPr>
-                <w:rFonts w:ascii="Roboto" w:eastAsia="Roboto" w:hAnsi="Roboto" w:cs="Roboto"/>
-                <w:sz w:val="24"/>
-                <w:szCs w:val="24"/>
-              </w:rPr>
-              <w:t>’ validas y que existan en la lista predefinida deben pasar la prueba</w:t>
+              <w:t>Los registros con opciones de ‘metodo_pago’ validas y que existan en la lista predefinida deben pasar la prueba</w:t>
             </w:r>
           </w:p>
           <w:p>
@@ -8804,10 +7429,7 @@
         <w:pStyle w:val="Ttulo2"/>
       </w:pPr>
       <w:r>
-        <w:t xml:space="preserve">Caso </w:t>
-      </w:r>
-      <w:r>
-        <w:t>8</w:t>
+        <w:t>Caso 8</w:t>
       </w:r>
     </w:p>
     <w:tbl>
@@ -8909,18 +7531,8 @@
                 <w:sz w:val="24"/>
                 <w:szCs w:val="24"/>
               </w:rPr>
-              <w:t xml:space="preserve">Verificar opciones acentuadas en </w:t>
-            </w:r>
-            <w:proofErr w:type="spellStart"/>
-            <w:r>
-              <w:rPr>
-                <w:rFonts w:ascii="Roboto" w:eastAsia="Roboto" w:hAnsi="Roboto" w:cs="Roboto"/>
-                <w:sz w:val="24"/>
-                <w:szCs w:val="24"/>
-              </w:rPr>
-              <w:t>metodo_pago</w:t>
-            </w:r>
-            <w:proofErr w:type="spellEnd"/>
+              <w:t>Verificar opciones acentuadas en metodo_pago</w:t>
+            </w:r>
           </w:p>
         </w:tc>
       </w:tr>
@@ -9016,36 +7628,8 @@
                 <w:sz w:val="24"/>
                 <w:szCs w:val="24"/>
               </w:rPr>
-              <w:t>El campo ‘</w:t>
-            </w:r>
-            <w:proofErr w:type="spellStart"/>
-            <w:r>
-              <w:rPr>
-                <w:rFonts w:ascii="Roboto" w:eastAsia="Roboto" w:hAnsi="Roboto" w:cs="Roboto"/>
-                <w:sz w:val="24"/>
-                <w:szCs w:val="24"/>
-              </w:rPr>
-              <w:t>metodo_pago</w:t>
-            </w:r>
-            <w:proofErr w:type="spellEnd"/>
-            <w:r>
-              <w:rPr>
-                <w:rFonts w:ascii="Roboto" w:eastAsia="Roboto" w:hAnsi="Roboto" w:cs="Roboto"/>
-                <w:sz w:val="24"/>
-                <w:szCs w:val="24"/>
-              </w:rPr>
-              <w:t xml:space="preserve">’ debe aceptar opciones con acentos </w:t>
-            </w:r>
-            <w:proofErr w:type="spellStart"/>
-            <w:r>
-              <w:rPr>
-                <w:rFonts w:ascii="Roboto" w:eastAsia="Roboto" w:hAnsi="Roboto" w:cs="Roboto"/>
-                <w:sz w:val="24"/>
-                <w:szCs w:val="24"/>
-              </w:rPr>
-              <w:t>corectos</w:t>
-            </w:r>
-            <w:proofErr w:type="spellEnd"/>
+              <w:t>El campo ‘metodo_pago’ debe aceptar opciones con acentos corectos</w:t>
+            </w:r>
           </w:p>
         </w:tc>
       </w:tr>
@@ -9095,61 +7679,7 @@
                 <w:sz w:val="24"/>
                 <w:szCs w:val="24"/>
               </w:rPr>
-              <w:t xml:space="preserve">Los </w:t>
-            </w:r>
-            <w:proofErr w:type="spellStart"/>
-            <w:r>
-              <w:rPr>
-                <w:rFonts w:ascii="Roboto" w:hAnsi="Roboto"/>
-                <w:sz w:val="24"/>
-                <w:szCs w:val="24"/>
-              </w:rPr>
-              <w:t>regis-tros</w:t>
-            </w:r>
-            <w:proofErr w:type="spellEnd"/>
-            <w:r>
-              <w:rPr>
-                <w:rFonts w:ascii="Roboto" w:hAnsi="Roboto"/>
-                <w:sz w:val="24"/>
-                <w:szCs w:val="24"/>
-              </w:rPr>
-              <w:t xml:space="preserve"> del campo ‘meto-</w:t>
-            </w:r>
-            <w:proofErr w:type="spellStart"/>
-            <w:r>
-              <w:rPr>
-                <w:rFonts w:ascii="Roboto" w:hAnsi="Roboto"/>
-                <w:sz w:val="24"/>
-                <w:szCs w:val="24"/>
-              </w:rPr>
-              <w:t>do_pago</w:t>
-            </w:r>
-            <w:proofErr w:type="spellEnd"/>
-            <w:r>
-              <w:rPr>
-                <w:rFonts w:ascii="Roboto" w:hAnsi="Roboto"/>
-                <w:sz w:val="24"/>
-                <w:szCs w:val="24"/>
-              </w:rPr>
-              <w:t xml:space="preserve">’ que tengan acentos </w:t>
-            </w:r>
-            <w:proofErr w:type="spellStart"/>
-            <w:r>
-              <w:rPr>
-                <w:rFonts w:ascii="Roboto" w:hAnsi="Roboto"/>
-                <w:sz w:val="24"/>
-                <w:szCs w:val="24"/>
-              </w:rPr>
-              <w:t>vá-lidos</w:t>
-            </w:r>
-            <w:proofErr w:type="spellEnd"/>
-            <w:r>
-              <w:rPr>
-                <w:rFonts w:ascii="Roboto" w:hAnsi="Roboto"/>
-                <w:sz w:val="24"/>
-                <w:szCs w:val="24"/>
-              </w:rPr>
-              <w:t xml:space="preserve"> deben pasar la prueba</w:t>
+              <w:t>Los regis-tros del campo ‘meto-do_pago’ que tengan acentos vá-lidos deben pasar la prueba</w:t>
             </w:r>
           </w:p>
           <w:p>
@@ -9171,79 +7701,7 @@
                 <w:sz w:val="24"/>
                 <w:szCs w:val="24"/>
               </w:rPr>
-              <w:t xml:space="preserve">Los </w:t>
-            </w:r>
-            <w:proofErr w:type="spellStart"/>
-            <w:r>
-              <w:rPr>
-                <w:rFonts w:ascii="Roboto" w:hAnsi="Roboto"/>
-                <w:sz w:val="24"/>
-                <w:szCs w:val="24"/>
-              </w:rPr>
-              <w:t>regis-tros</w:t>
-            </w:r>
-            <w:proofErr w:type="spellEnd"/>
-            <w:r>
-              <w:rPr>
-                <w:rFonts w:ascii="Roboto" w:hAnsi="Roboto"/>
-                <w:sz w:val="24"/>
-                <w:szCs w:val="24"/>
-              </w:rPr>
-              <w:t xml:space="preserve"> con errores de </w:t>
-            </w:r>
-            <w:proofErr w:type="spellStart"/>
-            <w:r>
-              <w:rPr>
-                <w:rFonts w:ascii="Roboto" w:hAnsi="Roboto"/>
-                <w:sz w:val="24"/>
-                <w:szCs w:val="24"/>
-              </w:rPr>
-              <w:t>acentua-ción</w:t>
-            </w:r>
-            <w:proofErr w:type="spellEnd"/>
-            <w:r>
-              <w:rPr>
-                <w:rFonts w:ascii="Roboto" w:hAnsi="Roboto"/>
-                <w:sz w:val="24"/>
-                <w:szCs w:val="24"/>
-              </w:rPr>
-              <w:t xml:space="preserve"> deben ser </w:t>
-            </w:r>
-            <w:proofErr w:type="spellStart"/>
-            <w:r>
-              <w:rPr>
-                <w:rFonts w:ascii="Roboto" w:hAnsi="Roboto"/>
-                <w:sz w:val="24"/>
-                <w:szCs w:val="24"/>
-              </w:rPr>
-              <w:t>repor-tados</w:t>
-            </w:r>
-            <w:proofErr w:type="spellEnd"/>
-            <w:r>
-              <w:rPr>
-                <w:rFonts w:ascii="Roboto" w:hAnsi="Roboto"/>
-                <w:sz w:val="24"/>
-                <w:szCs w:val="24"/>
-              </w:rPr>
-              <w:t xml:space="preserve"> </w:t>
-            </w:r>
-            <w:proofErr w:type="spellStart"/>
-            <w:r>
-              <w:rPr>
-                <w:rFonts w:ascii="Roboto" w:hAnsi="Roboto"/>
-                <w:sz w:val="24"/>
-                <w:szCs w:val="24"/>
-              </w:rPr>
-              <w:t>co-mo</w:t>
-            </w:r>
-            <w:proofErr w:type="spellEnd"/>
-            <w:r>
-              <w:rPr>
-                <w:rFonts w:ascii="Roboto" w:hAnsi="Roboto"/>
-                <w:sz w:val="24"/>
-                <w:szCs w:val="24"/>
-              </w:rPr>
-              <w:t xml:space="preserve"> errores</w:t>
+              <w:t>Los regis-tros con errores de acentua-ción deben ser repor-tados co-mo errores</w:t>
             </w:r>
           </w:p>
         </w:tc>
@@ -9482,10 +7940,8 @@
         <w:pStyle w:val="Ttulo2"/>
       </w:pPr>
       <w:r>
-        <w:t xml:space="preserve">Caso </w:t>
-      </w:r>
-      <w:r>
-        <w:t>9</w:t>
+        <w:lastRenderedPageBreak/>
+        <w:t>Caso 9</w:t>
       </w:r>
     </w:p>
     <w:tbl>
@@ -9587,25 +8043,7 @@
                 <w:sz w:val="24"/>
                 <w:szCs w:val="24"/>
               </w:rPr>
-              <w:t>Verificar que '</w:t>
-            </w:r>
-            <w:proofErr w:type="spellStart"/>
-            <w:r>
-              <w:rPr>
-                <w:rFonts w:ascii="Roboto" w:eastAsia="Roboto" w:hAnsi="Roboto" w:cs="Roboto"/>
-                <w:sz w:val="24"/>
-                <w:szCs w:val="24"/>
-              </w:rPr>
-              <w:t>nombre_cliente</w:t>
-            </w:r>
-            <w:proofErr w:type="spellEnd"/>
-            <w:r>
-              <w:rPr>
-                <w:rFonts w:ascii="Roboto" w:eastAsia="Roboto" w:hAnsi="Roboto" w:cs="Roboto"/>
-                <w:sz w:val="24"/>
-                <w:szCs w:val="24"/>
-              </w:rPr>
-              <w:t>' no contenga números o caracteres especiales</w:t>
+              <w:t>Verificar que 'nombre_cliente' no contenga números o caracteres especiales</w:t>
             </w:r>
           </w:p>
         </w:tc>
@@ -9702,25 +8140,7 @@
                 <w:sz w:val="24"/>
                 <w:szCs w:val="24"/>
               </w:rPr>
-              <w:t>El campo ‘</w:t>
-            </w:r>
-            <w:proofErr w:type="spellStart"/>
-            <w:r>
-              <w:rPr>
-                <w:rFonts w:ascii="Roboto" w:hAnsi="Roboto"/>
-                <w:sz w:val="24"/>
-                <w:szCs w:val="24"/>
-              </w:rPr>
-              <w:t>nombre_cliente</w:t>
-            </w:r>
-            <w:proofErr w:type="spellEnd"/>
-            <w:r>
-              <w:rPr>
-                <w:rFonts w:ascii="Roboto" w:hAnsi="Roboto"/>
-                <w:sz w:val="24"/>
-                <w:szCs w:val="24"/>
-              </w:rPr>
-              <w:t>’ debe estar libre de números y caracteres especiales, únicamente debe contener letras y espacios</w:t>
+              <w:t>El campo ‘nombre_cliente’ debe estar libre de números y caracteres especiales, únicamente debe contener letras y espacios</w:t>
             </w:r>
           </w:p>
         </w:tc>
@@ -9855,25 +8275,7 @@
                 <w:sz w:val="24"/>
                 <w:szCs w:val="24"/>
               </w:rPr>
-              <w:t>Los '</w:t>
-            </w:r>
-            <w:proofErr w:type="spellStart"/>
-            <w:r>
-              <w:rPr>
-                <w:rFonts w:ascii="Roboto" w:hAnsi="Roboto"/>
-                <w:sz w:val="24"/>
-                <w:szCs w:val="24"/>
-              </w:rPr>
-              <w:t>nombre_cliente</w:t>
-            </w:r>
-            <w:proofErr w:type="spellEnd"/>
-            <w:r>
-              <w:rPr>
-                <w:rFonts w:ascii="Roboto" w:hAnsi="Roboto"/>
-                <w:sz w:val="24"/>
-                <w:szCs w:val="24"/>
-              </w:rPr>
-              <w:t>' no válidos: 4569</w:t>
+              <w:t>Los 'nombre_cliente' no válidos: 4569</w:t>
             </w:r>
           </w:p>
         </w:tc>
@@ -10048,10 +8450,7 @@
         <w:pStyle w:val="Ttulo2"/>
       </w:pPr>
       <w:r>
-        <w:t>Caso 1</w:t>
-      </w:r>
-      <w:r>
-        <w:t>0</w:t>
+        <w:t>Caso 10</w:t>
       </w:r>
     </w:p>
     <w:tbl>
@@ -10161,25 +8560,7 @@
                 <w:sz w:val="24"/>
                 <w:szCs w:val="24"/>
               </w:rPr>
-              <w:t>Verificar que '</w:t>
-            </w:r>
-            <w:proofErr w:type="spellStart"/>
-            <w:r>
-              <w:rPr>
-                <w:rFonts w:ascii="Roboto" w:hAnsi="Roboto"/>
-                <w:sz w:val="24"/>
-                <w:szCs w:val="24"/>
-              </w:rPr>
-              <w:t>nombre_producto</w:t>
-            </w:r>
-            <w:proofErr w:type="spellEnd"/>
-            <w:r>
-              <w:rPr>
-                <w:rFonts w:ascii="Roboto" w:hAnsi="Roboto"/>
-                <w:sz w:val="24"/>
-                <w:szCs w:val="24"/>
-              </w:rPr>
-              <w:t>' no contenga números o caracteres especiales</w:t>
+              <w:t>Verificar que 'nombre_producto' no contenga números o caracteres especiales</w:t>
             </w:r>
           </w:p>
         </w:tc>
@@ -10276,25 +8657,7 @@
                 <w:sz w:val="24"/>
                 <w:szCs w:val="24"/>
               </w:rPr>
-              <w:t>El campo ‘</w:t>
-            </w:r>
-            <w:proofErr w:type="spellStart"/>
-            <w:r>
-              <w:rPr>
-                <w:rFonts w:ascii="Roboto" w:eastAsia="Roboto" w:hAnsi="Roboto" w:cs="Roboto"/>
-                <w:sz w:val="24"/>
-                <w:szCs w:val="24"/>
-              </w:rPr>
-              <w:t>nombre_producto</w:t>
-            </w:r>
-            <w:proofErr w:type="spellEnd"/>
-            <w:r>
-              <w:rPr>
-                <w:rFonts w:ascii="Roboto" w:eastAsia="Roboto" w:hAnsi="Roboto" w:cs="Roboto"/>
-                <w:sz w:val="24"/>
-                <w:szCs w:val="24"/>
-              </w:rPr>
-              <w:t>’ debe estar libre de números y caracteres especiales</w:t>
+              <w:t>El campo ‘nombre_producto’ debe estar libre de números y caracteres especiales</w:t>
             </w:r>
           </w:p>
         </w:tc>
@@ -10318,7 +8681,6 @@
                 <w:sz w:val="24"/>
                 <w:szCs w:val="24"/>
               </w:rPr>
-              <w:lastRenderedPageBreak/>
               <w:t>Resultado esperado</w:t>
             </w:r>
           </w:p>
@@ -10346,25 +8708,7 @@
                 <w:sz w:val="24"/>
                 <w:szCs w:val="24"/>
               </w:rPr>
-              <w:t xml:space="preserve">Los nombres de los productos que solo tengan espacios y letras </w:t>
-            </w:r>
-            <w:proofErr w:type="gramStart"/>
-            <w:r>
-              <w:rPr>
-                <w:rFonts w:ascii="Roboto" w:eastAsia="Roboto" w:hAnsi="Roboto" w:cs="Roboto"/>
-                <w:sz w:val="24"/>
-                <w:szCs w:val="24"/>
-              </w:rPr>
-              <w:t>debe</w:t>
-            </w:r>
-            <w:proofErr w:type="gramEnd"/>
-            <w:r>
-              <w:rPr>
-                <w:rFonts w:ascii="Roboto" w:eastAsia="Roboto" w:hAnsi="Roboto" w:cs="Roboto"/>
-                <w:sz w:val="24"/>
-                <w:szCs w:val="24"/>
-              </w:rPr>
-              <w:t xml:space="preserve"> pasar la prueba</w:t>
+              <w:t>Los nombres de los productos que solo tengan espacios y letras debe pasar la prueba</w:t>
             </w:r>
           </w:p>
           <w:p>
@@ -10386,7 +8730,16 @@
                 <w:sz w:val="24"/>
                 <w:szCs w:val="24"/>
               </w:rPr>
-              <w:t>Los nombres de productos que tengan números o caracteres especiales se deben reportar como errores</w:t>
+              <w:t xml:space="preserve">Los nombres de productos que tengan números o caracteres </w:t>
+            </w:r>
+            <w:r>
+              <w:rPr>
+                <w:rFonts w:ascii="Roboto" w:eastAsia="Roboto" w:hAnsi="Roboto" w:cs="Roboto"/>
+                <w:sz w:val="24"/>
+                <w:szCs w:val="24"/>
+              </w:rPr>
+              <w:lastRenderedPageBreak/>
+              <w:t>especiales se deben reportar como errores</w:t>
             </w:r>
           </w:p>
         </w:tc>
@@ -10410,6 +8763,7 @@
                 <w:sz w:val="24"/>
                 <w:szCs w:val="24"/>
               </w:rPr>
+              <w:lastRenderedPageBreak/>
               <w:t>Resultado obtenido</w:t>
             </w:r>
           </w:p>
@@ -10432,25 +8786,7 @@
                 <w:sz w:val="24"/>
                 <w:szCs w:val="24"/>
               </w:rPr>
-              <w:t>El '</w:t>
-            </w:r>
-            <w:proofErr w:type="spellStart"/>
-            <w:r>
-              <w:rPr>
-                <w:rFonts w:ascii="Roboto" w:hAnsi="Roboto"/>
-                <w:sz w:val="24"/>
-                <w:szCs w:val="24"/>
-              </w:rPr>
-              <w:t>nombre_producto</w:t>
-            </w:r>
-            <w:proofErr w:type="spellEnd"/>
-            <w:r>
-              <w:rPr>
-                <w:rFonts w:ascii="Roboto" w:hAnsi="Roboto"/>
-                <w:sz w:val="24"/>
-                <w:szCs w:val="24"/>
-              </w:rPr>
-              <w:t>' no válidos: 1341</w:t>
+              <w:t>El 'nombre_producto' no válidos: 1341</w:t>
             </w:r>
           </w:p>
         </w:tc>
@@ -10625,10 +8961,7 @@
         <w:pStyle w:val="Ttulo2"/>
       </w:pPr>
       <w:r>
-        <w:t>Caso 1</w:t>
-      </w:r>
-      <w:r>
-        <w:t>1</w:t>
+        <w:t>Caso 11</w:t>
       </w:r>
     </w:p>
     <w:tbl>
@@ -10738,25 +9071,7 @@
                 <w:sz w:val="24"/>
                 <w:szCs w:val="24"/>
               </w:rPr>
-              <w:t>Verificar que '</w:t>
-            </w:r>
-            <w:proofErr w:type="spellStart"/>
-            <w:r>
-              <w:rPr>
-                <w:rFonts w:ascii="Roboto" w:hAnsi="Roboto"/>
-                <w:sz w:val="24"/>
-                <w:szCs w:val="24"/>
-              </w:rPr>
-              <w:t>categoria</w:t>
-            </w:r>
-            <w:proofErr w:type="spellEnd"/>
-            <w:r>
-              <w:rPr>
-                <w:rFonts w:ascii="Roboto" w:hAnsi="Roboto"/>
-                <w:sz w:val="24"/>
-                <w:szCs w:val="24"/>
-              </w:rPr>
-              <w:t>' no contenga números o caracteres especiales</w:t>
+              <w:t>Verificar que 'categoria' no contenga números o caracteres especiales</w:t>
             </w:r>
           </w:p>
         </w:tc>
@@ -10853,25 +9168,7 @@
                 <w:sz w:val="24"/>
                 <w:szCs w:val="24"/>
               </w:rPr>
-              <w:t>El campo ‘</w:t>
-            </w:r>
-            <w:proofErr w:type="spellStart"/>
-            <w:r>
-              <w:rPr>
-                <w:rFonts w:ascii="Roboto" w:eastAsia="Roboto" w:hAnsi="Roboto" w:cs="Roboto"/>
-                <w:sz w:val="24"/>
-                <w:szCs w:val="24"/>
-              </w:rPr>
-              <w:t>categoria</w:t>
-            </w:r>
-            <w:proofErr w:type="spellEnd"/>
-            <w:r>
-              <w:rPr>
-                <w:rFonts w:ascii="Roboto" w:eastAsia="Roboto" w:hAnsi="Roboto" w:cs="Roboto"/>
-                <w:sz w:val="24"/>
-                <w:szCs w:val="24"/>
-              </w:rPr>
-              <w:t>’ no debe tener números ni caracteres especiales, únicamente letras</w:t>
+              <w:t>El campo ‘categoria’ no debe tener números ni caracteres especiales, únicamente letras</w:t>
             </w:r>
           </w:p>
         </w:tc>
@@ -10990,25 +9287,7 @@
                 <w:sz w:val="24"/>
                 <w:szCs w:val="24"/>
               </w:rPr>
-              <w:t>Las '</w:t>
-            </w:r>
-            <w:proofErr w:type="spellStart"/>
-            <w:r>
-              <w:rPr>
-                <w:rFonts w:ascii="Roboto" w:hAnsi="Roboto"/>
-                <w:sz w:val="24"/>
-                <w:szCs w:val="24"/>
-              </w:rPr>
-              <w:t>categoria</w:t>
-            </w:r>
-            <w:proofErr w:type="spellEnd"/>
-            <w:r>
-              <w:rPr>
-                <w:rFonts w:ascii="Roboto" w:hAnsi="Roboto"/>
-                <w:sz w:val="24"/>
-                <w:szCs w:val="24"/>
-              </w:rPr>
-              <w:t>' no válidas: 670</w:t>
+              <w:t>Las 'categoria' no válidas: 670</w:t>
             </w:r>
           </w:p>
         </w:tc>
@@ -11183,10 +9462,7 @@
         <w:pStyle w:val="Ttulo2"/>
       </w:pPr>
       <w:r>
-        <w:t>Caso 1</w:t>
-      </w:r>
-      <w:r>
-        <w:t>2</w:t>
+        <w:t>Caso 12</w:t>
       </w:r>
     </w:p>
     <w:tbl>
@@ -11274,7 +9550,6 @@
                 <w:sz w:val="24"/>
                 <w:szCs w:val="24"/>
               </w:rPr>
-              <w:lastRenderedPageBreak/>
               <w:t>Caso de prueba</w:t>
             </w:r>
           </w:p>
@@ -11297,25 +9572,7 @@
                 <w:sz w:val="24"/>
                 <w:szCs w:val="24"/>
               </w:rPr>
-              <w:t>Verificar que '</w:t>
-            </w:r>
-            <w:proofErr w:type="spellStart"/>
-            <w:r>
-              <w:rPr>
-                <w:rFonts w:ascii="Roboto" w:hAnsi="Roboto"/>
-                <w:sz w:val="24"/>
-                <w:szCs w:val="24"/>
-              </w:rPr>
-              <w:t>metodo_pago</w:t>
-            </w:r>
-            <w:proofErr w:type="spellEnd"/>
-            <w:r>
-              <w:rPr>
-                <w:rFonts w:ascii="Roboto" w:hAnsi="Roboto"/>
-                <w:sz w:val="24"/>
-                <w:szCs w:val="24"/>
-              </w:rPr>
-              <w:t>' no contenga números o caracteres especiales</w:t>
+              <w:t>Verificar que 'metodo_pago' no contenga números o caracteres especiales</w:t>
             </w:r>
           </w:p>
         </w:tc>
@@ -11412,25 +9669,16 @@
                 <w:sz w:val="24"/>
                 <w:szCs w:val="24"/>
               </w:rPr>
-              <w:t>El campo ‘</w:t>
-            </w:r>
-            <w:proofErr w:type="spellStart"/>
-            <w:r>
-              <w:rPr>
-                <w:rFonts w:ascii="Roboto" w:hAnsi="Roboto"/>
-                <w:sz w:val="24"/>
-                <w:szCs w:val="24"/>
-              </w:rPr>
-              <w:t>metodo_pago</w:t>
-            </w:r>
-            <w:proofErr w:type="spellEnd"/>
-            <w:r>
-              <w:rPr>
-                <w:rFonts w:ascii="Roboto" w:hAnsi="Roboto"/>
-                <w:sz w:val="24"/>
-                <w:szCs w:val="24"/>
-              </w:rPr>
-              <w:t>’ no debe contener números ni caracteres especiales, únicamente letras</w:t>
+              <w:t xml:space="preserve">El campo ‘metodo_pago’ no debe contener números ni </w:t>
+            </w:r>
+            <w:r>
+              <w:rPr>
+                <w:rFonts w:ascii="Roboto" w:hAnsi="Roboto"/>
+                <w:sz w:val="24"/>
+                <w:szCs w:val="24"/>
+              </w:rPr>
+              <w:lastRenderedPageBreak/>
+              <w:t>caracteres especiales, únicamente letras</w:t>
             </w:r>
           </w:p>
         </w:tc>
@@ -11454,6 +9702,7 @@
                 <w:sz w:val="24"/>
                 <w:szCs w:val="24"/>
               </w:rPr>
+              <w:lastRenderedPageBreak/>
               <w:t>Resultado esperado</w:t>
             </w:r>
           </w:p>
@@ -11481,61 +9730,7 @@
                 <w:sz w:val="24"/>
                 <w:szCs w:val="24"/>
               </w:rPr>
-              <w:t xml:space="preserve">Los </w:t>
-            </w:r>
-            <w:proofErr w:type="spellStart"/>
-            <w:r>
-              <w:rPr>
-                <w:rFonts w:ascii="Roboto" w:hAnsi="Roboto"/>
-                <w:sz w:val="24"/>
-                <w:szCs w:val="24"/>
-              </w:rPr>
-              <w:t>méto</w:t>
-            </w:r>
-            <w:proofErr w:type="spellEnd"/>
-            <w:r>
-              <w:rPr>
-                <w:rFonts w:ascii="Roboto" w:hAnsi="Roboto"/>
-                <w:sz w:val="24"/>
-                <w:szCs w:val="24"/>
-              </w:rPr>
-              <w:t xml:space="preserve">-dos de </w:t>
-            </w:r>
-            <w:proofErr w:type="spellStart"/>
-            <w:r>
-              <w:rPr>
-                <w:rFonts w:ascii="Roboto" w:hAnsi="Roboto"/>
-                <w:sz w:val="24"/>
-                <w:szCs w:val="24"/>
-              </w:rPr>
-              <w:t>pa-go</w:t>
-            </w:r>
-            <w:proofErr w:type="spellEnd"/>
-            <w:r>
-              <w:rPr>
-                <w:rFonts w:ascii="Roboto" w:hAnsi="Roboto"/>
-                <w:sz w:val="24"/>
-                <w:szCs w:val="24"/>
-              </w:rPr>
-              <w:t xml:space="preserve"> que no tengan números ni caracteres especiales deben </w:t>
-            </w:r>
-            <w:proofErr w:type="spellStart"/>
-            <w:r>
-              <w:rPr>
-                <w:rFonts w:ascii="Roboto" w:hAnsi="Roboto"/>
-                <w:sz w:val="24"/>
-                <w:szCs w:val="24"/>
-              </w:rPr>
-              <w:t>pa-sar</w:t>
-            </w:r>
-            <w:proofErr w:type="spellEnd"/>
-            <w:r>
-              <w:rPr>
-                <w:rFonts w:ascii="Roboto" w:hAnsi="Roboto"/>
-                <w:sz w:val="24"/>
-                <w:szCs w:val="24"/>
-              </w:rPr>
-              <w:t xml:space="preserve"> la prueba</w:t>
+              <w:t>Los méto-dos de pa-go que no tengan números ni caracteres especiales deben pa-sar la prueba</w:t>
             </w:r>
           </w:p>
           <w:p>
@@ -11557,15 +9752,7 @@
                 <w:sz w:val="24"/>
                 <w:szCs w:val="24"/>
               </w:rPr>
-              <w:t>L</w:t>
-            </w:r>
-            <w:r>
-              <w:rPr>
-                <w:rFonts w:ascii="Roboto" w:hAnsi="Roboto"/>
-                <w:sz w:val="24"/>
-                <w:szCs w:val="24"/>
-              </w:rPr>
-              <w:t>os métodos de pago que tengan números o caracteres especiales deben ser reportados como errores</w:t>
+              <w:t>Los métodos de pago que tengan números o caracteres especiales deben ser reportados como errores</w:t>
             </w:r>
           </w:p>
         </w:tc>
@@ -11611,25 +9798,7 @@
                 <w:sz w:val="24"/>
                 <w:szCs w:val="24"/>
               </w:rPr>
-              <w:t>Los '</w:t>
-            </w:r>
-            <w:proofErr w:type="spellStart"/>
-            <w:r>
-              <w:rPr>
-                <w:rFonts w:ascii="Roboto" w:hAnsi="Roboto"/>
-                <w:sz w:val="24"/>
-                <w:szCs w:val="24"/>
-              </w:rPr>
-              <w:t>metodo_pago</w:t>
-            </w:r>
-            <w:proofErr w:type="spellEnd"/>
-            <w:r>
-              <w:rPr>
-                <w:rFonts w:ascii="Roboto" w:hAnsi="Roboto"/>
-                <w:sz w:val="24"/>
-                <w:szCs w:val="24"/>
-              </w:rPr>
-              <w:t>' inválidos: 1577</w:t>
+              <w:t>Los 'metodo_pago' inválidos: 1577</w:t>
             </w:r>
           </w:p>
         </w:tc>
@@ -11799,6 +9968,19 @@
         </w:tc>
       </w:tr>
     </w:tbl>
+    <w:p/>
+    <w:p/>
+    <w:p/>
+    <w:p/>
+    <w:p/>
+    <w:p/>
+    <w:p/>
+    <w:p/>
+    <w:p/>
+    <w:p/>
+    <w:p/>
+    <w:p/>
+    <w:p/>
     <w:p/>
     <w:p>
       <w:pPr>
@@ -11811,6 +9993,7 @@
       <w:bookmarkStart w:id="3" w:name="_30qo9jf2q2wb" w:colFirst="0" w:colLast="0"/>
       <w:bookmarkEnd w:id="3"/>
       <w:r>
+        <w:lastRenderedPageBreak/>
         <w:t>Carga del archivo</w:t>
       </w:r>
     </w:p>
@@ -11868,7 +10051,6 @@
           <w:sz w:val="24"/>
           <w:szCs w:val="24"/>
         </w:rPr>
-        <w:lastRenderedPageBreak/>
         <w:drawing>
           <wp:inline distT="0" distB="0" distL="0" distR="0" wp14:anchorId="058CB893" wp14:editId="1E607822">
             <wp:extent cx="5612130" cy="4526280"/>
@@ -11976,59 +10158,50 @@
           <w:sz w:val="24"/>
           <w:szCs w:val="24"/>
         </w:rPr>
-        <w:t xml:space="preserve">incluye formatos explícitos, garantizar valores correctos tanto en datos numéricos con </w:t>
-      </w:r>
-      <w:proofErr w:type="spellStart"/>
+        <w:t>incluye formatos explícitos, garantizar valores correctos tanto en datos numéricos con string</w:t>
+      </w:r>
       <w:r>
         <w:rPr>
           <w:rFonts w:ascii="Roboto" w:eastAsia="Roboto" w:hAnsi="Roboto" w:cs="Roboto"/>
           <w:sz w:val="24"/>
           <w:szCs w:val="24"/>
         </w:rPr>
-        <w:t>string</w:t>
-      </w:r>
-      <w:proofErr w:type="spellEnd"/>
+        <w:t xml:space="preserve"> y también verificando datos nulos, errores de formato, o caracteres especiales</w:t>
+      </w:r>
       <w:r>
         <w:rPr>
           <w:rFonts w:ascii="Roboto" w:eastAsia="Roboto" w:hAnsi="Roboto" w:cs="Roboto"/>
           <w:sz w:val="24"/>
           <w:szCs w:val="24"/>
         </w:rPr>
-        <w:t xml:space="preserve"> y también verificando datos nulos, errores de formato, o caracteres especiales</w:t>
-      </w:r>
-      <w:r>
+        <w:t>.</w:t>
+      </w:r>
+    </w:p>
+    <w:p>
+      <w:pPr>
+        <w:spacing w:before="240" w:after="40"/>
+        <w:ind w:left="1080"/>
         <w:rPr>
           <w:rFonts w:ascii="Roboto" w:eastAsia="Roboto" w:hAnsi="Roboto" w:cs="Roboto"/>
           <w:sz w:val="24"/>
           <w:szCs w:val="24"/>
         </w:rPr>
-        <w:t>.</w:t>
-      </w:r>
-    </w:p>
-    <w:p>
-      <w:pPr>
-        <w:spacing w:before="240" w:after="40"/>
-        <w:ind w:left="1080"/>
+      </w:pPr>
+      <w:r>
         <w:rPr>
           <w:rFonts w:ascii="Roboto" w:eastAsia="Roboto" w:hAnsi="Roboto" w:cs="Roboto"/>
           <w:sz w:val="24"/>
           <w:szCs w:val="24"/>
         </w:rPr>
-      </w:pPr>
+        <w:lastRenderedPageBreak/>
+        <w:t>Se adjuntan las funciones para cada uno de los casos de pruebas descritos anteriormente</w:t>
+      </w:r>
       <w:r>
         <w:rPr>
           <w:rFonts w:ascii="Roboto" w:eastAsia="Roboto" w:hAnsi="Roboto" w:cs="Roboto"/>
           <w:sz w:val="24"/>
           <w:szCs w:val="24"/>
         </w:rPr>
-        <w:t>Se adjuntan las funciones para cada uno de los casos de pruebas descritos anteriormente</w:t>
-      </w:r>
-      <w:r>
-        <w:rPr>
-          <w:rFonts w:ascii="Roboto" w:eastAsia="Roboto" w:hAnsi="Roboto" w:cs="Roboto"/>
-          <w:sz w:val="24"/>
-          <w:szCs w:val="24"/>
-        </w:rPr>
         <w:t>, de igual manera, el código de estas funciones se las puede consultar en la carpeta de archivos en el tests_cases.py</w:t>
       </w:r>
     </w:p>
@@ -12037,8 +10210,219 @@
         <w:pStyle w:val="Ttulo2"/>
       </w:pPr>
       <w:r>
+        <w:t>Scripts de los reportes de la carpeta first reportes</w:t>
+      </w:r>
+    </w:p>
+    <w:p>
+      <w:r>
+        <w:rPr>
+          <w:noProof/>
+        </w:rPr>
+        <w:drawing>
+          <wp:inline distT="0" distB="0" distL="0" distR="0" wp14:anchorId="5BABBAF2" wp14:editId="1EC2C99E">
+            <wp:extent cx="5612130" cy="3726180"/>
+            <wp:effectExtent l="0" t="0" r="7620" b="7620"/>
+            <wp:docPr id="17" name="Imagen 17"/>
+            <wp:cNvGraphicFramePr>
+              <a:graphicFrameLocks xmlns:a="http://schemas.openxmlformats.org/drawingml/2006/main" noChangeAspect="1"/>
+            </wp:cNvGraphicFramePr>
+            <a:graphic xmlns:a="http://schemas.openxmlformats.org/drawingml/2006/main">
+              <a:graphicData uri="http://schemas.openxmlformats.org/drawingml/2006/picture">
+                <pic:pic xmlns:pic="http://schemas.openxmlformats.org/drawingml/2006/picture">
+                  <pic:nvPicPr>
+                    <pic:cNvPr id="1" name=""/>
+                    <pic:cNvPicPr/>
+                  </pic:nvPicPr>
+                  <pic:blipFill>
+                    <a:blip r:embed="rId9"/>
+                    <a:stretch>
+                      <a:fillRect/>
+                    </a:stretch>
+                  </pic:blipFill>
+                  <pic:spPr>
+                    <a:xfrm>
+                      <a:off x="0" y="0"/>
+                      <a:ext cx="5612130" cy="3726180"/>
+                    </a:xfrm>
+                    <a:prstGeom prst="rect">
+                      <a:avLst/>
+                    </a:prstGeom>
+                  </pic:spPr>
+                </pic:pic>
+              </a:graphicData>
+            </a:graphic>
+          </wp:inline>
+        </w:drawing>
+      </w:r>
+    </w:p>
+    <w:p>
+      <w:r>
         <w:lastRenderedPageBreak/>
-        <w:t>Caso 1</w:t>
+        <w:drawing>
+          <wp:inline distT="0" distB="0" distL="0" distR="0" wp14:anchorId="79EBC4DD" wp14:editId="64E1856F">
+            <wp:extent cx="5612130" cy="2818765"/>
+            <wp:effectExtent l="0" t="0" r="7620" b="635"/>
+            <wp:docPr id="18" name="Imagen 18"/>
+            <wp:cNvGraphicFramePr>
+              <a:graphicFrameLocks xmlns:a="http://schemas.openxmlformats.org/drawingml/2006/main" noChangeAspect="1"/>
+            </wp:cNvGraphicFramePr>
+            <a:graphic xmlns:a="http://schemas.openxmlformats.org/drawingml/2006/main">
+              <a:graphicData uri="http://schemas.openxmlformats.org/drawingml/2006/picture">
+                <pic:pic xmlns:pic="http://schemas.openxmlformats.org/drawingml/2006/picture">
+                  <pic:nvPicPr>
+                    <pic:cNvPr id="1" name=""/>
+                    <pic:cNvPicPr/>
+                  </pic:nvPicPr>
+                  <pic:blipFill>
+                    <a:blip r:embed="rId10"/>
+                    <a:stretch>
+                      <a:fillRect/>
+                    </a:stretch>
+                  </pic:blipFill>
+                  <pic:spPr>
+                    <a:xfrm>
+                      <a:off x="0" y="0"/>
+                      <a:ext cx="5612130" cy="2818765"/>
+                    </a:xfrm>
+                    <a:prstGeom prst="rect">
+                      <a:avLst/>
+                    </a:prstGeom>
+                  </pic:spPr>
+                </pic:pic>
+              </a:graphicData>
+            </a:graphic>
+          </wp:inline>
+        </w:drawing>
+      </w:r>
+    </w:p>
+    <w:p>
+      <w:r>
+        <w:drawing>
+          <wp:inline distT="0" distB="0" distL="0" distR="0" wp14:anchorId="752929DA" wp14:editId="23A464FA">
+            <wp:extent cx="5612130" cy="2828925"/>
+            <wp:effectExtent l="0" t="0" r="7620" b="9525"/>
+            <wp:docPr id="19" name="Imagen 19"/>
+            <wp:cNvGraphicFramePr>
+              <a:graphicFrameLocks xmlns:a="http://schemas.openxmlformats.org/drawingml/2006/main" noChangeAspect="1"/>
+            </wp:cNvGraphicFramePr>
+            <a:graphic xmlns:a="http://schemas.openxmlformats.org/drawingml/2006/main">
+              <a:graphicData uri="http://schemas.openxmlformats.org/drawingml/2006/picture">
+                <pic:pic xmlns:pic="http://schemas.openxmlformats.org/drawingml/2006/picture">
+                  <pic:nvPicPr>
+                    <pic:cNvPr id="1" name=""/>
+                    <pic:cNvPicPr/>
+                  </pic:nvPicPr>
+                  <pic:blipFill>
+                    <a:blip r:embed="rId11"/>
+                    <a:stretch>
+                      <a:fillRect/>
+                    </a:stretch>
+                  </pic:blipFill>
+                  <pic:spPr>
+                    <a:xfrm>
+                      <a:off x="0" y="0"/>
+                      <a:ext cx="5612130" cy="2828925"/>
+                    </a:xfrm>
+                    <a:prstGeom prst="rect">
+                      <a:avLst/>
+                    </a:prstGeom>
+                  </pic:spPr>
+                </pic:pic>
+              </a:graphicData>
+            </a:graphic>
+          </wp:inline>
+        </w:drawing>
+      </w:r>
+    </w:p>
+    <w:p>
+      <w:r>
+        <w:lastRenderedPageBreak/>
+        <w:drawing>
+          <wp:inline distT="0" distB="0" distL="0" distR="0" wp14:anchorId="05A7F587" wp14:editId="57685393">
+            <wp:extent cx="5612130" cy="2259330"/>
+            <wp:effectExtent l="0" t="0" r="7620" b="7620"/>
+            <wp:docPr id="20" name="Imagen 20"/>
+            <wp:cNvGraphicFramePr>
+              <a:graphicFrameLocks xmlns:a="http://schemas.openxmlformats.org/drawingml/2006/main" noChangeAspect="1"/>
+            </wp:cNvGraphicFramePr>
+            <a:graphic xmlns:a="http://schemas.openxmlformats.org/drawingml/2006/main">
+              <a:graphicData uri="http://schemas.openxmlformats.org/drawingml/2006/picture">
+                <pic:pic xmlns:pic="http://schemas.openxmlformats.org/drawingml/2006/picture">
+                  <pic:nvPicPr>
+                    <pic:cNvPr id="1" name=""/>
+                    <pic:cNvPicPr/>
+                  </pic:nvPicPr>
+                  <pic:blipFill>
+                    <a:blip r:embed="rId12"/>
+                    <a:stretch>
+                      <a:fillRect/>
+                    </a:stretch>
+                  </pic:blipFill>
+                  <pic:spPr>
+                    <a:xfrm>
+                      <a:off x="0" y="0"/>
+                      <a:ext cx="5612130" cy="2259330"/>
+                    </a:xfrm>
+                    <a:prstGeom prst="rect">
+                      <a:avLst/>
+                    </a:prstGeom>
+                  </pic:spPr>
+                </pic:pic>
+              </a:graphicData>
+            </a:graphic>
+          </wp:inline>
+        </w:drawing>
+      </w:r>
+    </w:p>
+    <w:p>
+      <w:r>
+        <w:drawing>
+          <wp:inline distT="0" distB="0" distL="0" distR="0" wp14:anchorId="3C18A22B" wp14:editId="18122FF4">
+            <wp:extent cx="5182323" cy="3762900"/>
+            <wp:effectExtent l="0" t="0" r="0" b="9525"/>
+            <wp:docPr id="21" name="Imagen 21"/>
+            <wp:cNvGraphicFramePr>
+              <a:graphicFrameLocks xmlns:a="http://schemas.openxmlformats.org/drawingml/2006/main" noChangeAspect="1"/>
+            </wp:cNvGraphicFramePr>
+            <a:graphic xmlns:a="http://schemas.openxmlformats.org/drawingml/2006/main">
+              <a:graphicData uri="http://schemas.openxmlformats.org/drawingml/2006/picture">
+                <pic:pic xmlns:pic="http://schemas.openxmlformats.org/drawingml/2006/picture">
+                  <pic:nvPicPr>
+                    <pic:cNvPr id="1" name=""/>
+                    <pic:cNvPicPr/>
+                  </pic:nvPicPr>
+                  <pic:blipFill>
+                    <a:blip r:embed="rId13"/>
+                    <a:stretch>
+                      <a:fillRect/>
+                    </a:stretch>
+                  </pic:blipFill>
+                  <pic:spPr>
+                    <a:xfrm>
+                      <a:off x="0" y="0"/>
+                      <a:ext cx="5182323" cy="3762900"/>
+                    </a:xfrm>
+                    <a:prstGeom prst="rect">
+                      <a:avLst/>
+                    </a:prstGeom>
+                  </pic:spPr>
+                </pic:pic>
+              </a:graphicData>
+            </a:graphic>
+          </wp:inline>
+        </w:drawing>
+      </w:r>
+    </w:p>
+    <w:p>
+      <w:pPr>
+        <w:pStyle w:val="Ttulo2"/>
+      </w:pPr>
+      <w:r>
+        <w:lastRenderedPageBreak/>
+        <w:t>Script</w:t>
+      </w:r>
+      <w:r>
+        <w:t xml:space="preserve"> 1</w:t>
       </w:r>
     </w:p>
     <w:p>
@@ -12074,7 +10458,7 @@
                     <pic:cNvPicPr/>
                   </pic:nvPicPr>
                   <pic:blipFill rotWithShape="1">
-                    <a:blip r:embed="rId9"/>
+                    <a:blip r:embed="rId14"/>
                     <a:srcRect b="49695"/>
                     <a:stretch/>
                   </pic:blipFill>
@@ -12107,7 +10491,10 @@
         <w:pStyle w:val="Ttulo2"/>
       </w:pPr>
       <w:r>
-        <w:t>Caso 2</w:t>
+        <w:t>Script</w:t>
+      </w:r>
+      <w:r>
+        <w:t xml:space="preserve"> 2</w:t>
       </w:r>
     </w:p>
     <w:p>
@@ -12132,317 +10519,6 @@
             <wp:extent cx="5612130" cy="1007110"/>
             <wp:effectExtent l="0" t="0" r="7620" b="2540"/>
             <wp:docPr id="6" name="Imagen 6"/>
-            <wp:cNvGraphicFramePr>
-              <a:graphicFrameLocks xmlns:a="http://schemas.openxmlformats.org/drawingml/2006/main" noChangeAspect="1"/>
-            </wp:cNvGraphicFramePr>
-            <a:graphic xmlns:a="http://schemas.openxmlformats.org/drawingml/2006/main">
-              <a:graphicData uri="http://schemas.openxmlformats.org/drawingml/2006/picture">
-                <pic:pic xmlns:pic="http://schemas.openxmlformats.org/drawingml/2006/picture">
-                  <pic:nvPicPr>
-                    <pic:cNvPr id="1" name=""/>
-                    <pic:cNvPicPr/>
-                  </pic:nvPicPr>
-                  <pic:blipFill>
-                    <a:blip r:embed="rId10"/>
-                    <a:stretch>
-                      <a:fillRect/>
-                    </a:stretch>
-                  </pic:blipFill>
-                  <pic:spPr>
-                    <a:xfrm>
-                      <a:off x="0" y="0"/>
-                      <a:ext cx="5612130" cy="1007110"/>
-                    </a:xfrm>
-                    <a:prstGeom prst="rect">
-                      <a:avLst/>
-                    </a:prstGeom>
-                  </pic:spPr>
-                </pic:pic>
-              </a:graphicData>
-            </a:graphic>
-          </wp:inline>
-        </w:drawing>
-      </w:r>
-    </w:p>
-    <w:p>
-      <w:pPr>
-        <w:pStyle w:val="Ttulo2"/>
-      </w:pPr>
-      <w:r>
-        <w:t>Caso 3</w:t>
-      </w:r>
-    </w:p>
-    <w:p>
-      <w:pPr>
-        <w:spacing w:before="240" w:after="40"/>
-        <w:ind w:left="720"/>
-        <w:rPr>
-          <w:rFonts w:ascii="Roboto" w:eastAsia="Roboto" w:hAnsi="Roboto" w:cs="Roboto"/>
-          <w:sz w:val="24"/>
-          <w:szCs w:val="24"/>
-        </w:rPr>
-      </w:pPr>
-      <w:r>
-        <w:rPr>
-          <w:rFonts w:ascii="Roboto" w:eastAsia="Roboto" w:hAnsi="Roboto" w:cs="Roboto"/>
-          <w:noProof/>
-          <w:sz w:val="24"/>
-          <w:szCs w:val="24"/>
-        </w:rPr>
-        <w:drawing>
-          <wp:inline distT="0" distB="0" distL="0" distR="0" wp14:anchorId="79EE8E42" wp14:editId="2B07058F">
-            <wp:extent cx="5612130" cy="1168400"/>
-            <wp:effectExtent l="0" t="0" r="7620" b="0"/>
-            <wp:docPr id="7" name="Imagen 7"/>
-            <wp:cNvGraphicFramePr>
-              <a:graphicFrameLocks xmlns:a="http://schemas.openxmlformats.org/drawingml/2006/main" noChangeAspect="1"/>
-            </wp:cNvGraphicFramePr>
-            <a:graphic xmlns:a="http://schemas.openxmlformats.org/drawingml/2006/main">
-              <a:graphicData uri="http://schemas.openxmlformats.org/drawingml/2006/picture">
-                <pic:pic xmlns:pic="http://schemas.openxmlformats.org/drawingml/2006/picture">
-                  <pic:nvPicPr>
-                    <pic:cNvPr id="1" name=""/>
-                    <pic:cNvPicPr/>
-                  </pic:nvPicPr>
-                  <pic:blipFill>
-                    <a:blip r:embed="rId11"/>
-                    <a:stretch>
-                      <a:fillRect/>
-                    </a:stretch>
-                  </pic:blipFill>
-                  <pic:spPr>
-                    <a:xfrm>
-                      <a:off x="0" y="0"/>
-                      <a:ext cx="5612130" cy="1168400"/>
-                    </a:xfrm>
-                    <a:prstGeom prst="rect">
-                      <a:avLst/>
-                    </a:prstGeom>
-                  </pic:spPr>
-                </pic:pic>
-              </a:graphicData>
-            </a:graphic>
-          </wp:inline>
-        </w:drawing>
-      </w:r>
-    </w:p>
-    <w:p>
-      <w:pPr>
-        <w:pStyle w:val="Ttulo2"/>
-      </w:pPr>
-      <w:r>
-        <w:t>Caso 4</w:t>
-      </w:r>
-    </w:p>
-    <w:p>
-      <w:pPr>
-        <w:spacing w:before="240" w:after="40"/>
-        <w:ind w:left="720"/>
-        <w:rPr>
-          <w:rFonts w:ascii="Roboto" w:eastAsia="Roboto" w:hAnsi="Roboto" w:cs="Roboto"/>
-          <w:sz w:val="24"/>
-          <w:szCs w:val="24"/>
-        </w:rPr>
-      </w:pPr>
-      <w:r>
-        <w:rPr>
-          <w:rFonts w:ascii="Roboto" w:eastAsia="Roboto" w:hAnsi="Roboto" w:cs="Roboto"/>
-          <w:noProof/>
-          <w:sz w:val="24"/>
-          <w:szCs w:val="24"/>
-        </w:rPr>
-        <w:drawing>
-          <wp:inline distT="0" distB="0" distL="0" distR="0" wp14:anchorId="12EF6F49" wp14:editId="7A33F334">
-            <wp:extent cx="5612130" cy="1249045"/>
-            <wp:effectExtent l="0" t="0" r="7620" b="8255"/>
-            <wp:docPr id="8" name="Imagen 8"/>
-            <wp:cNvGraphicFramePr>
-              <a:graphicFrameLocks xmlns:a="http://schemas.openxmlformats.org/drawingml/2006/main" noChangeAspect="1"/>
-            </wp:cNvGraphicFramePr>
-            <a:graphic xmlns:a="http://schemas.openxmlformats.org/drawingml/2006/main">
-              <a:graphicData uri="http://schemas.openxmlformats.org/drawingml/2006/picture">
-                <pic:pic xmlns:pic="http://schemas.openxmlformats.org/drawingml/2006/picture">
-                  <pic:nvPicPr>
-                    <pic:cNvPr id="1" name=""/>
-                    <pic:cNvPicPr/>
-                  </pic:nvPicPr>
-                  <pic:blipFill>
-                    <a:blip r:embed="rId12"/>
-                    <a:stretch>
-                      <a:fillRect/>
-                    </a:stretch>
-                  </pic:blipFill>
-                  <pic:spPr>
-                    <a:xfrm>
-                      <a:off x="0" y="0"/>
-                      <a:ext cx="5612130" cy="1249045"/>
-                    </a:xfrm>
-                    <a:prstGeom prst="rect">
-                      <a:avLst/>
-                    </a:prstGeom>
-                  </pic:spPr>
-                </pic:pic>
-              </a:graphicData>
-            </a:graphic>
-          </wp:inline>
-        </w:drawing>
-      </w:r>
-    </w:p>
-    <w:p>
-      <w:pPr>
-        <w:pStyle w:val="Ttulo2"/>
-      </w:pPr>
-      <w:r>
-        <w:lastRenderedPageBreak/>
-        <w:t>Caso 5</w:t>
-      </w:r>
-    </w:p>
-    <w:p>
-      <w:pPr>
-        <w:spacing w:before="240" w:after="40"/>
-        <w:ind w:left="720"/>
-        <w:rPr>
-          <w:rFonts w:ascii="Roboto" w:eastAsia="Roboto" w:hAnsi="Roboto" w:cs="Roboto"/>
-          <w:sz w:val="24"/>
-          <w:szCs w:val="24"/>
-        </w:rPr>
-      </w:pPr>
-      <w:r>
-        <w:rPr>
-          <w:rFonts w:ascii="Roboto" w:eastAsia="Roboto" w:hAnsi="Roboto" w:cs="Roboto"/>
-          <w:noProof/>
-          <w:sz w:val="24"/>
-          <w:szCs w:val="24"/>
-        </w:rPr>
-        <w:drawing>
-          <wp:inline distT="0" distB="0" distL="0" distR="0" wp14:anchorId="5A261727" wp14:editId="360C44EA">
-            <wp:extent cx="5612130" cy="1129665"/>
-            <wp:effectExtent l="0" t="0" r="7620" b="0"/>
-            <wp:docPr id="9" name="Imagen 9"/>
-            <wp:cNvGraphicFramePr>
-              <a:graphicFrameLocks xmlns:a="http://schemas.openxmlformats.org/drawingml/2006/main" noChangeAspect="1"/>
-            </wp:cNvGraphicFramePr>
-            <a:graphic xmlns:a="http://schemas.openxmlformats.org/drawingml/2006/main">
-              <a:graphicData uri="http://schemas.openxmlformats.org/drawingml/2006/picture">
-                <pic:pic xmlns:pic="http://schemas.openxmlformats.org/drawingml/2006/picture">
-                  <pic:nvPicPr>
-                    <pic:cNvPr id="1" name=""/>
-                    <pic:cNvPicPr/>
-                  </pic:nvPicPr>
-                  <pic:blipFill>
-                    <a:blip r:embed="rId13"/>
-                    <a:stretch>
-                      <a:fillRect/>
-                    </a:stretch>
-                  </pic:blipFill>
-                  <pic:spPr>
-                    <a:xfrm>
-                      <a:off x="0" y="0"/>
-                      <a:ext cx="5612130" cy="1129665"/>
-                    </a:xfrm>
-                    <a:prstGeom prst="rect">
-                      <a:avLst/>
-                    </a:prstGeom>
-                  </pic:spPr>
-                </pic:pic>
-              </a:graphicData>
-            </a:graphic>
-          </wp:inline>
-        </w:drawing>
-      </w:r>
-    </w:p>
-    <w:p>
-      <w:pPr>
-        <w:pStyle w:val="Ttulo2"/>
-      </w:pPr>
-      <w:r>
-        <w:t>Caso 6</w:t>
-      </w:r>
-    </w:p>
-    <w:p>
-      <w:pPr>
-        <w:spacing w:before="240" w:after="40"/>
-        <w:ind w:left="720"/>
-        <w:rPr>
-          <w:rFonts w:ascii="Roboto" w:eastAsia="Roboto" w:hAnsi="Roboto" w:cs="Roboto"/>
-          <w:sz w:val="24"/>
-          <w:szCs w:val="24"/>
-        </w:rPr>
-      </w:pPr>
-      <w:r>
-        <w:rPr>
-          <w:rFonts w:ascii="Roboto" w:eastAsia="Roboto" w:hAnsi="Roboto" w:cs="Roboto"/>
-          <w:noProof/>
-          <w:sz w:val="24"/>
-          <w:szCs w:val="24"/>
-        </w:rPr>
-        <w:drawing>
-          <wp:inline distT="0" distB="0" distL="0" distR="0" wp14:anchorId="4B23CEDD" wp14:editId="73D497B7">
-            <wp:extent cx="5612130" cy="1097280"/>
-            <wp:effectExtent l="0" t="0" r="7620" b="7620"/>
-            <wp:docPr id="10" name="Imagen 10"/>
-            <wp:cNvGraphicFramePr>
-              <a:graphicFrameLocks xmlns:a="http://schemas.openxmlformats.org/drawingml/2006/main" noChangeAspect="1"/>
-            </wp:cNvGraphicFramePr>
-            <a:graphic xmlns:a="http://schemas.openxmlformats.org/drawingml/2006/main">
-              <a:graphicData uri="http://schemas.openxmlformats.org/drawingml/2006/picture">
-                <pic:pic xmlns:pic="http://schemas.openxmlformats.org/drawingml/2006/picture">
-                  <pic:nvPicPr>
-                    <pic:cNvPr id="1" name=""/>
-                    <pic:cNvPicPr/>
-                  </pic:nvPicPr>
-                  <pic:blipFill>
-                    <a:blip r:embed="rId14"/>
-                    <a:stretch>
-                      <a:fillRect/>
-                    </a:stretch>
-                  </pic:blipFill>
-                  <pic:spPr>
-                    <a:xfrm>
-                      <a:off x="0" y="0"/>
-                      <a:ext cx="5612130" cy="1097280"/>
-                    </a:xfrm>
-                    <a:prstGeom prst="rect">
-                      <a:avLst/>
-                    </a:prstGeom>
-                  </pic:spPr>
-                </pic:pic>
-              </a:graphicData>
-            </a:graphic>
-          </wp:inline>
-        </w:drawing>
-      </w:r>
-    </w:p>
-    <w:p>
-      <w:pPr>
-        <w:pStyle w:val="Ttulo2"/>
-      </w:pPr>
-      <w:r>
-        <w:t>Caso 7</w:t>
-      </w:r>
-    </w:p>
-    <w:p>
-      <w:pPr>
-        <w:spacing w:before="240" w:after="40"/>
-        <w:ind w:left="720"/>
-        <w:rPr>
-          <w:rFonts w:ascii="Roboto" w:eastAsia="Roboto" w:hAnsi="Roboto" w:cs="Roboto"/>
-          <w:sz w:val="24"/>
-          <w:szCs w:val="24"/>
-        </w:rPr>
-      </w:pPr>
-      <w:r>
-        <w:rPr>
-          <w:rFonts w:ascii="Roboto" w:eastAsia="Roboto" w:hAnsi="Roboto" w:cs="Roboto"/>
-          <w:noProof/>
-          <w:sz w:val="24"/>
-          <w:szCs w:val="24"/>
-        </w:rPr>
-        <w:drawing>
-          <wp:inline distT="0" distB="0" distL="0" distR="0" wp14:anchorId="4DE18E48" wp14:editId="2EA9407A">
-            <wp:extent cx="5612130" cy="1077595"/>
-            <wp:effectExtent l="0" t="0" r="7620" b="8255"/>
-            <wp:docPr id="11" name="Imagen 11"/>
             <wp:cNvGraphicFramePr>
               <a:graphicFrameLocks xmlns:a="http://schemas.openxmlformats.org/drawingml/2006/main" noChangeAspect="1"/>
             </wp:cNvGraphicFramePr>
@@ -12462,7 +10538,7 @@
                   <pic:spPr>
                     <a:xfrm>
                       <a:off x="0" y="0"/>
-                      <a:ext cx="5612130" cy="1077595"/>
+                      <a:ext cx="5612130" cy="1007110"/>
                     </a:xfrm>
                     <a:prstGeom prst="rect">
                       <a:avLst/>
@@ -12480,7 +10556,10 @@
         <w:pStyle w:val="Ttulo2"/>
       </w:pPr>
       <w:r>
-        <w:t>Caso 8</w:t>
+        <w:t>Script</w:t>
+      </w:r>
+      <w:r>
+        <w:t xml:space="preserve"> 3</w:t>
       </w:r>
     </w:p>
     <w:p>
@@ -12501,10 +10580,10 @@
           <w:szCs w:val="24"/>
         </w:rPr>
         <w:drawing>
-          <wp:inline distT="0" distB="0" distL="0" distR="0" wp14:anchorId="5F1BD94C" wp14:editId="77A489CC">
-            <wp:extent cx="5612130" cy="1129030"/>
+          <wp:inline distT="0" distB="0" distL="0" distR="0" wp14:anchorId="79EE8E42" wp14:editId="2B07058F">
+            <wp:extent cx="5612130" cy="1168400"/>
             <wp:effectExtent l="0" t="0" r="7620" b="0"/>
-            <wp:docPr id="12" name="Imagen 12"/>
+            <wp:docPr id="7" name="Imagen 7"/>
             <wp:cNvGraphicFramePr>
               <a:graphicFrameLocks xmlns:a="http://schemas.openxmlformats.org/drawingml/2006/main" noChangeAspect="1"/>
             </wp:cNvGraphicFramePr>
@@ -12524,7 +10603,7 @@
                   <pic:spPr>
                     <a:xfrm>
                       <a:off x="0" y="0"/>
-                      <a:ext cx="5612130" cy="1129030"/>
+                      <a:ext cx="5612130" cy="1168400"/>
                     </a:xfrm>
                     <a:prstGeom prst="rect">
                       <a:avLst/>
@@ -12542,8 +10621,10 @@
         <w:pStyle w:val="Ttulo2"/>
       </w:pPr>
       <w:r>
-        <w:lastRenderedPageBreak/>
-        <w:t>Caso 9</w:t>
+        <w:t>Script</w:t>
+      </w:r>
+      <w:r>
+        <w:t xml:space="preserve"> 4</w:t>
       </w:r>
     </w:p>
     <w:p>
@@ -12564,10 +10645,10 @@
           <w:szCs w:val="24"/>
         </w:rPr>
         <w:drawing>
-          <wp:inline distT="0" distB="0" distL="0" distR="0" wp14:anchorId="3B241CEF" wp14:editId="08B1576E">
-            <wp:extent cx="5612130" cy="1011555"/>
-            <wp:effectExtent l="0" t="0" r="7620" b="0"/>
-            <wp:docPr id="13" name="Imagen 13"/>
+          <wp:inline distT="0" distB="0" distL="0" distR="0" wp14:anchorId="12EF6F49" wp14:editId="7A33F334">
+            <wp:extent cx="5612130" cy="1249045"/>
+            <wp:effectExtent l="0" t="0" r="7620" b="8255"/>
+            <wp:docPr id="8" name="Imagen 8"/>
             <wp:cNvGraphicFramePr>
               <a:graphicFrameLocks xmlns:a="http://schemas.openxmlformats.org/drawingml/2006/main" noChangeAspect="1"/>
             </wp:cNvGraphicFramePr>
@@ -12587,7 +10668,7 @@
                   <pic:spPr>
                     <a:xfrm>
                       <a:off x="0" y="0"/>
-                      <a:ext cx="5612130" cy="1011555"/>
+                      <a:ext cx="5612130" cy="1249045"/>
                     </a:xfrm>
                     <a:prstGeom prst="rect">
                       <a:avLst/>
@@ -12605,7 +10686,11 @@
         <w:pStyle w:val="Ttulo2"/>
       </w:pPr>
       <w:r>
-        <w:t>Caso 10</w:t>
+        <w:lastRenderedPageBreak/>
+        <w:t>Script</w:t>
+      </w:r>
+      <w:r>
+        <w:t xml:space="preserve"> 5</w:t>
       </w:r>
     </w:p>
     <w:p>
@@ -12626,10 +10711,10 @@
           <w:szCs w:val="24"/>
         </w:rPr>
         <w:drawing>
-          <wp:inline distT="0" distB="0" distL="0" distR="0" wp14:anchorId="5BE074C1" wp14:editId="7C0BDB76">
-            <wp:extent cx="5612130" cy="1055370"/>
+          <wp:inline distT="0" distB="0" distL="0" distR="0" wp14:anchorId="5A261727" wp14:editId="360C44EA">
+            <wp:extent cx="5612130" cy="1129665"/>
             <wp:effectExtent l="0" t="0" r="7620" b="0"/>
-            <wp:docPr id="14" name="Imagen 14"/>
+            <wp:docPr id="9" name="Imagen 9"/>
             <wp:cNvGraphicFramePr>
               <a:graphicFrameLocks xmlns:a="http://schemas.openxmlformats.org/drawingml/2006/main" noChangeAspect="1"/>
             </wp:cNvGraphicFramePr>
@@ -12649,7 +10734,7 @@
                   <pic:spPr>
                     <a:xfrm>
                       <a:off x="0" y="0"/>
-                      <a:ext cx="5612130" cy="1055370"/>
+                      <a:ext cx="5612130" cy="1129665"/>
                     </a:xfrm>
                     <a:prstGeom prst="rect">
                       <a:avLst/>
@@ -12667,7 +10752,10 @@
         <w:pStyle w:val="Ttulo2"/>
       </w:pPr>
       <w:r>
-        <w:t>Caso 11</w:t>
+        <w:t>Script</w:t>
+      </w:r>
+      <w:r>
+        <w:t xml:space="preserve"> 6</w:t>
       </w:r>
     </w:p>
     <w:p>
@@ -12688,10 +10776,10 @@
           <w:szCs w:val="24"/>
         </w:rPr>
         <w:drawing>
-          <wp:inline distT="0" distB="0" distL="0" distR="0" wp14:anchorId="695B23DB" wp14:editId="18BFB5A4">
-            <wp:extent cx="5612130" cy="1136650"/>
-            <wp:effectExtent l="0" t="0" r="7620" b="6350"/>
-            <wp:docPr id="15" name="Imagen 15"/>
+          <wp:inline distT="0" distB="0" distL="0" distR="0" wp14:anchorId="4B23CEDD" wp14:editId="73D497B7">
+            <wp:extent cx="5612130" cy="1097280"/>
+            <wp:effectExtent l="0" t="0" r="7620" b="7620"/>
+            <wp:docPr id="10" name="Imagen 10"/>
             <wp:cNvGraphicFramePr>
               <a:graphicFrameLocks xmlns:a="http://schemas.openxmlformats.org/drawingml/2006/main" noChangeAspect="1"/>
             </wp:cNvGraphicFramePr>
@@ -12711,7 +10799,7 @@
                   <pic:spPr>
                     <a:xfrm>
                       <a:off x="0" y="0"/>
-                      <a:ext cx="5612130" cy="1136650"/>
+                      <a:ext cx="5612130" cy="1097280"/>
                     </a:xfrm>
                     <a:prstGeom prst="rect">
                       <a:avLst/>
@@ -12729,7 +10817,10 @@
         <w:pStyle w:val="Ttulo2"/>
       </w:pPr>
       <w:r>
-        <w:t>Caso 12</w:t>
+        <w:t>Script</w:t>
+      </w:r>
+      <w:r>
+        <w:t xml:space="preserve"> 7</w:t>
       </w:r>
     </w:p>
     <w:p>
@@ -12750,10 +10841,10 @@
           <w:szCs w:val="24"/>
         </w:rPr>
         <w:drawing>
-          <wp:inline distT="0" distB="0" distL="0" distR="0" wp14:anchorId="0FBC9FAE" wp14:editId="6391EDBC">
-            <wp:extent cx="5612130" cy="1018540"/>
-            <wp:effectExtent l="0" t="0" r="7620" b="0"/>
-            <wp:docPr id="16" name="Imagen 16"/>
+          <wp:inline distT="0" distB="0" distL="0" distR="0" wp14:anchorId="4DE18E48" wp14:editId="2EA9407A">
+            <wp:extent cx="5612130" cy="1077595"/>
+            <wp:effectExtent l="0" t="0" r="7620" b="8255"/>
+            <wp:docPr id="11" name="Imagen 11"/>
             <wp:cNvGraphicFramePr>
               <a:graphicFrameLocks xmlns:a="http://schemas.openxmlformats.org/drawingml/2006/main" noChangeAspect="1"/>
             </wp:cNvGraphicFramePr>
@@ -12773,6 +10864,333 @@
                   <pic:spPr>
                     <a:xfrm>
                       <a:off x="0" y="0"/>
+                      <a:ext cx="5612130" cy="1077595"/>
+                    </a:xfrm>
+                    <a:prstGeom prst="rect">
+                      <a:avLst/>
+                    </a:prstGeom>
+                  </pic:spPr>
+                </pic:pic>
+              </a:graphicData>
+            </a:graphic>
+          </wp:inline>
+        </w:drawing>
+      </w:r>
+    </w:p>
+    <w:p>
+      <w:pPr>
+        <w:pStyle w:val="Ttulo2"/>
+        <w:ind w:left="720" w:hanging="720"/>
+      </w:pPr>
+      <w:r>
+        <w:t>Script</w:t>
+      </w:r>
+      <w:r>
+        <w:t xml:space="preserve"> 8</w:t>
+      </w:r>
+    </w:p>
+    <w:p>
+      <w:pPr>
+        <w:spacing w:before="240" w:after="40"/>
+        <w:ind w:left="720"/>
+        <w:rPr>
+          <w:rFonts w:ascii="Roboto" w:eastAsia="Roboto" w:hAnsi="Roboto" w:cs="Roboto"/>
+          <w:sz w:val="24"/>
+          <w:szCs w:val="24"/>
+        </w:rPr>
+      </w:pPr>
+      <w:r>
+        <w:rPr>
+          <w:rFonts w:ascii="Roboto" w:eastAsia="Roboto" w:hAnsi="Roboto" w:cs="Roboto"/>
+          <w:noProof/>
+          <w:sz w:val="24"/>
+          <w:szCs w:val="24"/>
+        </w:rPr>
+        <w:drawing>
+          <wp:inline distT="0" distB="0" distL="0" distR="0" wp14:anchorId="5F1BD94C" wp14:editId="77A489CC">
+            <wp:extent cx="5612130" cy="1129030"/>
+            <wp:effectExtent l="0" t="0" r="7620" b="0"/>
+            <wp:docPr id="12" name="Imagen 12"/>
+            <wp:cNvGraphicFramePr>
+              <a:graphicFrameLocks xmlns:a="http://schemas.openxmlformats.org/drawingml/2006/main" noChangeAspect="1"/>
+            </wp:cNvGraphicFramePr>
+            <a:graphic xmlns:a="http://schemas.openxmlformats.org/drawingml/2006/main">
+              <a:graphicData uri="http://schemas.openxmlformats.org/drawingml/2006/picture">
+                <pic:pic xmlns:pic="http://schemas.openxmlformats.org/drawingml/2006/picture">
+                  <pic:nvPicPr>
+                    <pic:cNvPr id="1" name=""/>
+                    <pic:cNvPicPr/>
+                  </pic:nvPicPr>
+                  <pic:blipFill>
+                    <a:blip r:embed="rId21"/>
+                    <a:stretch>
+                      <a:fillRect/>
+                    </a:stretch>
+                  </pic:blipFill>
+                  <pic:spPr>
+                    <a:xfrm>
+                      <a:off x="0" y="0"/>
+                      <a:ext cx="5612130" cy="1129030"/>
+                    </a:xfrm>
+                    <a:prstGeom prst="rect">
+                      <a:avLst/>
+                    </a:prstGeom>
+                  </pic:spPr>
+                </pic:pic>
+              </a:graphicData>
+            </a:graphic>
+          </wp:inline>
+        </w:drawing>
+      </w:r>
+    </w:p>
+    <w:p>
+      <w:pPr>
+        <w:pStyle w:val="Ttulo2"/>
+      </w:pPr>
+      <w:r>
+        <w:lastRenderedPageBreak/>
+        <w:t>Script</w:t>
+      </w:r>
+      <w:r>
+        <w:t xml:space="preserve"> 9</w:t>
+      </w:r>
+    </w:p>
+    <w:p>
+      <w:pPr>
+        <w:spacing w:before="240" w:after="40"/>
+        <w:ind w:left="720"/>
+        <w:rPr>
+          <w:rFonts w:ascii="Roboto" w:eastAsia="Roboto" w:hAnsi="Roboto" w:cs="Roboto"/>
+          <w:sz w:val="24"/>
+          <w:szCs w:val="24"/>
+        </w:rPr>
+      </w:pPr>
+      <w:r>
+        <w:rPr>
+          <w:rFonts w:ascii="Roboto" w:eastAsia="Roboto" w:hAnsi="Roboto" w:cs="Roboto"/>
+          <w:noProof/>
+          <w:sz w:val="24"/>
+          <w:szCs w:val="24"/>
+        </w:rPr>
+        <w:drawing>
+          <wp:inline distT="0" distB="0" distL="0" distR="0" wp14:anchorId="3B241CEF" wp14:editId="08B1576E">
+            <wp:extent cx="5612130" cy="1011555"/>
+            <wp:effectExtent l="0" t="0" r="7620" b="0"/>
+            <wp:docPr id="13" name="Imagen 13"/>
+            <wp:cNvGraphicFramePr>
+              <a:graphicFrameLocks xmlns:a="http://schemas.openxmlformats.org/drawingml/2006/main" noChangeAspect="1"/>
+            </wp:cNvGraphicFramePr>
+            <a:graphic xmlns:a="http://schemas.openxmlformats.org/drawingml/2006/main">
+              <a:graphicData uri="http://schemas.openxmlformats.org/drawingml/2006/picture">
+                <pic:pic xmlns:pic="http://schemas.openxmlformats.org/drawingml/2006/picture">
+                  <pic:nvPicPr>
+                    <pic:cNvPr id="1" name=""/>
+                    <pic:cNvPicPr/>
+                  </pic:nvPicPr>
+                  <pic:blipFill>
+                    <a:blip r:embed="rId22"/>
+                    <a:stretch>
+                      <a:fillRect/>
+                    </a:stretch>
+                  </pic:blipFill>
+                  <pic:spPr>
+                    <a:xfrm>
+                      <a:off x="0" y="0"/>
+                      <a:ext cx="5612130" cy="1011555"/>
+                    </a:xfrm>
+                    <a:prstGeom prst="rect">
+                      <a:avLst/>
+                    </a:prstGeom>
+                  </pic:spPr>
+                </pic:pic>
+              </a:graphicData>
+            </a:graphic>
+          </wp:inline>
+        </w:drawing>
+      </w:r>
+    </w:p>
+    <w:p>
+      <w:pPr>
+        <w:pStyle w:val="Ttulo2"/>
+      </w:pPr>
+      <w:r>
+        <w:t>Script</w:t>
+      </w:r>
+      <w:r>
+        <w:t xml:space="preserve"> 10</w:t>
+      </w:r>
+    </w:p>
+    <w:p>
+      <w:pPr>
+        <w:spacing w:before="240" w:after="40"/>
+        <w:ind w:left="720"/>
+        <w:rPr>
+          <w:rFonts w:ascii="Roboto" w:eastAsia="Roboto" w:hAnsi="Roboto" w:cs="Roboto"/>
+          <w:sz w:val="24"/>
+          <w:szCs w:val="24"/>
+        </w:rPr>
+      </w:pPr>
+      <w:r>
+        <w:rPr>
+          <w:rFonts w:ascii="Roboto" w:eastAsia="Roboto" w:hAnsi="Roboto" w:cs="Roboto"/>
+          <w:noProof/>
+          <w:sz w:val="24"/>
+          <w:szCs w:val="24"/>
+        </w:rPr>
+        <w:drawing>
+          <wp:inline distT="0" distB="0" distL="0" distR="0" wp14:anchorId="5BE074C1" wp14:editId="7C0BDB76">
+            <wp:extent cx="5612130" cy="1055370"/>
+            <wp:effectExtent l="0" t="0" r="7620" b="0"/>
+            <wp:docPr id="14" name="Imagen 14"/>
+            <wp:cNvGraphicFramePr>
+              <a:graphicFrameLocks xmlns:a="http://schemas.openxmlformats.org/drawingml/2006/main" noChangeAspect="1"/>
+            </wp:cNvGraphicFramePr>
+            <a:graphic xmlns:a="http://schemas.openxmlformats.org/drawingml/2006/main">
+              <a:graphicData uri="http://schemas.openxmlformats.org/drawingml/2006/picture">
+                <pic:pic xmlns:pic="http://schemas.openxmlformats.org/drawingml/2006/picture">
+                  <pic:nvPicPr>
+                    <pic:cNvPr id="1" name=""/>
+                    <pic:cNvPicPr/>
+                  </pic:nvPicPr>
+                  <pic:blipFill>
+                    <a:blip r:embed="rId23"/>
+                    <a:stretch>
+                      <a:fillRect/>
+                    </a:stretch>
+                  </pic:blipFill>
+                  <pic:spPr>
+                    <a:xfrm>
+                      <a:off x="0" y="0"/>
+                      <a:ext cx="5612130" cy="1055370"/>
+                    </a:xfrm>
+                    <a:prstGeom prst="rect">
+                      <a:avLst/>
+                    </a:prstGeom>
+                  </pic:spPr>
+                </pic:pic>
+              </a:graphicData>
+            </a:graphic>
+          </wp:inline>
+        </w:drawing>
+      </w:r>
+    </w:p>
+    <w:p>
+      <w:pPr>
+        <w:pStyle w:val="Ttulo2"/>
+      </w:pPr>
+      <w:r>
+        <w:t>Script</w:t>
+      </w:r>
+      <w:r>
+        <w:t xml:space="preserve"> 11</w:t>
+      </w:r>
+    </w:p>
+    <w:p>
+      <w:pPr>
+        <w:spacing w:before="240" w:after="40"/>
+        <w:ind w:left="720"/>
+        <w:rPr>
+          <w:rFonts w:ascii="Roboto" w:eastAsia="Roboto" w:hAnsi="Roboto" w:cs="Roboto"/>
+          <w:sz w:val="24"/>
+          <w:szCs w:val="24"/>
+        </w:rPr>
+      </w:pPr>
+      <w:r>
+        <w:rPr>
+          <w:rFonts w:ascii="Roboto" w:eastAsia="Roboto" w:hAnsi="Roboto" w:cs="Roboto"/>
+          <w:noProof/>
+          <w:sz w:val="24"/>
+          <w:szCs w:val="24"/>
+        </w:rPr>
+        <w:drawing>
+          <wp:inline distT="0" distB="0" distL="0" distR="0" wp14:anchorId="695B23DB" wp14:editId="18BFB5A4">
+            <wp:extent cx="5612130" cy="1136650"/>
+            <wp:effectExtent l="0" t="0" r="7620" b="6350"/>
+            <wp:docPr id="15" name="Imagen 15"/>
+            <wp:cNvGraphicFramePr>
+              <a:graphicFrameLocks xmlns:a="http://schemas.openxmlformats.org/drawingml/2006/main" noChangeAspect="1"/>
+            </wp:cNvGraphicFramePr>
+            <a:graphic xmlns:a="http://schemas.openxmlformats.org/drawingml/2006/main">
+              <a:graphicData uri="http://schemas.openxmlformats.org/drawingml/2006/picture">
+                <pic:pic xmlns:pic="http://schemas.openxmlformats.org/drawingml/2006/picture">
+                  <pic:nvPicPr>
+                    <pic:cNvPr id="1" name=""/>
+                    <pic:cNvPicPr/>
+                  </pic:nvPicPr>
+                  <pic:blipFill>
+                    <a:blip r:embed="rId24"/>
+                    <a:stretch>
+                      <a:fillRect/>
+                    </a:stretch>
+                  </pic:blipFill>
+                  <pic:spPr>
+                    <a:xfrm>
+                      <a:off x="0" y="0"/>
+                      <a:ext cx="5612130" cy="1136650"/>
+                    </a:xfrm>
+                    <a:prstGeom prst="rect">
+                      <a:avLst/>
+                    </a:prstGeom>
+                  </pic:spPr>
+                </pic:pic>
+              </a:graphicData>
+            </a:graphic>
+          </wp:inline>
+        </w:drawing>
+      </w:r>
+    </w:p>
+    <w:p>
+      <w:pPr>
+        <w:pStyle w:val="Ttulo2"/>
+      </w:pPr>
+      <w:r>
+        <w:t>Script</w:t>
+      </w:r>
+      <w:r>
+        <w:t xml:space="preserve"> 12</w:t>
+      </w:r>
+    </w:p>
+    <w:p>
+      <w:pPr>
+        <w:spacing w:before="240" w:after="40"/>
+        <w:ind w:left="720"/>
+        <w:rPr>
+          <w:rFonts w:ascii="Roboto" w:eastAsia="Roboto" w:hAnsi="Roboto" w:cs="Roboto"/>
+          <w:sz w:val="24"/>
+          <w:szCs w:val="24"/>
+        </w:rPr>
+      </w:pPr>
+      <w:r>
+        <w:rPr>
+          <w:rFonts w:ascii="Roboto" w:eastAsia="Roboto" w:hAnsi="Roboto" w:cs="Roboto"/>
+          <w:noProof/>
+          <w:sz w:val="24"/>
+          <w:szCs w:val="24"/>
+        </w:rPr>
+        <w:drawing>
+          <wp:inline distT="0" distB="0" distL="0" distR="0" wp14:anchorId="0FBC9FAE" wp14:editId="6391EDBC">
+            <wp:extent cx="5612130" cy="1018540"/>
+            <wp:effectExtent l="0" t="0" r="7620" b="0"/>
+            <wp:docPr id="16" name="Imagen 16"/>
+            <wp:cNvGraphicFramePr>
+              <a:graphicFrameLocks xmlns:a="http://schemas.openxmlformats.org/drawingml/2006/main" noChangeAspect="1"/>
+            </wp:cNvGraphicFramePr>
+            <a:graphic xmlns:a="http://schemas.openxmlformats.org/drawingml/2006/main">
+              <a:graphicData uri="http://schemas.openxmlformats.org/drawingml/2006/picture">
+                <pic:pic xmlns:pic="http://schemas.openxmlformats.org/drawingml/2006/picture">
+                  <pic:nvPicPr>
+                    <pic:cNvPr id="1" name=""/>
+                    <pic:cNvPicPr/>
+                  </pic:nvPicPr>
+                  <pic:blipFill>
+                    <a:blip r:embed="rId25"/>
+                    <a:stretch>
+                      <a:fillRect/>
+                    </a:stretch>
+                  </pic:blipFill>
+                  <pic:spPr>
+                    <a:xfrm>
+                      <a:off x="0" y="0"/>
                       <a:ext cx="5612130" cy="1018540"/>
                     </a:xfrm>
                     <a:prstGeom prst="rect">
@@ -12810,7 +11228,7 @@
     </w:p>
     <w:p>
       <w:pPr>
-        <w:ind w:left="720" w:firstLine="360"/>
+        <w:ind w:left="1080"/>
         <w:rPr>
           <w:rFonts w:ascii="Roboto" w:hAnsi="Roboto"/>
           <w:i/>
@@ -12862,25 +11280,7 @@
                 <w:sz w:val="24"/>
                 <w:szCs w:val="24"/>
               </w:rPr>
-              <w:t xml:space="preserve">Nombre del </w:t>
-            </w:r>
-            <w:proofErr w:type="spellStart"/>
-            <w:r>
-              <w:rPr>
-                <w:rFonts w:ascii="Roboto" w:eastAsia="Roboto" w:hAnsi="Roboto" w:cs="Roboto"/>
-                <w:sz w:val="24"/>
-                <w:szCs w:val="24"/>
-              </w:rPr>
-              <w:t>tester</w:t>
-            </w:r>
-            <w:proofErr w:type="spellEnd"/>
-            <w:r>
-              <w:rPr>
-                <w:rFonts w:ascii="Roboto" w:eastAsia="Roboto" w:hAnsi="Roboto" w:cs="Roboto"/>
-                <w:sz w:val="24"/>
-                <w:szCs w:val="24"/>
-              </w:rPr>
-              <w:t>:</w:t>
+              <w:t>Nombre del tester:</w:t>
             </w:r>
           </w:p>
         </w:tc>
@@ -13235,23 +11635,7 @@
                 <w:rFonts w:eastAsia="Times New Roman"/>
                 <w:color w:val="000000"/>
               </w:rPr>
-              <w:t xml:space="preserve">Validar formato de fecha del </w:t>
-            </w:r>
-            <w:proofErr w:type="spellStart"/>
-            <w:r>
-              <w:rPr>
-                <w:rFonts w:eastAsia="Times New Roman"/>
-                <w:color w:val="000000"/>
-              </w:rPr>
-              <w:t>campo'fecha_venta</w:t>
-            </w:r>
-            <w:proofErr w:type="spellEnd"/>
-            <w:r>
-              <w:rPr>
-                <w:rFonts w:eastAsia="Times New Roman"/>
-                <w:color w:val="000000"/>
-              </w:rPr>
-              <w:t>' (AAAA-MM-DD)</w:t>
+              <w:t>Validar formato de fecha del campo'fecha_venta' (AAAA-MM-DD)</w:t>
             </w:r>
           </w:p>
         </w:tc>
@@ -13381,55 +11765,7 @@
                 <w:rFonts w:eastAsia="Times New Roman"/>
                 <w:color w:val="000000"/>
               </w:rPr>
-              <w:t>Validar números positivos para los campos '</w:t>
-            </w:r>
-            <w:proofErr w:type="spellStart"/>
-            <w:r>
-              <w:rPr>
-                <w:rFonts w:eastAsia="Times New Roman"/>
-                <w:color w:val="000000"/>
-              </w:rPr>
-              <w:t>id_producto</w:t>
-            </w:r>
-            <w:proofErr w:type="spellEnd"/>
-            <w:r>
-              <w:rPr>
-                <w:rFonts w:eastAsia="Times New Roman"/>
-                <w:color w:val="000000"/>
-              </w:rPr>
-              <w:t>', 'precio', '</w:t>
-            </w:r>
-            <w:proofErr w:type="spellStart"/>
-            <w:r>
-              <w:rPr>
-                <w:rFonts w:eastAsia="Times New Roman"/>
-                <w:color w:val="000000"/>
-              </w:rPr>
-              <w:t>cantidad_vendida</w:t>
-            </w:r>
-            <w:proofErr w:type="spellEnd"/>
-            <w:r>
-              <w:rPr>
-                <w:rFonts w:eastAsia="Times New Roman"/>
-                <w:color w:val="000000"/>
-              </w:rPr>
-              <w:t>', '</w:t>
-            </w:r>
-            <w:proofErr w:type="spellStart"/>
-            <w:r>
-              <w:rPr>
-                <w:rFonts w:eastAsia="Times New Roman"/>
-                <w:color w:val="000000"/>
-              </w:rPr>
-              <w:t>total_venta</w:t>
-            </w:r>
-            <w:proofErr w:type="spellEnd"/>
-            <w:r>
-              <w:rPr>
-                <w:rFonts w:eastAsia="Times New Roman"/>
-                <w:color w:val="000000"/>
-              </w:rPr>
-              <w:t>'</w:t>
+              <w:t>Validar números positivos para los campos 'id_producto', 'precio', 'cantidad_vendida', 'total_venta'</w:t>
             </w:r>
           </w:p>
         </w:tc>
@@ -13559,87 +11895,7 @@
                 <w:rFonts w:eastAsia="Times New Roman"/>
                 <w:color w:val="000000"/>
               </w:rPr>
-              <w:t>Verificar que no hay números en '</w:t>
-            </w:r>
-            <w:proofErr w:type="spellStart"/>
-            <w:r>
-              <w:rPr>
-                <w:rFonts w:eastAsia="Times New Roman"/>
-                <w:color w:val="000000"/>
-              </w:rPr>
-              <w:t>nombre_cliente</w:t>
-            </w:r>
-            <w:proofErr w:type="spellEnd"/>
-            <w:r>
-              <w:rPr>
-                <w:rFonts w:eastAsia="Times New Roman"/>
-                <w:color w:val="000000"/>
-              </w:rPr>
-              <w:t>', '</w:t>
-            </w:r>
-            <w:proofErr w:type="spellStart"/>
-            <w:r>
-              <w:rPr>
-                <w:rFonts w:eastAsia="Times New Roman"/>
-                <w:color w:val="000000"/>
-              </w:rPr>
-              <w:t>nombre_producto</w:t>
-            </w:r>
-            <w:proofErr w:type="spellEnd"/>
-            <w:r>
-              <w:rPr>
-                <w:rFonts w:eastAsia="Times New Roman"/>
-                <w:color w:val="000000"/>
-              </w:rPr>
-              <w:t>', '</w:t>
-            </w:r>
-            <w:proofErr w:type="spellStart"/>
-            <w:r>
-              <w:rPr>
-                <w:rFonts w:eastAsia="Times New Roman"/>
-                <w:color w:val="000000"/>
-              </w:rPr>
-              <w:t>categoria</w:t>
-            </w:r>
-            <w:proofErr w:type="spellEnd"/>
-            <w:r>
-              <w:rPr>
-                <w:rFonts w:eastAsia="Times New Roman"/>
-                <w:color w:val="000000"/>
-              </w:rPr>
-              <w:t>', '</w:t>
-            </w:r>
-            <w:proofErr w:type="spellStart"/>
-            <w:r>
-              <w:rPr>
-                <w:rFonts w:eastAsia="Times New Roman"/>
-                <w:color w:val="000000"/>
-              </w:rPr>
-              <w:t>region</w:t>
-            </w:r>
-            <w:proofErr w:type="spellEnd"/>
-            <w:r>
-              <w:rPr>
-                <w:rFonts w:eastAsia="Times New Roman"/>
-                <w:color w:val="000000"/>
-              </w:rPr>
-              <w:t>', '</w:t>
-            </w:r>
-            <w:proofErr w:type="spellStart"/>
-            <w:r>
-              <w:rPr>
-                <w:rFonts w:eastAsia="Times New Roman"/>
-                <w:color w:val="000000"/>
-              </w:rPr>
-              <w:t>metodo_pago</w:t>
-            </w:r>
-            <w:proofErr w:type="spellEnd"/>
-            <w:r>
-              <w:rPr>
-                <w:rFonts w:eastAsia="Times New Roman"/>
-                <w:color w:val="000000"/>
-              </w:rPr>
-              <w:t>'</w:t>
+              <w:t>Verificar que no hay números en 'nombre_cliente', 'nombre_producto', 'categoria', 'region', 'metodo_pago'</w:t>
             </w:r>
           </w:p>
         </w:tc>
@@ -14155,37 +12411,12 @@
                 <w:color w:val="000000"/>
               </w:rPr>
             </w:pPr>
-            <w:proofErr w:type="spellStart"/>
             <w:r>
               <w:rPr>
                 <w:rFonts w:eastAsia="Times New Roman"/>
                 <w:color w:val="000000"/>
               </w:rPr>
-              <w:t>Valirdar</w:t>
-            </w:r>
-            <w:proofErr w:type="spellEnd"/>
-            <w:r>
-              <w:rPr>
-                <w:rFonts w:eastAsia="Times New Roman"/>
-                <w:color w:val="000000"/>
-              </w:rPr>
-              <w:t xml:space="preserve"> que el campo '</w:t>
-            </w:r>
-            <w:proofErr w:type="spellStart"/>
-            <w:r>
-              <w:rPr>
-                <w:rFonts w:eastAsia="Times New Roman"/>
-                <w:color w:val="000000"/>
-              </w:rPr>
-              <w:t>metodo_pago</w:t>
-            </w:r>
-            <w:proofErr w:type="spellEnd"/>
-            <w:r>
-              <w:rPr>
-                <w:rFonts w:eastAsia="Times New Roman"/>
-                <w:color w:val="000000"/>
-              </w:rPr>
-              <w:t>' contiene sólo 'Efectivo' o 'Transferencia Bancaria'</w:t>
+              <w:t>Valirdar que el campo 'metodo_pago' contiene sólo 'Efectivo' o 'Transferencia Bancaria'</w:t>
             </w:r>
           </w:p>
         </w:tc>
@@ -14315,23 +12546,7 @@
                 <w:rFonts w:eastAsia="Times New Roman"/>
                 <w:color w:val="000000"/>
               </w:rPr>
-              <w:t>Validar que el campo '</w:t>
-            </w:r>
-            <w:proofErr w:type="spellStart"/>
-            <w:r>
-              <w:rPr>
-                <w:rFonts w:eastAsia="Times New Roman"/>
-                <w:color w:val="000000"/>
-              </w:rPr>
-              <w:t>metodo_pago</w:t>
-            </w:r>
-            <w:proofErr w:type="spellEnd"/>
-            <w:r>
-              <w:rPr>
-                <w:rFonts w:eastAsia="Times New Roman"/>
-                <w:color w:val="000000"/>
-              </w:rPr>
-              <w:t>' no contiene palabras acentuadas</w:t>
+              <w:t>Validar que el campo 'metodo_pago' no contiene palabras acentuadas</w:t>
             </w:r>
           </w:p>
         </w:tc>
@@ -14461,23 +12676,7 @@
                 <w:rFonts w:eastAsia="Times New Roman"/>
                 <w:color w:val="000000"/>
               </w:rPr>
-              <w:t>Validar que '</w:t>
-            </w:r>
-            <w:proofErr w:type="spellStart"/>
-            <w:r>
-              <w:rPr>
-                <w:rFonts w:eastAsia="Times New Roman"/>
-                <w:color w:val="000000"/>
-              </w:rPr>
-              <w:t>nombre_cliente</w:t>
-            </w:r>
-            <w:proofErr w:type="spellEnd"/>
-            <w:r>
-              <w:rPr>
-                <w:rFonts w:eastAsia="Times New Roman"/>
-                <w:color w:val="000000"/>
-              </w:rPr>
-              <w:t>' no contiene números ni caracteres especiales</w:t>
+              <w:t>Validar que 'nombre_cliente' no contiene números ni caracteres especiales</w:t>
             </w:r>
           </w:p>
         </w:tc>
@@ -14521,23 +12720,7 @@
                 <w:rFonts w:eastAsia="Times New Roman"/>
                 <w:color w:val="000000"/>
               </w:rPr>
-              <w:t>Los '</w:t>
-            </w:r>
-            <w:proofErr w:type="spellStart"/>
-            <w:r>
-              <w:rPr>
-                <w:rFonts w:eastAsia="Times New Roman"/>
-                <w:color w:val="000000"/>
-              </w:rPr>
-              <w:t>nombre_cliente</w:t>
-            </w:r>
-            <w:proofErr w:type="spellEnd"/>
-            <w:r>
-              <w:rPr>
-                <w:rFonts w:eastAsia="Times New Roman"/>
-                <w:color w:val="000000"/>
-              </w:rPr>
-              <w:t>' no válidos: 4569</w:t>
+              <w:t>Los 'nombre_cliente' no válidos: 4569</w:t>
             </w:r>
           </w:p>
         </w:tc>
@@ -14623,23 +12806,7 @@
                 <w:rFonts w:eastAsia="Times New Roman"/>
                 <w:color w:val="000000"/>
               </w:rPr>
-              <w:t>Validar que '</w:t>
-            </w:r>
-            <w:proofErr w:type="spellStart"/>
-            <w:r>
-              <w:rPr>
-                <w:rFonts w:eastAsia="Times New Roman"/>
-                <w:color w:val="000000"/>
-              </w:rPr>
-              <w:t>nombre_producto</w:t>
-            </w:r>
-            <w:proofErr w:type="spellEnd"/>
-            <w:r>
-              <w:rPr>
-                <w:rFonts w:eastAsia="Times New Roman"/>
-                <w:color w:val="000000"/>
-              </w:rPr>
-              <w:t>' no contiene números ni caracteres especiales</w:t>
+              <w:t>Validar que 'nombre_producto' no contiene números ni caracteres especiales</w:t>
             </w:r>
           </w:p>
         </w:tc>
@@ -14683,23 +12850,7 @@
                 <w:rFonts w:eastAsia="Times New Roman"/>
                 <w:color w:val="000000"/>
               </w:rPr>
-              <w:t>El '</w:t>
-            </w:r>
-            <w:proofErr w:type="spellStart"/>
-            <w:r>
-              <w:rPr>
-                <w:rFonts w:eastAsia="Times New Roman"/>
-                <w:color w:val="000000"/>
-              </w:rPr>
-              <w:t>nombre_producto</w:t>
-            </w:r>
-            <w:proofErr w:type="spellEnd"/>
-            <w:r>
-              <w:rPr>
-                <w:rFonts w:eastAsia="Times New Roman"/>
-                <w:color w:val="000000"/>
-              </w:rPr>
-              <w:t>' no válidos: 1341</w:t>
+              <w:t>El 'nombre_producto' no válidos: 1341</w:t>
             </w:r>
           </w:p>
         </w:tc>
@@ -14785,23 +12936,7 @@
                 <w:rFonts w:eastAsia="Times New Roman"/>
                 <w:color w:val="000000"/>
               </w:rPr>
-              <w:t>Validar que '</w:t>
-            </w:r>
-            <w:proofErr w:type="spellStart"/>
-            <w:r>
-              <w:rPr>
-                <w:rFonts w:eastAsia="Times New Roman"/>
-                <w:color w:val="000000"/>
-              </w:rPr>
-              <w:t>categoria</w:t>
-            </w:r>
-            <w:proofErr w:type="spellEnd"/>
-            <w:r>
-              <w:rPr>
-                <w:rFonts w:eastAsia="Times New Roman"/>
-                <w:color w:val="000000"/>
-              </w:rPr>
-              <w:t xml:space="preserve">' no </w:t>
+              <w:t xml:space="preserve">Validar que 'categoria' no </w:t>
             </w:r>
             <w:r>
               <w:rPr>
@@ -14854,23 +12989,7 @@
                 <w:rFonts w:eastAsia="Times New Roman"/>
                 <w:color w:val="000000"/>
               </w:rPr>
-              <w:t>Las '</w:t>
-            </w:r>
-            <w:proofErr w:type="spellStart"/>
-            <w:r>
-              <w:rPr>
-                <w:rFonts w:eastAsia="Times New Roman"/>
-                <w:color w:val="000000"/>
-              </w:rPr>
-              <w:t>categoria</w:t>
-            </w:r>
-            <w:proofErr w:type="spellEnd"/>
-            <w:r>
-              <w:rPr>
-                <w:rFonts w:eastAsia="Times New Roman"/>
-                <w:color w:val="000000"/>
-              </w:rPr>
-              <w:t>' no válidas: 670</w:t>
+              <w:t>Las 'categoria' no válidas: 670</w:t>
             </w:r>
           </w:p>
         </w:tc>
@@ -14956,23 +13075,7 @@
                 <w:rFonts w:eastAsia="Times New Roman"/>
                 <w:color w:val="000000"/>
               </w:rPr>
-              <w:t>Validar que '</w:t>
-            </w:r>
-            <w:proofErr w:type="spellStart"/>
-            <w:r>
-              <w:rPr>
-                <w:rFonts w:eastAsia="Times New Roman"/>
-                <w:color w:val="000000"/>
-              </w:rPr>
-              <w:t>metodo_pago</w:t>
-            </w:r>
-            <w:proofErr w:type="spellEnd"/>
-            <w:r>
-              <w:rPr>
-                <w:rFonts w:eastAsia="Times New Roman"/>
-                <w:color w:val="000000"/>
-              </w:rPr>
-              <w:t>' no contiene números ni caracteres especiales</w:t>
+              <w:t>Validar que 'metodo_pago' no contiene números ni caracteres especiales</w:t>
             </w:r>
           </w:p>
         </w:tc>
@@ -15016,23 +13119,7 @@
                 <w:rFonts w:eastAsia="Times New Roman"/>
                 <w:color w:val="000000"/>
               </w:rPr>
-              <w:t>Los '</w:t>
-            </w:r>
-            <w:proofErr w:type="spellStart"/>
-            <w:r>
-              <w:rPr>
-                <w:rFonts w:eastAsia="Times New Roman"/>
-                <w:color w:val="000000"/>
-              </w:rPr>
-              <w:t>metodo_pago</w:t>
-            </w:r>
-            <w:proofErr w:type="spellEnd"/>
-            <w:r>
-              <w:rPr>
-                <w:rFonts w:eastAsia="Times New Roman"/>
-                <w:color w:val="000000"/>
-              </w:rPr>
-              <w:t>' inválidos: 1577</w:t>
+              <w:t>Los 'metodo_pago' inválidos: 1577</w:t>
             </w:r>
           </w:p>
         </w:tc>
@@ -15251,61 +13338,7 @@
           <w:sz w:val="24"/>
           <w:szCs w:val="24"/>
         </w:rPr>
-        <w:t>‘</w:t>
-      </w:r>
-      <w:proofErr w:type="spellStart"/>
-      <w:r>
-        <w:rPr>
-          <w:rFonts w:ascii="Roboto" w:hAnsi="Roboto"/>
-          <w:sz w:val="24"/>
-          <w:szCs w:val="24"/>
-        </w:rPr>
-        <w:t>nombre_cliente</w:t>
-      </w:r>
-      <w:proofErr w:type="spellEnd"/>
-      <w:r>
-        <w:rPr>
-          <w:rFonts w:ascii="Roboto" w:hAnsi="Roboto"/>
-          <w:sz w:val="24"/>
-          <w:szCs w:val="24"/>
-        </w:rPr>
-        <w:t>’, ‘</w:t>
-      </w:r>
-      <w:proofErr w:type="spellStart"/>
-      <w:r>
-        <w:rPr>
-          <w:rFonts w:ascii="Roboto" w:hAnsi="Roboto"/>
-          <w:sz w:val="24"/>
-          <w:szCs w:val="24"/>
-        </w:rPr>
-        <w:t>categoria</w:t>
-      </w:r>
-      <w:proofErr w:type="spellEnd"/>
-      <w:r>
-        <w:rPr>
-          <w:rFonts w:ascii="Roboto" w:hAnsi="Roboto"/>
-          <w:sz w:val="24"/>
-          <w:szCs w:val="24"/>
-        </w:rPr>
-        <w:t>’ y ‘</w:t>
-      </w:r>
-      <w:proofErr w:type="spellStart"/>
-      <w:r>
-        <w:rPr>
-          <w:rFonts w:ascii="Roboto" w:hAnsi="Roboto"/>
-          <w:sz w:val="24"/>
-          <w:szCs w:val="24"/>
-        </w:rPr>
-        <w:t>metodo_pago</w:t>
-      </w:r>
-      <w:proofErr w:type="spellEnd"/>
-      <w:r>
-        <w:rPr>
-          <w:rFonts w:ascii="Roboto" w:hAnsi="Roboto"/>
-          <w:sz w:val="24"/>
-          <w:szCs w:val="24"/>
-        </w:rPr>
-        <w:t>’</w:t>
+        <w:t>‘nombre_cliente’, ‘categoria’ y ‘metodo_pago’</w:t>
       </w:r>
     </w:p>
     <w:p>
@@ -15703,23 +13736,13 @@
           <w:szCs w:val="24"/>
         </w:rPr>
       </w:pPr>
-      <w:proofErr w:type="gramStart"/>
       <w:r>
         <w:rPr>
           <w:rFonts w:ascii="Roboto" w:hAnsi="Roboto"/>
           <w:sz w:val="24"/>
           <w:szCs w:val="24"/>
         </w:rPr>
-        <w:t>Como</w:t>
-      </w:r>
-      <w:proofErr w:type="gramEnd"/>
-      <w:r>
-        <w:rPr>
-          <w:rFonts w:ascii="Roboto" w:hAnsi="Roboto"/>
-          <w:sz w:val="24"/>
-          <w:szCs w:val="24"/>
-        </w:rPr>
-        <w:t xml:space="preserve"> por ejemplo, el porcentaje de registros válidos </w:t>
+        <w:t xml:space="preserve">Como por ejemplo, el porcentaje de registros válidos </w:t>
       </w:r>
       <w:r>
         <w:rPr>
@@ -15935,8 +13958,8 @@
       </w:r>
     </w:p>
     <w:sectPr>
-      <w:headerReference w:type="default" r:id="rId21"/>
-      <w:footerReference w:type="default" r:id="rId22"/>
+      <w:headerReference w:type="default" r:id="rId26"/>
+      <w:footerReference w:type="default" r:id="rId27"/>
       <w:pgSz w:w="12240" w:h="15840"/>
       <w:pgMar w:top="2552" w:right="1701" w:bottom="1418" w:left="1701" w:header="510" w:footer="57" w:gutter="0"/>
       <w:pgNumType w:start="1"/>

</xml_diff>